<commit_message>
[add] Software Requirements Specification, Supplementary Specification, Use Case Diagram
</commit_message>
<xml_diff>
--- a/docs/Software Requirements Specification.docx
+++ b/docs/Software Requirements Specification.docx
@@ -1,10 +1,10 @@
 
 <file path=word/document.xml><?xml version="1.0" encoding="utf-8"?>
-<w:document xmlns:wpc="http://schemas.microsoft.com/office/word/2010/wordprocessingCanvas" xmlns:mc="http://schemas.openxmlformats.org/markup-compatibility/2006" xmlns:o="urn:schemas-microsoft-com:office:office" xmlns:r="http://schemas.openxmlformats.org/officeDocument/2006/relationships" xmlns:m="http://schemas.openxmlformats.org/officeDocument/2006/math" xmlns:v="urn:schemas-microsoft-com:vml" xmlns:wp14="http://schemas.microsoft.com/office/word/2010/wordprocessingDrawing" xmlns:wp="http://schemas.openxmlformats.org/drawingml/2006/wordprocessingDrawing" xmlns:w="http://schemas.openxmlformats.org/wordprocessingml/2006/main" xmlns:w14="http://schemas.microsoft.com/office/word/2010/wordml" xmlns:w10="urn:schemas-microsoft-com:office:word" xmlns:w15="http://schemas.microsoft.com/office/word/2012/wordml" xmlns:wpg="http://schemas.microsoft.com/office/word/2010/wordprocessingGroup" xmlns:wpi="http://schemas.microsoft.com/office/word/2010/wordprocessingInk" xmlns:wne="http://schemas.microsoft.com/office/word/2006/wordml" xmlns:wps="http://schemas.microsoft.com/office/word/2010/wordprocessingShape" xmlns:wpsCustomData="http://www.wps.cn/officeDocument/2013/wpsCustomData" mc:Ignorable="w14 w15 wp14">
+<w:document xmlns:wpc="http://schemas.microsoft.com/office/word/2010/wordprocessingCanvas" xmlns:cx="http://schemas.microsoft.com/office/drawing/2014/chartex" xmlns:cx1="http://schemas.microsoft.com/office/drawing/2015/9/8/chartex" xmlns:cx2="http://schemas.microsoft.com/office/drawing/2015/10/21/chartex" xmlns:cx3="http://schemas.microsoft.com/office/drawing/2016/5/9/chartex" xmlns:cx4="http://schemas.microsoft.com/office/drawing/2016/5/10/chartex" xmlns:cx5="http://schemas.microsoft.com/office/drawing/2016/5/11/chartex" xmlns:cx6="http://schemas.microsoft.com/office/drawing/2016/5/12/chartex" xmlns:cx7="http://schemas.microsoft.com/office/drawing/2016/5/13/chartex" xmlns:cx8="http://schemas.microsoft.com/office/drawing/2016/5/14/chartex" xmlns:mc="http://schemas.openxmlformats.org/markup-compatibility/2006" xmlns:aink="http://schemas.microsoft.com/office/drawing/2016/ink" xmlns:am3d="http://schemas.microsoft.com/office/drawing/2017/model3d" xmlns:o="urn:schemas-microsoft-com:office:office" xmlns:r="http://schemas.openxmlformats.org/officeDocument/2006/relationships" xmlns:m="http://schemas.openxmlformats.org/officeDocument/2006/math" xmlns:v="urn:schemas-microsoft-com:vml" xmlns:wp14="http://schemas.microsoft.com/office/word/2010/wordprocessingDrawing" xmlns:wp="http://schemas.openxmlformats.org/drawingml/2006/wordprocessingDrawing" xmlns:w10="urn:schemas-microsoft-com:office:word" xmlns:w="http://schemas.openxmlformats.org/wordprocessingml/2006/main" xmlns:w14="http://schemas.microsoft.com/office/word/2010/wordml" xmlns:w15="http://schemas.microsoft.com/office/word/2012/wordml" xmlns:w16cex="http://schemas.microsoft.com/office/word/2018/wordml/cex" xmlns:w16cid="http://schemas.microsoft.com/office/word/2016/wordml/cid" xmlns:w16="http://schemas.microsoft.com/office/word/2018/wordml" xmlns:w16sdtdh="http://schemas.microsoft.com/office/word/2020/wordml/sdtdatahash" xmlns:w16se="http://schemas.microsoft.com/office/word/2015/wordml/symex" xmlns:wpg="http://schemas.microsoft.com/office/word/2010/wordprocessingGroup" xmlns:wpi="http://schemas.microsoft.com/office/word/2010/wordprocessingInk" xmlns:wne="http://schemas.microsoft.com/office/word/2006/wordml" xmlns:wps="http://schemas.microsoft.com/office/word/2010/wordprocessingShape" mc:Ignorable="w14 w15 w16se w16cid w16 w16cex w16sdtdh wp14">
   <w:body>
     <w:p>
       <w:pPr>
-        <w:pStyle w:val="29"/>
+        <w:pStyle w:val="ab"/>
         <w:jc w:val="right"/>
       </w:pPr>
       <w:r>
@@ -22,9 +22,9 @@
       <w:r>
         <w:rPr>
           <w:rFonts w:hint="eastAsia"/>
-          <w:lang w:val="en-US" w:eastAsia="zh-CN"/>
-        </w:rPr>
-        <w:t>Monopoly Game</w:t>
+          <w:lang w:eastAsia="zh-CN"/>
+        </w:rPr>
+        <w:t>Just Ask</w:t>
       </w:r>
       <w:r>
         <w:t>&gt;</w:t>
@@ -35,7 +35,7 @@
     </w:p>
     <w:p>
       <w:pPr>
-        <w:pStyle w:val="29"/>
+        <w:pStyle w:val="ab"/>
         <w:jc w:val="right"/>
       </w:pPr>
       <w:r>
@@ -56,7 +56,7 @@
     </w:p>
     <w:p>
       <w:pPr>
-        <w:pStyle w:val="29"/>
+        <w:pStyle w:val="ab"/>
         <w:jc w:val="right"/>
       </w:pPr>
       <w:r>
@@ -67,7 +67,7 @@
     <w:p/>
     <w:p>
       <w:pPr>
-        <w:pStyle w:val="29"/>
+        <w:pStyle w:val="ab"/>
         <w:jc w:val="right"/>
         <w:rPr>
           <w:sz w:val="28"/>
@@ -81,11 +81,10 @@
       </w:r>
       <w:r>
         <w:rPr>
-          <w:rFonts w:hint="eastAsia"/>
           <w:sz w:val="28"/>
-          <w:lang w:val="en-US" w:eastAsia="zh-CN"/>
-        </w:rPr>
-        <w:t>2</w:t>
+          <w:lang w:eastAsia="zh-CN"/>
+        </w:rPr>
+        <w:t>1</w:t>
       </w:r>
       <w:r>
         <w:rPr>
@@ -96,7 +95,7 @@
     </w:p>
     <w:p>
       <w:pPr>
-        <w:pStyle w:val="29"/>
+        <w:pStyle w:val="ab"/>
         <w:rPr>
           <w:sz w:val="28"/>
         </w:rPr>
@@ -109,50 +108,44 @@
     </w:p>
     <w:p>
       <w:pPr>
-        <w:pStyle w:val="14"/>
-      </w:pPr>
-    </w:p>
-    <w:p>
-      <w:pPr>
-        <w:pStyle w:val="14"/>
+        <w:pStyle w:val="a5"/>
+      </w:pPr>
+    </w:p>
+    <w:p>
+      <w:pPr>
+        <w:pStyle w:val="a5"/>
         <w:sectPr>
-          <w:headerReference r:id="rId3" w:type="default"/>
-          <w:footerReference r:id="rId4" w:type="even"/>
+          <w:headerReference w:type="default" r:id="rId8"/>
+          <w:footerReference w:type="even" r:id="rId9"/>
           <w:pgSz w:w="12240" w:h="15840"/>
           <w:pgMar w:top="1440" w:right="1440" w:bottom="1440" w:left="1440" w:header="720" w:footer="720" w:gutter="0"/>
-          <w:cols w:space="720" w:num="1"/>
+          <w:cols w:space="720"/>
           <w:vAlign w:val="center"/>
         </w:sectPr>
       </w:pPr>
     </w:p>
     <w:p>
       <w:pPr>
-        <w:pStyle w:val="29"/>
-      </w:pPr>
-      <w:r>
+        <w:pStyle w:val="ab"/>
+      </w:pPr>
+      <w:r>
+        <w:lastRenderedPageBreak/>
         <w:t>Revision History</w:t>
       </w:r>
     </w:p>
     <w:tbl>
       <w:tblPr>
-        <w:tblStyle w:val="30"/>
-        <w:tblW w:w="0" w:type="auto"/>
-        <w:tblInd w:w="0" w:type="dxa"/>
+        <w:tblW w:w="9504" w:type="dxa"/>
         <w:tblBorders>
-          <w:top w:val="single" w:color="auto" w:sz="6" w:space="0"/>
-          <w:left w:val="single" w:color="auto" w:sz="6" w:space="0"/>
-          <w:bottom w:val="single" w:color="auto" w:sz="6" w:space="0"/>
-          <w:right w:val="single" w:color="auto" w:sz="6" w:space="0"/>
-          <w:insideH w:val="single" w:color="auto" w:sz="6" w:space="0"/>
-          <w:insideV w:val="single" w:color="auto" w:sz="6" w:space="0"/>
+          <w:top w:val="single" w:sz="6" w:space="0" w:color="auto"/>
+          <w:left w:val="single" w:sz="6" w:space="0" w:color="auto"/>
+          <w:bottom w:val="single" w:sz="6" w:space="0" w:color="auto"/>
+          <w:right w:val="single" w:sz="6" w:space="0" w:color="auto"/>
+          <w:insideH w:val="single" w:sz="6" w:space="0" w:color="auto"/>
+          <w:insideV w:val="single" w:sz="6" w:space="0" w:color="auto"/>
         </w:tblBorders>
         <w:tblLayout w:type="fixed"/>
-        <w:tblCellMar>
-          <w:top w:w="0" w:type="dxa"/>
-          <w:left w:w="108" w:type="dxa"/>
-          <w:bottom w:w="0" w:type="dxa"/>
-          <w:right w:w="108" w:type="dxa"/>
-        </w:tblCellMar>
+        <w:tblLook w:val="04A0" w:firstRow="1" w:lastRow="0" w:firstColumn="1" w:lastColumn="0" w:noHBand="0" w:noVBand="1"/>
       </w:tblPr>
       <w:tblGrid>
         <w:gridCol w:w="2304"/>
@@ -161,29 +154,13 @@
         <w:gridCol w:w="2304"/>
       </w:tblGrid>
       <w:tr>
-        <w:tblPrEx>
-          <w:tblBorders>
-            <w:top w:val="single" w:color="auto" w:sz="6" w:space="0"/>
-            <w:left w:val="single" w:color="auto" w:sz="6" w:space="0"/>
-            <w:bottom w:val="single" w:color="auto" w:sz="6" w:space="0"/>
-            <w:right w:val="single" w:color="auto" w:sz="6" w:space="0"/>
-            <w:insideH w:val="single" w:color="auto" w:sz="6" w:space="0"/>
-            <w:insideV w:val="single" w:color="auto" w:sz="6" w:space="0"/>
-          </w:tblBorders>
-          <w:tblCellMar>
-            <w:top w:w="0" w:type="dxa"/>
-            <w:left w:w="108" w:type="dxa"/>
-            <w:bottom w:w="0" w:type="dxa"/>
-            <w:right w:w="108" w:type="dxa"/>
-          </w:tblCellMar>
-        </w:tblPrEx>
         <w:tc>
           <w:tcPr>
             <w:tcW w:w="2304" w:type="dxa"/>
           </w:tcPr>
           <w:p>
             <w:pPr>
-              <w:pStyle w:val="39"/>
+              <w:pStyle w:val="Tabletext"/>
               <w:jc w:val="center"/>
               <w:rPr>
                 <w:b/>
@@ -203,7 +180,7 @@
           </w:tcPr>
           <w:p>
             <w:pPr>
-              <w:pStyle w:val="39"/>
+              <w:pStyle w:val="Tabletext"/>
               <w:jc w:val="center"/>
               <w:rPr>
                 <w:b/>
@@ -223,7 +200,7 @@
           </w:tcPr>
           <w:p>
             <w:pPr>
-              <w:pStyle w:val="39"/>
+              <w:pStyle w:val="Tabletext"/>
               <w:jc w:val="center"/>
               <w:rPr>
                 <w:b/>
@@ -243,7 +220,7 @@
           </w:tcPr>
           <w:p>
             <w:pPr>
-              <w:pStyle w:val="39"/>
+              <w:pStyle w:val="Tabletext"/>
               <w:jc w:val="center"/>
               <w:rPr>
                 <w:b/>
@@ -259,113 +236,70 @@
         </w:tc>
       </w:tr>
       <w:tr>
-        <w:tblPrEx>
-          <w:tblBorders>
-            <w:top w:val="single" w:color="auto" w:sz="6" w:space="0"/>
-            <w:left w:val="single" w:color="auto" w:sz="6" w:space="0"/>
-            <w:bottom w:val="single" w:color="auto" w:sz="6" w:space="0"/>
-            <w:right w:val="single" w:color="auto" w:sz="6" w:space="0"/>
-            <w:insideH w:val="single" w:color="auto" w:sz="6" w:space="0"/>
-            <w:insideV w:val="single" w:color="auto" w:sz="6" w:space="0"/>
-          </w:tblBorders>
-          <w:tblCellMar>
-            <w:top w:w="0" w:type="dxa"/>
-            <w:left w:w="108" w:type="dxa"/>
-            <w:bottom w:w="0" w:type="dxa"/>
-            <w:right w:w="108" w:type="dxa"/>
-          </w:tblCellMar>
-        </w:tblPrEx>
         <w:tc>
           <w:tcPr>
             <w:tcW w:w="2304" w:type="dxa"/>
-            <w:vAlign w:val="top"/>
           </w:tcPr>
           <w:p>
             <w:pPr>
-              <w:pStyle w:val="39"/>
-              <w:rPr>
-                <w:sz w:val="20"/>
-                <w:szCs w:val="20"/>
-              </w:rPr>
+              <w:pStyle w:val="Tabletext"/>
             </w:pPr>
             <w:r>
               <w:rPr>
                 <w:rFonts w:hint="eastAsia"/>
-                <w:sz w:val="20"/>
-                <w:szCs w:val="20"/>
-                <w:lang w:val="en-US" w:eastAsia="zh-CN"/>
+                <w:lang w:eastAsia="zh-CN"/>
               </w:rPr>
-              <w:t>2020</w:t>
+              <w:t>202</w:t>
             </w:r>
             <w:r>
               <w:rPr>
-                <w:sz w:val="20"/>
-                <w:szCs w:val="20"/>
+                <w:lang w:eastAsia="zh-CN"/>
               </w:rPr>
+              <w:t>1</w:t>
+            </w:r>
+            <w:r>
               <w:t>/</w:t>
             </w:r>
             <w:r>
               <w:rPr>
                 <w:rFonts w:hint="eastAsia"/>
-                <w:sz w:val="20"/>
-                <w:szCs w:val="20"/>
-                <w:lang w:val="en-US" w:eastAsia="zh-CN"/>
+                <w:lang w:eastAsia="zh-CN"/>
               </w:rPr>
               <w:t>04</w:t>
             </w:r>
             <w:r>
-              <w:rPr>
-                <w:sz w:val="20"/>
-                <w:szCs w:val="20"/>
-              </w:rPr>
               <w:t>/</w:t>
             </w:r>
             <w:r>
               <w:rPr>
-                <w:rFonts w:hint="eastAsia"/>
-                <w:sz w:val="20"/>
-                <w:szCs w:val="20"/>
-                <w:lang w:val="en-US" w:eastAsia="zh-CN"/>
+                <w:lang w:eastAsia="zh-CN"/>
               </w:rPr>
-              <w:t>21</w:t>
+              <w:t>13</w:t>
             </w:r>
           </w:p>
         </w:tc>
         <w:tc>
           <w:tcPr>
             <w:tcW w:w="1152" w:type="dxa"/>
-            <w:vAlign w:val="top"/>
           </w:tcPr>
           <w:p>
             <w:pPr>
-              <w:pStyle w:val="39"/>
-              <w:rPr>
-                <w:sz w:val="20"/>
-                <w:szCs w:val="20"/>
-              </w:rPr>
+              <w:pStyle w:val="Tabletext"/>
             </w:pPr>
             <w:r>
               <w:rPr>
                 <w:rFonts w:hint="eastAsia"/>
-                <w:sz w:val="20"/>
-                <w:szCs w:val="20"/>
-                <w:lang w:val="en-US" w:eastAsia="zh-CN"/>
+                <w:lang w:eastAsia="zh-CN"/>
               </w:rPr>
               <w:t>1</w:t>
             </w:r>
             <w:r>
-              <w:rPr>
-                <w:sz w:val="20"/>
-                <w:szCs w:val="20"/>
-              </w:rPr>
               <w:t>.</w:t>
             </w:r>
             <w:r>
               <w:rPr>
                 <w:rFonts w:hint="eastAsia"/>
-                <w:sz w:val="20"/>
-                <w:szCs w:val="20"/>
-                <w:lang w:val="en-US" w:eastAsia="zh-CN"/>
+                <w:lang w:eastAsia="zh-CN"/>
               </w:rPr>
               <w:t>0</w:t>
             </w:r>
@@ -374,22 +308,15 @@
         <w:tc>
           <w:tcPr>
             <w:tcW w:w="3744" w:type="dxa"/>
-            <w:vAlign w:val="top"/>
           </w:tcPr>
           <w:p>
             <w:pPr>
-              <w:pStyle w:val="39"/>
-              <w:rPr>
-                <w:sz w:val="20"/>
-                <w:szCs w:val="20"/>
-              </w:rPr>
+              <w:pStyle w:val="Tabletext"/>
             </w:pPr>
             <w:r>
               <w:rPr>
                 <w:rFonts w:hint="eastAsia"/>
-                <w:sz w:val="20"/>
-                <w:szCs w:val="20"/>
-                <w:lang w:val="en-US" w:eastAsia="zh-CN"/>
+                <w:lang w:eastAsia="zh-CN"/>
               </w:rPr>
               <w:t>First draft.</w:t>
             </w:r>
@@ -398,168 +325,28 @@
         <w:tc>
           <w:tcPr>
             <w:tcW w:w="2304" w:type="dxa"/>
-            <w:vAlign w:val="top"/>
           </w:tcPr>
           <w:p>
             <w:pPr>
-              <w:pStyle w:val="39"/>
-              <w:rPr>
-                <w:sz w:val="20"/>
-                <w:szCs w:val="20"/>
-              </w:rPr>
+              <w:pStyle w:val="Tabletext"/>
             </w:pPr>
             <w:r>
               <w:rPr>
-                <w:rFonts w:hint="eastAsia"/>
-                <w:sz w:val="20"/>
-                <w:szCs w:val="20"/>
-                <w:lang w:val="en-US" w:eastAsia="zh-CN"/>
+                <w:lang w:eastAsia="zh-CN"/>
               </w:rPr>
-              <w:t>LianJiawei Group</w:t>
+              <w:t>Average Studio</w:t>
             </w:r>
           </w:p>
         </w:tc>
       </w:tr>
       <w:tr>
-        <w:tblPrEx>
-          <w:tblBorders>
-            <w:top w:val="single" w:color="auto" w:sz="6" w:space="0"/>
-            <w:left w:val="single" w:color="auto" w:sz="6" w:space="0"/>
-            <w:bottom w:val="single" w:color="auto" w:sz="6" w:space="0"/>
-            <w:right w:val="single" w:color="auto" w:sz="6" w:space="0"/>
-            <w:insideH w:val="single" w:color="auto" w:sz="6" w:space="0"/>
-            <w:insideV w:val="single" w:color="auto" w:sz="6" w:space="0"/>
-          </w:tblBorders>
-          <w:tblCellMar>
-            <w:top w:w="0" w:type="dxa"/>
-            <w:left w:w="108" w:type="dxa"/>
-            <w:bottom w:w="0" w:type="dxa"/>
-            <w:right w:w="108" w:type="dxa"/>
-          </w:tblCellMar>
-        </w:tblPrEx>
-        <w:tc>
-          <w:tcPr>
-            <w:tcW w:w="2304" w:type="dxa"/>
-            <w:vAlign w:val="top"/>
-          </w:tcPr>
-          <w:p>
-            <w:pPr>
-              <w:pStyle w:val="39"/>
-              <w:rPr>
-                <w:rFonts w:hint="default"/>
-                <w:sz w:val="20"/>
-                <w:szCs w:val="20"/>
-                <w:lang w:val="en-US"/>
-              </w:rPr>
-            </w:pPr>
-            <w:r>
-              <w:rPr>
-                <w:rFonts w:hint="eastAsia"/>
-                <w:sz w:val="20"/>
-                <w:szCs w:val="20"/>
-                <w:lang w:val="en-US" w:eastAsia="zh-CN"/>
-              </w:rPr>
-              <w:t>2020/06/20</w:t>
-            </w:r>
-          </w:p>
-        </w:tc>
-        <w:tc>
-          <w:tcPr>
-            <w:tcW w:w="1152" w:type="dxa"/>
-            <w:vAlign w:val="top"/>
-          </w:tcPr>
-          <w:p>
-            <w:pPr>
-              <w:pStyle w:val="39"/>
-              <w:rPr>
-                <w:sz w:val="20"/>
-                <w:szCs w:val="20"/>
-              </w:rPr>
-            </w:pPr>
-            <w:r>
-              <w:rPr>
-                <w:rFonts w:hint="eastAsia"/>
-                <w:sz w:val="20"/>
-                <w:szCs w:val="20"/>
-                <w:lang w:val="en-US" w:eastAsia="zh-CN"/>
-              </w:rPr>
-              <w:t>2.0</w:t>
-            </w:r>
-          </w:p>
-        </w:tc>
-        <w:tc>
-          <w:tcPr>
-            <w:tcW w:w="3744" w:type="dxa"/>
-            <w:vAlign w:val="top"/>
-          </w:tcPr>
-          <w:p>
-            <w:pPr>
-              <w:pStyle w:val="39"/>
-              <w:rPr>
-                <w:sz w:val="20"/>
-                <w:szCs w:val="20"/>
-              </w:rPr>
-            </w:pPr>
-            <w:r>
-              <w:rPr>
-                <w:rFonts w:hint="eastAsia"/>
-                <w:sz w:val="20"/>
-                <w:szCs w:val="20"/>
-                <w:lang w:val="en-US" w:eastAsia="zh-CN"/>
-              </w:rPr>
-              <w:t>Update after Elaboration iteration.</w:t>
-            </w:r>
-          </w:p>
-        </w:tc>
-        <w:tc>
-          <w:tcPr>
-            <w:tcW w:w="2304" w:type="dxa"/>
-            <w:vAlign w:val="top"/>
-          </w:tcPr>
-          <w:p>
-            <w:pPr>
-              <w:pStyle w:val="39"/>
-              <w:rPr>
-                <w:sz w:val="20"/>
-                <w:szCs w:val="20"/>
-              </w:rPr>
-            </w:pPr>
-            <w:r>
-              <w:rPr>
-                <w:rFonts w:hint="eastAsia"/>
-                <w:sz w:val="20"/>
-                <w:szCs w:val="20"/>
-                <w:lang w:val="en-US" w:eastAsia="zh-CN"/>
-              </w:rPr>
-              <w:t>LianJiawei Group</w:t>
-            </w:r>
-          </w:p>
-        </w:tc>
-      </w:tr>
-      <w:tr>
-        <w:tblPrEx>
-          <w:tblBorders>
-            <w:top w:val="single" w:color="auto" w:sz="6" w:space="0"/>
-            <w:left w:val="single" w:color="auto" w:sz="6" w:space="0"/>
-            <w:bottom w:val="single" w:color="auto" w:sz="6" w:space="0"/>
-            <w:right w:val="single" w:color="auto" w:sz="6" w:space="0"/>
-            <w:insideH w:val="single" w:color="auto" w:sz="6" w:space="0"/>
-            <w:insideV w:val="single" w:color="auto" w:sz="6" w:space="0"/>
-          </w:tblBorders>
-          <w:tblCellMar>
-            <w:top w:w="0" w:type="dxa"/>
-            <w:left w:w="108" w:type="dxa"/>
-            <w:bottom w:w="0" w:type="dxa"/>
-            <w:right w:w="108" w:type="dxa"/>
-          </w:tblCellMar>
-        </w:tblPrEx>
         <w:tc>
           <w:tcPr>
             <w:tcW w:w="2304" w:type="dxa"/>
           </w:tcPr>
           <w:p>
             <w:pPr>
-              <w:pStyle w:val="39"/>
+              <w:pStyle w:val="Tabletext"/>
             </w:pPr>
           </w:p>
         </w:tc>
@@ -569,7 +356,7 @@
           </w:tcPr>
           <w:p>
             <w:pPr>
-              <w:pStyle w:val="39"/>
+              <w:pStyle w:val="Tabletext"/>
             </w:pPr>
           </w:p>
         </w:tc>
@@ -579,7 +366,7 @@
           </w:tcPr>
           <w:p>
             <w:pPr>
-              <w:pStyle w:val="39"/>
+              <w:pStyle w:val="Tabletext"/>
             </w:pPr>
           </w:p>
         </w:tc>
@@ -589,35 +376,19 @@
           </w:tcPr>
           <w:p>
             <w:pPr>
-              <w:pStyle w:val="39"/>
+              <w:pStyle w:val="Tabletext"/>
             </w:pPr>
           </w:p>
         </w:tc>
       </w:tr>
       <w:tr>
-        <w:tblPrEx>
-          <w:tblBorders>
-            <w:top w:val="single" w:color="auto" w:sz="6" w:space="0"/>
-            <w:left w:val="single" w:color="auto" w:sz="6" w:space="0"/>
-            <w:bottom w:val="single" w:color="auto" w:sz="6" w:space="0"/>
-            <w:right w:val="single" w:color="auto" w:sz="6" w:space="0"/>
-            <w:insideH w:val="single" w:color="auto" w:sz="6" w:space="0"/>
-            <w:insideV w:val="single" w:color="auto" w:sz="6" w:space="0"/>
-          </w:tblBorders>
-          <w:tblCellMar>
-            <w:top w:w="0" w:type="dxa"/>
-            <w:left w:w="108" w:type="dxa"/>
-            <w:bottom w:w="0" w:type="dxa"/>
-            <w:right w:w="108" w:type="dxa"/>
-          </w:tblCellMar>
-        </w:tblPrEx>
         <w:tc>
           <w:tcPr>
             <w:tcW w:w="2304" w:type="dxa"/>
           </w:tcPr>
           <w:p>
             <w:pPr>
-              <w:pStyle w:val="39"/>
+              <w:pStyle w:val="Tabletext"/>
             </w:pPr>
           </w:p>
         </w:tc>
@@ -627,7 +398,7 @@
           </w:tcPr>
           <w:p>
             <w:pPr>
-              <w:pStyle w:val="39"/>
+              <w:pStyle w:val="Tabletext"/>
             </w:pPr>
           </w:p>
         </w:tc>
@@ -637,7 +408,7 @@
           </w:tcPr>
           <w:p>
             <w:pPr>
-              <w:pStyle w:val="39"/>
+              <w:pStyle w:val="Tabletext"/>
             </w:pPr>
           </w:p>
         </w:tc>
@@ -647,35 +418,19 @@
           </w:tcPr>
           <w:p>
             <w:pPr>
-              <w:pStyle w:val="39"/>
+              <w:pStyle w:val="Tabletext"/>
             </w:pPr>
           </w:p>
         </w:tc>
       </w:tr>
       <w:tr>
-        <w:tblPrEx>
-          <w:tblBorders>
-            <w:top w:val="single" w:color="auto" w:sz="6" w:space="0"/>
-            <w:left w:val="single" w:color="auto" w:sz="6" w:space="0"/>
-            <w:bottom w:val="single" w:color="auto" w:sz="6" w:space="0"/>
-            <w:right w:val="single" w:color="auto" w:sz="6" w:space="0"/>
-            <w:insideH w:val="single" w:color="auto" w:sz="6" w:space="0"/>
-            <w:insideV w:val="single" w:color="auto" w:sz="6" w:space="0"/>
-          </w:tblBorders>
-          <w:tblCellMar>
-            <w:top w:w="0" w:type="dxa"/>
-            <w:left w:w="108" w:type="dxa"/>
-            <w:bottom w:w="0" w:type="dxa"/>
-            <w:right w:w="108" w:type="dxa"/>
-          </w:tblCellMar>
-        </w:tblPrEx>
         <w:tc>
           <w:tcPr>
             <w:tcW w:w="2304" w:type="dxa"/>
           </w:tcPr>
           <w:p>
             <w:pPr>
-              <w:pStyle w:val="39"/>
+              <w:pStyle w:val="Tabletext"/>
             </w:pPr>
           </w:p>
         </w:tc>
@@ -685,7 +440,7 @@
           </w:tcPr>
           <w:p>
             <w:pPr>
-              <w:pStyle w:val="39"/>
+              <w:pStyle w:val="Tabletext"/>
             </w:pPr>
           </w:p>
         </w:tc>
@@ -695,7 +450,7 @@
           </w:tcPr>
           <w:p>
             <w:pPr>
-              <w:pStyle w:val="39"/>
+              <w:pStyle w:val="Tabletext"/>
             </w:pPr>
           </w:p>
         </w:tc>
@@ -705,35 +460,19 @@
           </w:tcPr>
           <w:p>
             <w:pPr>
-              <w:pStyle w:val="39"/>
+              <w:pStyle w:val="Tabletext"/>
             </w:pPr>
           </w:p>
         </w:tc>
       </w:tr>
       <w:tr>
-        <w:tblPrEx>
-          <w:tblBorders>
-            <w:top w:val="single" w:color="auto" w:sz="6" w:space="0"/>
-            <w:left w:val="single" w:color="auto" w:sz="6" w:space="0"/>
-            <w:bottom w:val="single" w:color="auto" w:sz="6" w:space="0"/>
-            <w:right w:val="single" w:color="auto" w:sz="6" w:space="0"/>
-            <w:insideH w:val="single" w:color="auto" w:sz="6" w:space="0"/>
-            <w:insideV w:val="single" w:color="auto" w:sz="6" w:space="0"/>
-          </w:tblBorders>
-          <w:tblCellMar>
-            <w:top w:w="0" w:type="dxa"/>
-            <w:left w:w="108" w:type="dxa"/>
-            <w:bottom w:w="0" w:type="dxa"/>
-            <w:right w:w="108" w:type="dxa"/>
-          </w:tblCellMar>
-        </w:tblPrEx>
         <w:tc>
           <w:tcPr>
             <w:tcW w:w="2304" w:type="dxa"/>
           </w:tcPr>
           <w:p>
             <w:pPr>
-              <w:pStyle w:val="39"/>
+              <w:pStyle w:val="Tabletext"/>
             </w:pPr>
           </w:p>
         </w:tc>
@@ -743,7 +482,7 @@
           </w:tcPr>
           <w:p>
             <w:pPr>
-              <w:pStyle w:val="39"/>
+              <w:pStyle w:val="Tabletext"/>
             </w:pPr>
           </w:p>
         </w:tc>
@@ -753,7 +492,7 @@
           </w:tcPr>
           <w:p>
             <w:pPr>
-              <w:pStyle w:val="39"/>
+              <w:pStyle w:val="Tabletext"/>
             </w:pPr>
           </w:p>
         </w:tc>
@@ -763,7 +502,7 @@
           </w:tcPr>
           <w:p>
             <w:pPr>
-              <w:pStyle w:val="39"/>
+              <w:pStyle w:val="Tabletext"/>
             </w:pPr>
           </w:p>
         </w:tc>
@@ -772,18 +511,19 @@
     <w:p/>
     <w:p>
       <w:pPr>
-        <w:pStyle w:val="29"/>
+        <w:pStyle w:val="ab"/>
       </w:pPr>
       <w:r>
         <w:br w:type="page"/>
       </w:r>
       <w:r>
+        <w:lastRenderedPageBreak/>
         <w:t>Table of Contents</w:t>
       </w:r>
     </w:p>
     <w:p>
       <w:pPr>
-        <w:pStyle w:val="21"/>
+        <w:pStyle w:val="TOC1"/>
         <w:tabs>
           <w:tab w:val="left" w:pos="432"/>
         </w:tabs>
@@ -841,7 +581,7 @@
     </w:p>
     <w:p>
       <w:pPr>
-        <w:pStyle w:val="26"/>
+        <w:pStyle w:val="TOC2"/>
         <w:tabs>
           <w:tab w:val="left" w:pos="1000"/>
         </w:tabs>
@@ -884,7 +624,7 @@
     </w:p>
     <w:p>
       <w:pPr>
-        <w:pStyle w:val="26"/>
+        <w:pStyle w:val="TOC2"/>
         <w:tabs>
           <w:tab w:val="left" w:pos="1000"/>
         </w:tabs>
@@ -927,7 +667,7 @@
     </w:p>
     <w:p>
       <w:pPr>
-        <w:pStyle w:val="26"/>
+        <w:pStyle w:val="TOC2"/>
         <w:tabs>
           <w:tab w:val="left" w:pos="1000"/>
         </w:tabs>
@@ -970,7 +710,7 @@
     </w:p>
     <w:p>
       <w:pPr>
-        <w:pStyle w:val="26"/>
+        <w:pStyle w:val="TOC2"/>
         <w:tabs>
           <w:tab w:val="left" w:pos="1000"/>
         </w:tabs>
@@ -1013,7 +753,7 @@
     </w:p>
     <w:p>
       <w:pPr>
-        <w:pStyle w:val="26"/>
+        <w:pStyle w:val="TOC2"/>
         <w:tabs>
           <w:tab w:val="left" w:pos="1000"/>
         </w:tabs>
@@ -1056,7 +796,7 @@
     </w:p>
     <w:p>
       <w:pPr>
-        <w:pStyle w:val="21"/>
+        <w:pStyle w:val="TOC1"/>
         <w:tabs>
           <w:tab w:val="left" w:pos="432"/>
         </w:tabs>
@@ -1105,7 +845,7 @@
     </w:p>
     <w:p>
       <w:pPr>
-        <w:pStyle w:val="26"/>
+        <w:pStyle w:val="TOC2"/>
         <w:tabs>
           <w:tab w:val="left" w:pos="1000"/>
         </w:tabs>
@@ -1148,7 +888,7 @@
     </w:p>
     <w:p>
       <w:pPr>
-        <w:pStyle w:val="26"/>
+        <w:pStyle w:val="TOC2"/>
         <w:tabs>
           <w:tab w:val="left" w:pos="1000"/>
         </w:tabs>
@@ -1191,7 +931,7 @@
     </w:p>
     <w:p>
       <w:pPr>
-        <w:pStyle w:val="21"/>
+        <w:pStyle w:val="TOC1"/>
         <w:tabs>
           <w:tab w:val="left" w:pos="432"/>
         </w:tabs>
@@ -1240,7 +980,7 @@
     </w:p>
     <w:p>
       <w:pPr>
-        <w:pStyle w:val="26"/>
+        <w:pStyle w:val="TOC2"/>
         <w:tabs>
           <w:tab w:val="left" w:pos="1000"/>
         </w:tabs>
@@ -1283,7 +1023,7 @@
     </w:p>
     <w:p>
       <w:pPr>
-        <w:pStyle w:val="26"/>
+        <w:pStyle w:val="TOC2"/>
         <w:tabs>
           <w:tab w:val="left" w:pos="1000"/>
         </w:tabs>
@@ -1326,7 +1066,7 @@
     </w:p>
     <w:p>
       <w:pPr>
-        <w:pStyle w:val="21"/>
+        <w:pStyle w:val="TOC1"/>
         <w:tabs>
           <w:tab w:val="left" w:pos="432"/>
         </w:tabs>
@@ -1375,7 +1115,7 @@
     </w:p>
     <w:p>
       <w:pPr>
-        <w:pStyle w:val="29"/>
+        <w:pStyle w:val="ab"/>
       </w:pPr>
       <w:r>
         <w:fldChar w:fldCharType="end"/>
@@ -1384,6 +1124,7 @@
         <w:br w:type="page"/>
       </w:r>
       <w:r>
+        <w:lastRenderedPageBreak/>
         <w:fldChar w:fldCharType="begin"/>
       </w:r>
       <w:r>
@@ -1404,26 +1145,29 @@
     </w:p>
     <w:p>
       <w:pPr>
+        <w:pStyle w:val="1"/>
+      </w:pPr>
+      <w:bookmarkStart w:id="0" w:name="_Toc492796457"/>
+      <w:r>
+        <w:t>Introduction</w:t>
+      </w:r>
+      <w:bookmarkEnd w:id="0"/>
+    </w:p>
+    <w:p>
+      <w:pPr>
+        <w:ind w:firstLineChars="200" w:firstLine="400"/>
+      </w:pPr>
+      <w:r>
+        <w:t>This file c</w:t>
+      </w:r>
+      <w:r>
+        <w:t xml:space="preserve">aptures the complete software requirements for the system, or a portion of the system.  This artifact consists of a package containing use cases of the use-case model and applicable Supplementary Specifications and other supporting information.  </w:t>
+      </w:r>
+    </w:p>
+    <w:p>
+      <w:pPr>
         <w:pStyle w:val="2"/>
       </w:pPr>
-      <w:bookmarkStart w:id="0" w:name="_Toc492796457"/>
-      <w:r>
-        <w:t>Introduction</w:t>
-      </w:r>
-      <w:bookmarkEnd w:id="0"/>
-    </w:p>
-    <w:p>
-      <w:pPr>
-        <w:ind w:firstLine="400" w:firstLineChars="200"/>
-      </w:pPr>
-      <w:r>
-        <w:t xml:space="preserve">This file captures the complete software requirements for the system, or a portion of the system.  This artifact consists of a package containing use cases of the use-case model and applicable Supplementary Specifications and other supporting information.  </w:t>
-      </w:r>
-    </w:p>
-    <w:p>
-      <w:pPr>
-        <w:pStyle w:val="3"/>
-      </w:pPr>
       <w:bookmarkStart w:id="1" w:name="_Toc492796458"/>
       <w:r>
         <w:t>Purpose</w:t>
@@ -1432,15 +1176,18 @@
     </w:p>
     <w:p>
       <w:pPr>
-        <w:ind w:firstLine="400" w:firstLineChars="200"/>
-      </w:pPr>
-      <w:r>
-        <w:t>This file fully describes the external behavior of the monopoly. It also describes nonfunctional requirements, design constraints, and other factors necessary to provide a complete and comprehensive description of the requirements for the software.</w:t>
-      </w:r>
-    </w:p>
-    <w:p>
-      <w:pPr>
-        <w:pStyle w:val="3"/>
+        <w:ind w:firstLineChars="200" w:firstLine="400"/>
+      </w:pPr>
+      <w:r>
+        <w:t>T</w:t>
+      </w:r>
+      <w:r>
+        <w:t>his file fully describes the external behavior of the monopoly. It also describes nonfunctional requirements, design constraints, and other factors necessary to provide a complete and comprehensive description of the requirements for the software.</w:t>
+      </w:r>
+    </w:p>
+    <w:p>
+      <w:pPr>
+        <w:pStyle w:val="2"/>
       </w:pPr>
       <w:bookmarkStart w:id="2" w:name="_Toc492796459"/>
       <w:r>
@@ -1451,223 +1198,269 @@
     <w:p>
       <w:pPr>
         <w:rPr>
+          <w:lang w:eastAsia="zh-CN"/>
+        </w:rPr>
+      </w:pPr>
+      <w:r>
+        <w:rPr>
+          <w:lang w:eastAsia="zh-CN"/>
+        </w:rPr>
+        <w:t>So</w:t>
+      </w:r>
+      <w:r>
+        <w:rPr>
+          <w:lang w:eastAsia="zh-CN"/>
+        </w:rPr>
+        <w:t xml:space="preserve">me one can use this </w:t>
+      </w:r>
+      <w:r>
+        <w:rPr>
+          <w:lang w:eastAsia="zh-CN"/>
+        </w:rPr>
+        <w:t>Just Ask</w:t>
+      </w:r>
+      <w:r>
+        <w:rPr>
+          <w:lang w:eastAsia="zh-CN"/>
+        </w:rPr>
+        <w:t xml:space="preserve"> system to get funny, our system oriented to all people in the world.</w:t>
+      </w:r>
+    </w:p>
+    <w:p>
+      <w:pPr>
+        <w:pStyle w:val="2"/>
+      </w:pPr>
+      <w:bookmarkStart w:id="3" w:name="_Toc492796460"/>
+      <w:r>
+        <w:t>Definitions, Acronyms, and Abbreviations</w:t>
+      </w:r>
+      <w:bookmarkEnd w:id="3"/>
+    </w:p>
+    <w:p>
+      <w:pPr>
+        <w:rPr>
+          <w:lang w:eastAsia="zh-CN"/>
+        </w:rPr>
+      </w:pPr>
+      <w:r>
+        <w:rPr>
+          <w:lang w:eastAsia="zh-CN"/>
+        </w:rPr>
+        <w:t>See Glossary.</w:t>
+      </w:r>
+    </w:p>
+    <w:p>
+      <w:pPr>
+        <w:pStyle w:val="2"/>
+      </w:pPr>
+      <w:bookmarkStart w:id="4" w:name="_Toc492796461"/>
+      <w:r>
+        <w:t>References</w:t>
+      </w:r>
+      <w:bookmarkEnd w:id="4"/>
+    </w:p>
+    <w:p>
+      <w:pPr>
+        <w:rPr>
+          <w:lang w:eastAsia="zh-CN"/>
+        </w:rPr>
+      </w:pPr>
+      <w:r>
+        <w:rPr>
           <w:rFonts w:hint="eastAsia"/>
           <w:lang w:eastAsia="zh-CN"/>
         </w:rPr>
-      </w:pPr>
-      <w:r>
-        <w:rPr>
-          <w:lang w:eastAsia="zh-CN"/>
-        </w:rPr>
-        <w:t>Some one can use this monopoly game system to get funny, our system oriented to all people in the world.</w:t>
-      </w:r>
-    </w:p>
-    <w:p>
-      <w:pPr>
-        <w:pStyle w:val="3"/>
-      </w:pPr>
-      <w:bookmarkStart w:id="3" w:name="_Toc492796460"/>
-      <w:r>
-        <w:t>Definitions, Acronyms, and Abbreviations</w:t>
-      </w:r>
-      <w:bookmarkEnd w:id="3"/>
-    </w:p>
-    <w:p>
-      <w:pPr>
+        <w:t>n</w:t>
+      </w:r>
+      <w:r>
+        <w:rPr>
+          <w:lang w:eastAsia="zh-CN"/>
+        </w:rPr>
+        <w:t>one</w:t>
+      </w:r>
+    </w:p>
+    <w:p>
+      <w:pPr>
+        <w:pStyle w:val="2"/>
+      </w:pPr>
+      <w:bookmarkStart w:id="5" w:name="_Toc492796462"/>
+      <w:r>
+        <w:t>Overview</w:t>
+      </w:r>
+      <w:bookmarkEnd w:id="5"/>
+    </w:p>
+    <w:p>
+      <w:pPr>
+        <w:rPr>
+          <w:lang w:eastAsia="zh-CN"/>
+        </w:rPr>
+      </w:pPr>
+      <w:r>
+        <w:rPr>
+          <w:lang w:eastAsia="zh-CN"/>
+        </w:rPr>
+        <w:t xml:space="preserve">Our </w:t>
+      </w:r>
+      <w:r>
+        <w:rPr>
+          <w:lang w:eastAsia="zh-CN"/>
+        </w:rPr>
+        <w:t>Just Ask</w:t>
+      </w:r>
+      <w:r>
+        <w:rPr>
+          <w:lang w:eastAsia="zh-CN"/>
+        </w:rPr>
+        <w:t xml:space="preserve"> system can only</w:t>
+      </w:r>
+      <w:r>
+        <w:rPr>
+          <w:lang w:eastAsia="zh-CN"/>
+        </w:rPr>
+        <w:t xml:space="preserve"> </w:t>
+      </w:r>
+      <w:r>
+        <w:rPr>
+          <w:lang w:eastAsia="zh-CN"/>
+        </w:rPr>
+        <w:t>supports loading on Linux systems</w:t>
+      </w:r>
+      <w:r>
+        <w:rPr>
+          <w:lang w:eastAsia="zh-CN"/>
+        </w:rPr>
+        <w:t xml:space="preserve"> </w:t>
+      </w:r>
+      <w:r>
+        <w:rPr>
+          <w:lang w:eastAsia="zh-CN"/>
+        </w:rPr>
+        <w:t>.</w:t>
+      </w:r>
+    </w:p>
+    <w:p>
+      <w:pPr>
+        <w:pStyle w:val="1"/>
+      </w:pPr>
+      <w:bookmarkStart w:id="6" w:name="_Toc492796463"/>
+      <w:r>
+        <w:t>Overall Description</w:t>
+      </w:r>
+      <w:bookmarkEnd w:id="6"/>
+    </w:p>
+    <w:p>
+      <w:pPr>
+        <w:pStyle w:val="2"/>
+      </w:pPr>
+      <w:bookmarkStart w:id="7" w:name="_Toc492796464"/>
+      <w:r>
+        <w:t>Use-Case Model Survey</w:t>
+      </w:r>
+      <w:bookmarkEnd w:id="7"/>
+    </w:p>
+    <w:p>
+      <w:pPr>
+        <w:rPr>
+          <w:lang w:eastAsia="zh-CN"/>
+        </w:rPr>
+      </w:pPr>
+      <w:r>
+        <w:rPr>
+          <w:lang w:eastAsia="zh-CN"/>
+        </w:rPr>
+        <w:t xml:space="preserve">See </w:t>
+      </w:r>
+      <w:r>
         <w:rPr>
           <w:rFonts w:hint="eastAsia"/>
           <w:lang w:eastAsia="zh-CN"/>
         </w:rPr>
-      </w:pPr>
-      <w:r>
-        <w:rPr>
-          <w:lang w:eastAsia="zh-CN"/>
-        </w:rPr>
-        <w:t>See Glossary.</w:t>
-      </w:r>
-    </w:p>
-    <w:p>
-      <w:pPr>
-        <w:pStyle w:val="3"/>
-      </w:pPr>
-      <w:bookmarkStart w:id="4" w:name="_Toc492796461"/>
-      <w:r>
-        <w:t>References</w:t>
-      </w:r>
-      <w:bookmarkEnd w:id="4"/>
-    </w:p>
-    <w:p>
-      <w:pPr>
+        <w:t>Use-case Text.</w:t>
+      </w:r>
+    </w:p>
+    <w:p>
+      <w:pPr>
+        <w:pStyle w:val="2"/>
+      </w:pPr>
+      <w:bookmarkStart w:id="8" w:name="_Toc492796465"/>
+      <w:r>
+        <w:t>Assumptions and Dependencies</w:t>
+      </w:r>
+      <w:bookmarkEnd w:id="8"/>
+    </w:p>
+    <w:p>
+      <w:pPr>
+        <w:rPr>
+          <w:lang w:eastAsia="zh-CN"/>
+        </w:rPr>
+      </w:pPr>
+      <w:r>
         <w:rPr>
           <w:rFonts w:hint="eastAsia"/>
           <w:lang w:eastAsia="zh-CN"/>
         </w:rPr>
+        <w:t>n</w:t>
+      </w:r>
+      <w:r>
+        <w:rPr>
+          <w:lang w:eastAsia="zh-CN"/>
+        </w:rPr>
+        <w:t>one</w:t>
+      </w:r>
+    </w:p>
+    <w:p>
+      <w:pPr>
+        <w:pStyle w:val="1"/>
+      </w:pPr>
+      <w:bookmarkStart w:id="9" w:name="_Toc492796466"/>
+      <w:r>
+        <w:t>Specific Requirements</w:t>
+      </w:r>
+      <w:bookmarkEnd w:id="9"/>
+      <w:r>
+        <w:t xml:space="preserve"> </w:t>
+      </w:r>
+    </w:p>
+    <w:p>
+      <w:pPr>
+        <w:pStyle w:val="2"/>
+      </w:pPr>
+      <w:bookmarkStart w:id="10" w:name="_Toc492796467"/>
+      <w:r>
+        <w:t>Use-Case Reports</w:t>
+      </w:r>
+      <w:bookmarkEnd w:id="10"/>
+    </w:p>
+    <w:p>
+      <w:pPr>
+        <w:rPr>
+          <w:lang w:eastAsia="zh-CN"/>
+        </w:rPr>
       </w:pPr>
       <w:r>
         <w:rPr>
           <w:rFonts w:hint="eastAsia"/>
           <w:lang w:eastAsia="zh-CN"/>
         </w:rPr>
-        <w:t>n</w:t>
-      </w:r>
-      <w:r>
-        <w:rPr>
-          <w:lang w:eastAsia="zh-CN"/>
-        </w:rPr>
-        <w:t>one</w:t>
-      </w:r>
-    </w:p>
-    <w:p>
-      <w:pPr>
-        <w:pStyle w:val="3"/>
-      </w:pPr>
-      <w:bookmarkStart w:id="5" w:name="_Toc492796462"/>
-      <w:r>
-        <w:t>Overview</w:t>
-      </w:r>
-      <w:bookmarkEnd w:id="5"/>
-    </w:p>
-    <w:p>
-      <w:pPr>
+        <w:t>S</w:t>
+      </w:r>
+      <w:r>
+        <w:rPr>
+          <w:lang w:eastAsia="zh-CN"/>
+        </w:rPr>
+        <w:t xml:space="preserve">ee </w:t>
+      </w:r>
+      <w:r>
         <w:rPr>
           <w:rFonts w:hint="eastAsia"/>
           <w:lang w:eastAsia="zh-CN"/>
         </w:rPr>
-      </w:pPr>
-      <w:r>
-        <w:rPr>
-          <w:lang w:eastAsia="zh-CN"/>
-        </w:rPr>
-        <w:t>Our monopoly game system can only run in android platform.  and need some running memory.</w:t>
-      </w:r>
-    </w:p>
-    <w:p>
-      <w:pPr>
-        <w:pStyle w:val="2"/>
-      </w:pPr>
-      <w:bookmarkStart w:id="6" w:name="_Toc492796463"/>
-      <w:r>
-        <w:t>Overall Description</w:t>
-      </w:r>
-      <w:bookmarkEnd w:id="6"/>
-    </w:p>
-    <w:p>
-      <w:pPr>
-        <w:pStyle w:val="3"/>
-      </w:pPr>
-      <w:bookmarkStart w:id="7" w:name="_Toc492796464"/>
-      <w:r>
-        <w:t>Use-Case Model Survey</w:t>
-      </w:r>
-      <w:bookmarkEnd w:id="7"/>
-    </w:p>
-    <w:p>
-      <w:pPr>
-        <w:rPr>
-          <w:rFonts w:hint="default"/>
-          <w:lang w:val="en-US" w:eastAsia="zh-CN"/>
-        </w:rPr>
-      </w:pPr>
-      <w:r>
-        <w:rPr>
-          <w:lang w:eastAsia="zh-CN"/>
-        </w:rPr>
-        <w:t xml:space="preserve">See </w:t>
-      </w:r>
-      <w:r>
-        <w:rPr>
-          <w:rFonts w:hint="eastAsia"/>
-          <w:lang w:val="en-US" w:eastAsia="zh-CN"/>
-        </w:rPr>
         <w:t>Use-case Text.</w:t>
       </w:r>
     </w:p>
     <w:p>
       <w:pPr>
-        <w:pStyle w:val="3"/>
-      </w:pPr>
-      <w:bookmarkStart w:id="8" w:name="_Toc492796465"/>
-      <w:r>
-        <w:t>Assumptions and Dependencies</w:t>
-      </w:r>
-      <w:bookmarkEnd w:id="8"/>
-    </w:p>
-    <w:p>
-      <w:pPr>
-        <w:rPr>
-          <w:rFonts w:hint="eastAsia"/>
-          <w:lang w:eastAsia="zh-CN"/>
-        </w:rPr>
-      </w:pPr>
-      <w:r>
-        <w:rPr>
-          <w:rFonts w:hint="eastAsia"/>
-          <w:lang w:eastAsia="zh-CN"/>
-        </w:rPr>
-        <w:t>n</w:t>
-      </w:r>
-      <w:r>
-        <w:rPr>
-          <w:lang w:eastAsia="zh-CN"/>
-        </w:rPr>
-        <w:t>one</w:t>
-      </w:r>
-    </w:p>
-    <w:p>
-      <w:pPr>
-        <w:pStyle w:val="2"/>
-      </w:pPr>
-      <w:bookmarkStart w:id="9" w:name="_Toc492796466"/>
-      <w:r>
-        <w:t>Specific Requirements</w:t>
-      </w:r>
-      <w:bookmarkEnd w:id="9"/>
-      <w:r>
-        <w:t xml:space="preserve"> </w:t>
-      </w:r>
-    </w:p>
-    <w:p>
-      <w:pPr>
-        <w:pStyle w:val="3"/>
-      </w:pPr>
-      <w:bookmarkStart w:id="10" w:name="_Toc492796467"/>
-      <w:r>
-        <w:t>Use-Case Reports</w:t>
-      </w:r>
-      <w:bookmarkEnd w:id="10"/>
-    </w:p>
-    <w:p>
-      <w:pPr>
-        <w:rPr>
-          <w:lang w:eastAsia="zh-CN"/>
-        </w:rPr>
-      </w:pPr>
-      <w:r>
-        <w:rPr>
-          <w:rFonts w:hint="eastAsia"/>
-          <w:lang w:eastAsia="zh-CN"/>
-        </w:rPr>
-        <w:t>S</w:t>
-      </w:r>
-      <w:r>
-        <w:rPr>
-          <w:lang w:eastAsia="zh-CN"/>
-        </w:rPr>
-        <w:t xml:space="preserve">ee </w:t>
-      </w:r>
-      <w:r>
-        <w:rPr>
-          <w:rFonts w:hint="eastAsia"/>
-          <w:lang w:val="en-US" w:eastAsia="zh-CN"/>
-        </w:rPr>
-        <w:t>Use-case Text.</w:t>
-      </w:r>
-      <w:bookmarkStart w:id="13" w:name="_GoBack"/>
-      <w:bookmarkEnd w:id="13"/>
-    </w:p>
-    <w:p>
-      <w:pPr>
-        <w:pStyle w:val="20"/>
+        <w:pStyle w:val="a8"/>
         <w:tabs>
           <w:tab w:val="clear" w:pos="4320"/>
           <w:tab w:val="clear" w:pos="8640"/>
@@ -1679,7 +1472,7 @@
       <w:r>
         <w:rPr>
           <w:rFonts w:hint="eastAsia"/>
-          <w:lang w:val="en-US" w:eastAsia="zh-CN"/>
+          <w:lang w:eastAsia="zh-CN"/>
         </w:rPr>
         <w:t>1</w:t>
       </w:r>
@@ -1694,52 +1487,59 @@
           <w:rFonts w:eastAsia="等线"/>
           <w:szCs w:val="21"/>
         </w:rPr>
-        <w:t xml:space="preserve"> Start </w:t>
-      </w:r>
-      <w:r>
-        <w:rPr>
-          <w:rFonts w:hint="eastAsia" w:eastAsia="等线"/>
+        <w:t xml:space="preserve"> </w:t>
+      </w:r>
+      <w:r>
+        <w:rPr>
+          <w:rFonts w:eastAsia="等线" w:hint="eastAsia"/>
           <w:szCs w:val="21"/>
-          <w:lang w:val="en-US" w:eastAsia="zh-CN"/>
-        </w:rPr>
-        <w:t>g</w:t>
+          <w:lang w:eastAsia="zh-CN"/>
+        </w:rPr>
+        <w:t>Registration</w:t>
       </w:r>
       <w:r>
         <w:rPr>
           <w:rFonts w:eastAsia="等线"/>
           <w:szCs w:val="21"/>
         </w:rPr>
-        <w:t>ame:</w:t>
+        <w:t>:</w:t>
       </w:r>
       <w:r>
         <w:rPr>
           <w:rFonts w:hint="eastAsia"/>
           <w:lang w:eastAsia="zh-CN"/>
         </w:rPr>
-        <w:t xml:space="preserve"> O</w:t>
-      </w:r>
-      <w:r>
-        <w:rPr>
-          <w:lang w:eastAsia="zh-CN"/>
-        </w:rPr>
-        <w:t>bserver start play game.</w:t>
-      </w:r>
-    </w:p>
-    <w:p>
-      <w:pPr>
-        <w:pStyle w:val="20"/>
+        <w:t xml:space="preserve"> </w:t>
+      </w:r>
+      <w:r>
+        <w:rPr>
+          <w:lang w:eastAsia="zh-CN"/>
+        </w:rPr>
+        <w:t>User registration personal account</w:t>
+      </w:r>
+      <w:r>
+        <w:rPr>
+          <w:lang w:eastAsia="zh-CN"/>
+        </w:rPr>
+        <w:t>.</w:t>
+      </w:r>
+    </w:p>
+    <w:p>
+      <w:pPr>
+        <w:pStyle w:val="a8"/>
         <w:tabs>
           <w:tab w:val="clear" w:pos="4320"/>
           <w:tab w:val="clear" w:pos="8640"/>
         </w:tabs>
         <w:rPr>
-          <w:lang w:eastAsia="zh-CN"/>
-        </w:rPr>
-      </w:pPr>
-      <w:r>
-        <w:rPr>
           <w:rFonts w:hint="eastAsia"/>
-          <w:lang w:val="en-US" w:eastAsia="zh-CN"/>
+          <w:lang w:eastAsia="zh-CN"/>
+        </w:rPr>
+      </w:pPr>
+      <w:r>
+        <w:rPr>
+          <w:rFonts w:hint="eastAsia"/>
+          <w:lang w:eastAsia="zh-CN"/>
         </w:rPr>
         <w:t>2</w:t>
       </w:r>
@@ -1754,49 +1554,104 @@
           <w:rFonts w:eastAsia="等线"/>
           <w:szCs w:val="21"/>
         </w:rPr>
-        <w:t xml:space="preserve"> Move:</w:t>
+        <w:t xml:space="preserve"> </w:t>
+      </w:r>
+      <w:r>
+        <w:rPr>
+          <w:rFonts w:eastAsia="等线" w:hint="eastAsia"/>
+          <w:szCs w:val="21"/>
+          <w:lang w:eastAsia="zh-CN"/>
+        </w:rPr>
+        <w:t>Login</w:t>
+      </w:r>
+      <w:r>
+        <w:rPr>
+          <w:rFonts w:eastAsia="等线"/>
+          <w:szCs w:val="21"/>
+        </w:rPr>
+        <w:t>:</w:t>
       </w:r>
       <w:r>
         <w:rPr>
           <w:rFonts w:hint="eastAsia"/>
           <w:lang w:eastAsia="zh-CN"/>
         </w:rPr>
-        <w:t xml:space="preserve"> O</w:t>
-      </w:r>
-      <w:r>
-        <w:rPr>
-          <w:lang w:eastAsia="zh-CN"/>
-        </w:rPr>
-        <w:t>bserver click the dice to make movement.</w:t>
-      </w:r>
-    </w:p>
-    <w:p>
-      <w:pPr>
-        <w:pStyle w:val="20"/>
+        <w:t xml:space="preserve"> </w:t>
+      </w:r>
+      <w:r>
+        <w:rPr>
+          <w:lang w:eastAsia="zh-CN"/>
+        </w:rPr>
+        <w:t>User login personal account</w:t>
+      </w:r>
+      <w:r>
+        <w:rPr>
+          <w:rFonts w:hint="eastAsia"/>
+          <w:lang w:eastAsia="zh-CN"/>
+        </w:rPr>
+        <w:t>.</w:t>
+      </w:r>
+    </w:p>
+    <w:p>
+      <w:pPr>
+        <w:pStyle w:val="a8"/>
         <w:tabs>
           <w:tab w:val="clear" w:pos="4320"/>
           <w:tab w:val="clear" w:pos="8640"/>
         </w:tabs>
         <w:rPr>
-          <w:rFonts w:hint="default"/>
-          <w:sz w:val="21"/>
-          <w:szCs w:val="22"/>
-          <w:lang w:val="en-US" w:eastAsia="zh-CN"/>
-        </w:rPr>
-      </w:pPr>
-      <w:r>
-        <w:rPr>
           <w:rFonts w:hint="eastAsia"/>
           <w:sz w:val="21"/>
           <w:szCs w:val="22"/>
-          <w:lang w:val="en-US" w:eastAsia="zh-CN"/>
-        </w:rPr>
-        <w:t>3. Use propcard: Observer use propcard to make different effects.</w:t>
-      </w:r>
-    </w:p>
-    <w:p>
-      <w:pPr>
-        <w:pStyle w:val="20"/>
+          <w:lang w:eastAsia="zh-CN"/>
+        </w:rPr>
+      </w:pPr>
+      <w:r>
+        <w:rPr>
+          <w:rFonts w:hint="eastAsia"/>
+          <w:sz w:val="21"/>
+          <w:szCs w:val="22"/>
+          <w:lang w:eastAsia="zh-CN"/>
+        </w:rPr>
+        <w:t xml:space="preserve">3. </w:t>
+      </w:r>
+      <w:r>
+        <w:rPr>
+          <w:sz w:val="21"/>
+          <w:szCs w:val="22"/>
+          <w:lang w:eastAsia="zh-CN"/>
+        </w:rPr>
+        <w:t>Ask Question</w:t>
+      </w:r>
+      <w:r>
+        <w:rPr>
+          <w:rFonts w:hint="eastAsia"/>
+          <w:sz w:val="21"/>
+          <w:szCs w:val="22"/>
+          <w:lang w:eastAsia="zh-CN"/>
+        </w:rPr>
+        <w:t xml:space="preserve">: </w:t>
+      </w:r>
+      <w:r>
+        <w:rPr>
+          <w:sz w:val="21"/>
+          <w:szCs w:val="22"/>
+          <w:lang w:eastAsia="zh-CN"/>
+        </w:rPr>
+        <w:t>User asks a question</w:t>
+      </w:r>
+      <w:r>
+        <w:rPr>
+          <w:sz w:val="21"/>
+          <w:szCs w:val="22"/>
+          <w:lang w:eastAsia="zh-CN"/>
+        </w:rPr>
+        <w:t>.</w:t>
+      </w:r>
+    </w:p>
+    <w:p>
+      <w:pPr>
+        <w:pStyle w:val="a8"/>
         <w:tabs>
           <w:tab w:val="clear" w:pos="4320"/>
           <w:tab w:val="clear" w:pos="8640"/>
@@ -1807,8 +1662,8 @@
       </w:pPr>
       <w:r>
         <w:rPr>
-          <w:rFonts w:hint="eastAsia" w:ascii="Arial" w:hAnsi="Arial" w:cs="Arial"/>
-          <w:lang w:val="en-US" w:eastAsia="zh-CN"/>
+          <w:rFonts w:ascii="Arial" w:hAnsi="Arial" w:cs="Arial" w:hint="eastAsia"/>
+          <w:lang w:eastAsia="zh-CN"/>
         </w:rPr>
         <w:t>4</w:t>
       </w:r>
@@ -1824,31 +1679,56 @@
           <w:rFonts w:eastAsia="等线"/>
           <w:szCs w:val="21"/>
         </w:rPr>
-        <w:t xml:space="preserve"> Trigger events in a square:</w:t>
-      </w:r>
-      <w:r>
-        <w:rPr>
-          <w:lang w:eastAsia="zh-CN"/>
-        </w:rPr>
-        <w:t xml:space="preserve"> Game system trigger events according to the square.</w:t>
-      </w:r>
-    </w:p>
-    <w:p>
-      <w:pPr>
-        <w:pStyle w:val="20"/>
+        <w:t xml:space="preserve"> </w:t>
+      </w:r>
+      <w:r>
+        <w:rPr>
+          <w:rFonts w:eastAsia="等线"/>
+          <w:szCs w:val="21"/>
+        </w:rPr>
+        <w:t>Modify Question</w:t>
+      </w:r>
+      <w:r>
+        <w:rPr>
+          <w:rFonts w:eastAsia="等线"/>
+          <w:szCs w:val="21"/>
+        </w:rPr>
+        <w:t>:</w:t>
+      </w:r>
+      <w:r>
+        <w:rPr>
+          <w:lang w:eastAsia="zh-CN"/>
+        </w:rPr>
+        <w:t xml:space="preserve"> </w:t>
+      </w:r>
+      <w:r>
+        <w:rPr>
+          <w:lang w:eastAsia="zh-CN"/>
+        </w:rPr>
+        <w:t>User modification Question</w:t>
+      </w:r>
+      <w:r>
+        <w:rPr>
+          <w:lang w:eastAsia="zh-CN"/>
+        </w:rPr>
+        <w:t>.</w:t>
+      </w:r>
+    </w:p>
+    <w:p>
+      <w:pPr>
+        <w:pStyle w:val="a8"/>
         <w:tabs>
           <w:tab w:val="clear" w:pos="4320"/>
           <w:tab w:val="clear" w:pos="8640"/>
         </w:tabs>
         <w:rPr>
-          <w:rFonts w:hint="eastAsia"/>
-          <w:lang w:eastAsia="zh-CN"/>
-        </w:rPr>
-      </w:pPr>
-      <w:r>
-        <w:rPr>
-          <w:rFonts w:hint="eastAsia" w:ascii="Arial" w:hAnsi="Arial" w:cs="Arial"/>
-          <w:lang w:val="en-US" w:eastAsia="zh-CN"/>
+          <w:lang w:eastAsia="zh-CN"/>
+        </w:rPr>
+      </w:pPr>
+      <w:r>
+        <w:rPr>
+          <w:rFonts w:ascii="Arial" w:hAnsi="Arial" w:cs="Arial" w:hint="eastAsia"/>
+          <w:lang w:eastAsia="zh-CN"/>
         </w:rPr>
         <w:t>5</w:t>
       </w:r>
@@ -1864,25 +1744,88 @@
           <w:rFonts w:eastAsia="等线"/>
           <w:szCs w:val="21"/>
         </w:rPr>
-        <w:t xml:space="preserve"> Save game:</w:t>
+        <w:t xml:space="preserve"> </w:t>
+      </w:r>
+      <w:r>
+        <w:rPr>
+          <w:rFonts w:eastAsia="等线"/>
+          <w:szCs w:val="21"/>
+        </w:rPr>
+        <w:t>Answer Question</w:t>
+      </w:r>
+      <w:r>
+        <w:rPr>
+          <w:rFonts w:eastAsia="等线"/>
+          <w:szCs w:val="21"/>
+        </w:rPr>
+        <w:t>:</w:t>
       </w:r>
       <w:r>
         <w:rPr>
           <w:rFonts w:hint="eastAsia"/>
           <w:lang w:eastAsia="zh-CN"/>
         </w:rPr>
-        <w:t xml:space="preserve"> O</w:t>
-      </w:r>
-      <w:r>
-        <w:rPr>
-          <w:lang w:eastAsia="zh-CN"/>
-        </w:rPr>
-        <w:t>bserver save game progress.</w:t>
-      </w:r>
-    </w:p>
-    <w:p>
-      <w:pPr>
-        <w:pStyle w:val="3"/>
+        <w:t xml:space="preserve"> </w:t>
+      </w:r>
+      <w:r>
+        <w:rPr>
+          <w:lang w:eastAsia="zh-CN"/>
+        </w:rPr>
+        <w:t>User answers questions</w:t>
+      </w:r>
+      <w:r>
+        <w:rPr>
+          <w:lang w:eastAsia="zh-CN"/>
+        </w:rPr>
+        <w:t>.</w:t>
+      </w:r>
+    </w:p>
+    <w:p>
+      <w:pPr>
+        <w:pStyle w:val="a8"/>
+        <w:tabs>
+          <w:tab w:val="clear" w:pos="4320"/>
+          <w:tab w:val="clear" w:pos="8640"/>
+        </w:tabs>
+        <w:rPr>
+          <w:lang w:eastAsia="zh-CN"/>
+        </w:rPr>
+      </w:pPr>
+      <w:r>
+        <w:rPr>
+          <w:lang w:eastAsia="zh-CN"/>
+        </w:rPr>
+        <w:t>6. Modify Answer: User modify answer.</w:t>
+      </w:r>
+    </w:p>
+    <w:p>
+      <w:pPr>
+        <w:pStyle w:val="a8"/>
+        <w:tabs>
+          <w:tab w:val="clear" w:pos="4320"/>
+          <w:tab w:val="clear" w:pos="8640"/>
+        </w:tabs>
+        <w:rPr>
+          <w:lang w:eastAsia="zh-CN"/>
+        </w:rPr>
+      </w:pPr>
+      <w:r>
+        <w:rPr>
+          <w:rFonts w:hint="eastAsia"/>
+          <w:lang w:eastAsia="zh-CN"/>
+        </w:rPr>
+        <w:t>7</w:t>
+      </w:r>
+      <w:r>
+        <w:rPr>
+          <w:lang w:eastAsia="zh-CN"/>
+        </w:rPr>
+        <w:t>. Search: User search questions and answers</w:t>
+      </w:r>
+    </w:p>
+    <w:p>
+      <w:pPr>
+        <w:pStyle w:val="2"/>
       </w:pPr>
       <w:bookmarkStart w:id="11" w:name="_Toc492796468"/>
       <w:r>
@@ -1896,96 +1839,125 @@
     <w:p>
       <w:pPr>
         <w:rPr>
+          <w:lang w:eastAsia="zh-CN"/>
+        </w:rPr>
+      </w:pPr>
+      <w:r>
+        <w:rPr>
+          <w:lang w:eastAsia="zh-CN"/>
+        </w:rPr>
+        <w:t>See Supplementary Spe</w:t>
+      </w:r>
+      <w:r>
+        <w:rPr>
+          <w:lang w:eastAsia="zh-CN"/>
+        </w:rPr>
+        <w:t>cification.</w:t>
+      </w:r>
+    </w:p>
+    <w:p>
+      <w:pPr>
+        <w:pStyle w:val="1"/>
+      </w:pPr>
+      <w:bookmarkStart w:id="12" w:name="_Toc492796469"/>
+      <w:r>
+        <w:t>Supporting Informatio</w:t>
+      </w:r>
+      <w:bookmarkEnd w:id="12"/>
+      <w:r>
+        <w:t>n</w:t>
+      </w:r>
+    </w:p>
+    <w:p>
+      <w:pPr>
+        <w:rPr>
+          <w:lang w:eastAsia="zh-CN"/>
+        </w:rPr>
+      </w:pPr>
+      <w:r>
+        <w:rPr>
+          <w:lang w:eastAsia="zh-CN"/>
+        </w:rPr>
+        <w:t xml:space="preserve">See </w:t>
+      </w:r>
+      <w:r>
+        <w:rPr>
           <w:rFonts w:hint="eastAsia"/>
           <w:lang w:eastAsia="zh-CN"/>
         </w:rPr>
-      </w:pPr>
-      <w:r>
-        <w:rPr>
-          <w:lang w:eastAsia="zh-CN"/>
-        </w:rPr>
-        <w:t>See Supplementary Specification.</w:t>
-      </w:r>
-    </w:p>
-    <w:p>
-      <w:pPr>
-        <w:pStyle w:val="2"/>
-      </w:pPr>
-      <w:bookmarkStart w:id="12" w:name="_Toc492796469"/>
-      <w:r>
-        <w:t>Supporting Informatio</w:t>
-      </w:r>
-      <w:bookmarkEnd w:id="12"/>
-      <w:r>
-        <w:t>n</w:t>
-      </w:r>
-    </w:p>
-    <w:p>
-      <w:pPr>
-        <w:rPr>
-          <w:rFonts w:hint="default"/>
-          <w:lang w:val="en-US" w:eastAsia="zh-CN"/>
-        </w:rPr>
-      </w:pPr>
-      <w:r>
-        <w:rPr>
-          <w:lang w:eastAsia="zh-CN"/>
-        </w:rPr>
-        <w:t xml:space="preserve">See </w:t>
-      </w:r>
-      <w:r>
-        <w:rPr>
-          <w:rFonts w:hint="eastAsia"/>
-          <w:lang w:val="en-US" w:eastAsia="zh-CN"/>
-        </w:rPr>
         <w:t>Detailed Design Document.</w:t>
       </w:r>
     </w:p>
     <w:sectPr>
-      <w:headerReference r:id="rId6" w:type="first"/>
-      <w:footerReference r:id="rId8" w:type="first"/>
-      <w:headerReference r:id="rId5" w:type="default"/>
-      <w:footerReference r:id="rId7" w:type="default"/>
+      <w:headerReference w:type="default" r:id="rId10"/>
+      <w:footerReference w:type="default" r:id="rId11"/>
+      <w:headerReference w:type="first" r:id="rId12"/>
+      <w:footerReference w:type="first" r:id="rId13"/>
       <w:pgSz w:w="12240" w:h="15840"/>
       <w:pgMar w:top="1440" w:right="1440" w:bottom="1440" w:left="1440" w:header="720" w:footer="720" w:gutter="0"/>
-      <w:cols w:space="720" w:num="1"/>
+      <w:cols w:space="720"/>
     </w:sectPr>
   </w:body>
 </w:document>
 </file>
 
+<file path=word/endnotes.xml><?xml version="1.0" encoding="utf-8"?>
+<w:endnotes xmlns:wpc="http://schemas.microsoft.com/office/word/2010/wordprocessingCanvas" xmlns:cx="http://schemas.microsoft.com/office/drawing/2014/chartex" xmlns:cx1="http://schemas.microsoft.com/office/drawing/2015/9/8/chartex" xmlns:cx2="http://schemas.microsoft.com/office/drawing/2015/10/21/chartex" xmlns:cx3="http://schemas.microsoft.com/office/drawing/2016/5/9/chartex" xmlns:cx4="http://schemas.microsoft.com/office/drawing/2016/5/10/chartex" xmlns:cx5="http://schemas.microsoft.com/office/drawing/2016/5/11/chartex" xmlns:cx6="http://schemas.microsoft.com/office/drawing/2016/5/12/chartex" xmlns:cx7="http://schemas.microsoft.com/office/drawing/2016/5/13/chartex" xmlns:cx8="http://schemas.microsoft.com/office/drawing/2016/5/14/chartex" xmlns:mc="http://schemas.openxmlformats.org/markup-compatibility/2006" xmlns:aink="http://schemas.microsoft.com/office/drawing/2016/ink" xmlns:am3d="http://schemas.microsoft.com/office/drawing/2017/model3d" xmlns:o="urn:schemas-microsoft-com:office:office" xmlns:r="http://schemas.openxmlformats.org/officeDocument/2006/relationships" xmlns:m="http://schemas.openxmlformats.org/officeDocument/2006/math" xmlns:v="urn:schemas-microsoft-com:vml" xmlns:wp14="http://schemas.microsoft.com/office/word/2010/wordprocessingDrawing" xmlns:wp="http://schemas.openxmlformats.org/drawingml/2006/wordprocessingDrawing" xmlns:w10="urn:schemas-microsoft-com:office:word" xmlns:w="http://schemas.openxmlformats.org/wordprocessingml/2006/main" xmlns:w14="http://schemas.microsoft.com/office/word/2010/wordml" xmlns:w15="http://schemas.microsoft.com/office/word/2012/wordml" xmlns:w16cex="http://schemas.microsoft.com/office/word/2018/wordml/cex" xmlns:w16cid="http://schemas.microsoft.com/office/word/2016/wordml/cid" xmlns:w16="http://schemas.microsoft.com/office/word/2018/wordml" xmlns:w16sdtdh="http://schemas.microsoft.com/office/word/2020/wordml/sdtdatahash" xmlns:w16se="http://schemas.microsoft.com/office/word/2015/wordml/symex" xmlns:wpg="http://schemas.microsoft.com/office/word/2010/wordprocessingGroup" xmlns:wpi="http://schemas.microsoft.com/office/word/2010/wordprocessingInk" xmlns:wne="http://schemas.microsoft.com/office/word/2006/wordml" xmlns:wps="http://schemas.microsoft.com/office/word/2010/wordprocessingShape" mc:Ignorable="w14 w15 w16se w16cid w16 w16cex w16sdtdh wp14">
+  <w:endnote w:type="separator" w:id="-1">
+    <w:p>
+      <w:pPr>
+        <w:spacing w:line="240" w:lineRule="auto"/>
+      </w:pPr>
+      <w:r>
+        <w:separator/>
+      </w:r>
+    </w:p>
+  </w:endnote>
+  <w:endnote w:type="continuationSeparator" w:id="0">
+    <w:p>
+      <w:pPr>
+        <w:spacing w:line="240" w:lineRule="auto"/>
+      </w:pPr>
+      <w:r>
+        <w:continuationSeparator/>
+      </w:r>
+    </w:p>
+  </w:endnote>
+</w:endnotes>
+</file>
+
 <file path=word/footer1.xml><?xml version="1.0" encoding="utf-8"?>
-<w:ftr xmlns:wpc="http://schemas.microsoft.com/office/word/2010/wordprocessingCanvas" xmlns:mc="http://schemas.openxmlformats.org/markup-compatibility/2006" xmlns:o="urn:schemas-microsoft-com:office:office" xmlns:r="http://schemas.openxmlformats.org/officeDocument/2006/relationships" xmlns:m="http://schemas.openxmlformats.org/officeDocument/2006/math" xmlns:v="urn:schemas-microsoft-com:vml" xmlns:wp14="http://schemas.microsoft.com/office/word/2010/wordprocessingDrawing" xmlns:wp="http://schemas.openxmlformats.org/drawingml/2006/wordprocessingDrawing" xmlns:w10="urn:schemas-microsoft-com:office:word" xmlns:w="http://schemas.openxmlformats.org/wordprocessingml/2006/main" xmlns:w14="http://schemas.microsoft.com/office/word/2010/wordml" xmlns:w15="http://schemas.microsoft.com/office/word/2012/wordml" xmlns:wpg="http://schemas.microsoft.com/office/word/2010/wordprocessingGroup" xmlns:wpi="http://schemas.microsoft.com/office/word/2010/wordprocessingInk" xmlns:wne="http://schemas.microsoft.com/office/word/2006/wordml" xmlns:wps="http://schemas.microsoft.com/office/word/2010/wordprocessingShape" xmlns:wpsCustomData="http://www.wps.cn/officeDocument/2013/wpsCustomData" mc:Ignorable="w14 w15 wp14">
+<w:ftr xmlns:wpc="http://schemas.microsoft.com/office/word/2010/wordprocessingCanvas" xmlns:cx="http://schemas.microsoft.com/office/drawing/2014/chartex" xmlns:cx1="http://schemas.microsoft.com/office/drawing/2015/9/8/chartex" xmlns:cx2="http://schemas.microsoft.com/office/drawing/2015/10/21/chartex" xmlns:cx3="http://schemas.microsoft.com/office/drawing/2016/5/9/chartex" xmlns:cx4="http://schemas.microsoft.com/office/drawing/2016/5/10/chartex" xmlns:cx5="http://schemas.microsoft.com/office/drawing/2016/5/11/chartex" xmlns:cx6="http://schemas.microsoft.com/office/drawing/2016/5/12/chartex" xmlns:cx7="http://schemas.microsoft.com/office/drawing/2016/5/13/chartex" xmlns:cx8="http://schemas.microsoft.com/office/drawing/2016/5/14/chartex" xmlns:mc="http://schemas.openxmlformats.org/markup-compatibility/2006" xmlns:aink="http://schemas.microsoft.com/office/drawing/2016/ink" xmlns:am3d="http://schemas.microsoft.com/office/drawing/2017/model3d" xmlns:o="urn:schemas-microsoft-com:office:office" xmlns:r="http://schemas.openxmlformats.org/officeDocument/2006/relationships" xmlns:m="http://schemas.openxmlformats.org/officeDocument/2006/math" xmlns:v="urn:schemas-microsoft-com:vml" xmlns:wp14="http://schemas.microsoft.com/office/word/2010/wordprocessingDrawing" xmlns:wp="http://schemas.openxmlformats.org/drawingml/2006/wordprocessingDrawing" xmlns:w10="urn:schemas-microsoft-com:office:word" xmlns:w="http://schemas.openxmlformats.org/wordprocessingml/2006/main" xmlns:w14="http://schemas.microsoft.com/office/word/2010/wordml" xmlns:w15="http://schemas.microsoft.com/office/word/2012/wordml" xmlns:w16cex="http://schemas.microsoft.com/office/word/2018/wordml/cex" xmlns:w16cid="http://schemas.microsoft.com/office/word/2016/wordml/cid" xmlns:w16="http://schemas.microsoft.com/office/word/2018/wordml" xmlns:w16sdtdh="http://schemas.microsoft.com/office/word/2020/wordml/sdtdatahash" xmlns:w16se="http://schemas.microsoft.com/office/word/2015/wordml/symex" xmlns:wpg="http://schemas.microsoft.com/office/word/2010/wordprocessingGroup" xmlns:wpi="http://schemas.microsoft.com/office/word/2010/wordprocessingInk" xmlns:wne="http://schemas.microsoft.com/office/word/2006/wordml" xmlns:wps="http://schemas.microsoft.com/office/word/2010/wordprocessingShape" mc:Ignorable="w14 w15 w16se w16cid w16 w16cex w16sdtdh wp14">
   <w:p>
     <w:pPr>
-      <w:pStyle w:val="19"/>
+      <w:pStyle w:val="a7"/>
       <w:framePr w:wrap="around" w:vAnchor="text" w:hAnchor="margin" w:xAlign="right" w:y="1"/>
       <w:rPr>
-        <w:rStyle w:val="33"/>
+        <w:rStyle w:val="ad"/>
       </w:rPr>
     </w:pPr>
     <w:r>
       <w:rPr>
-        <w:rStyle w:val="33"/>
+        <w:rStyle w:val="ad"/>
       </w:rPr>
       <w:fldChar w:fldCharType="begin"/>
     </w:r>
     <w:r>
       <w:rPr>
-        <w:rStyle w:val="33"/>
+        <w:rStyle w:val="ad"/>
       </w:rPr>
       <w:instrText xml:space="preserve">PAGE  </w:instrText>
     </w:r>
     <w:r>
       <w:rPr>
-        <w:rStyle w:val="33"/>
+        <w:rStyle w:val="ad"/>
       </w:rPr>
       <w:fldChar w:fldCharType="end"/>
     </w:r>
   </w:p>
   <w:p>
     <w:pPr>
-      <w:pStyle w:val="19"/>
+      <w:pStyle w:val="a7"/>
       <w:ind w:right="360"/>
     </w:pPr>
   </w:p>
@@ -1993,27 +1965,20 @@
 </file>
 
 <file path=word/footer2.xml><?xml version="1.0" encoding="utf-8"?>
-<w:ftr xmlns:wpc="http://schemas.microsoft.com/office/word/2010/wordprocessingCanvas" xmlns:mc="http://schemas.openxmlformats.org/markup-compatibility/2006" xmlns:o="urn:schemas-microsoft-com:office:office" xmlns:r="http://schemas.openxmlformats.org/officeDocument/2006/relationships" xmlns:m="http://schemas.openxmlformats.org/officeDocument/2006/math" xmlns:v="urn:schemas-microsoft-com:vml" xmlns:wp14="http://schemas.microsoft.com/office/word/2010/wordprocessingDrawing" xmlns:wp="http://schemas.openxmlformats.org/drawingml/2006/wordprocessingDrawing" xmlns:w10="urn:schemas-microsoft-com:office:word" xmlns:w="http://schemas.openxmlformats.org/wordprocessingml/2006/main" xmlns:w14="http://schemas.microsoft.com/office/word/2010/wordml" xmlns:w15="http://schemas.microsoft.com/office/word/2012/wordml" xmlns:wpg="http://schemas.microsoft.com/office/word/2010/wordprocessingGroup" xmlns:wpi="http://schemas.microsoft.com/office/word/2010/wordprocessingInk" xmlns:wne="http://schemas.microsoft.com/office/word/2006/wordml" xmlns:wps="http://schemas.microsoft.com/office/word/2010/wordprocessingShape" xmlns:wpsCustomData="http://www.wps.cn/officeDocument/2013/wpsCustomData" mc:Ignorable="w14 w15 wp14">
+<w:ftr xmlns:wpc="http://schemas.microsoft.com/office/word/2010/wordprocessingCanvas" xmlns:cx="http://schemas.microsoft.com/office/drawing/2014/chartex" xmlns:cx1="http://schemas.microsoft.com/office/drawing/2015/9/8/chartex" xmlns:cx2="http://schemas.microsoft.com/office/drawing/2015/10/21/chartex" xmlns:cx3="http://schemas.microsoft.com/office/drawing/2016/5/9/chartex" xmlns:cx4="http://schemas.microsoft.com/office/drawing/2016/5/10/chartex" xmlns:cx5="http://schemas.microsoft.com/office/drawing/2016/5/11/chartex" xmlns:cx6="http://schemas.microsoft.com/office/drawing/2016/5/12/chartex" xmlns:cx7="http://schemas.microsoft.com/office/drawing/2016/5/13/chartex" xmlns:cx8="http://schemas.microsoft.com/office/drawing/2016/5/14/chartex" xmlns:mc="http://schemas.openxmlformats.org/markup-compatibility/2006" xmlns:aink="http://schemas.microsoft.com/office/drawing/2016/ink" xmlns:am3d="http://schemas.microsoft.com/office/drawing/2017/model3d" xmlns:o="urn:schemas-microsoft-com:office:office" xmlns:r="http://schemas.openxmlformats.org/officeDocument/2006/relationships" xmlns:m="http://schemas.openxmlformats.org/officeDocument/2006/math" xmlns:v="urn:schemas-microsoft-com:vml" xmlns:wp14="http://schemas.microsoft.com/office/word/2010/wordprocessingDrawing" xmlns:wp="http://schemas.openxmlformats.org/drawingml/2006/wordprocessingDrawing" xmlns:w10="urn:schemas-microsoft-com:office:word" xmlns:w="http://schemas.openxmlformats.org/wordprocessingml/2006/main" xmlns:w14="http://schemas.microsoft.com/office/word/2010/wordml" xmlns:w15="http://schemas.microsoft.com/office/word/2012/wordml" xmlns:w16cex="http://schemas.microsoft.com/office/word/2018/wordml/cex" xmlns:w16cid="http://schemas.microsoft.com/office/word/2016/wordml/cid" xmlns:w16="http://schemas.microsoft.com/office/word/2018/wordml" xmlns:w16sdtdh="http://schemas.microsoft.com/office/word/2020/wordml/sdtdatahash" xmlns:w16se="http://schemas.microsoft.com/office/word/2015/wordml/symex" xmlns:wpg="http://schemas.microsoft.com/office/word/2010/wordprocessingGroup" xmlns:wpi="http://schemas.microsoft.com/office/word/2010/wordprocessingInk" xmlns:wne="http://schemas.microsoft.com/office/word/2006/wordml" xmlns:wps="http://schemas.microsoft.com/office/word/2010/wordprocessingShape" mc:Ignorable="w14 w15 w16se w16cid w16 w16cex w16sdtdh wp14">
   <w:tbl>
     <w:tblPr>
-      <w:tblStyle w:val="30"/>
       <w:tblW w:w="0" w:type="auto"/>
-      <w:tblInd w:w="0" w:type="dxa"/>
       <w:tblBorders>
-        <w:top w:val="single" w:color="auto" w:sz="6" w:space="0"/>
-        <w:left w:val="single" w:color="auto" w:sz="6" w:space="0"/>
-        <w:bottom w:val="single" w:color="auto" w:sz="6" w:space="0"/>
-        <w:right w:val="single" w:color="auto" w:sz="6" w:space="0"/>
-        <w:insideH w:val="single" w:color="auto" w:sz="6" w:space="0"/>
-        <w:insideV w:val="single" w:color="auto" w:sz="6" w:space="0"/>
+        <w:top w:val="single" w:sz="6" w:space="0" w:color="auto"/>
+        <w:left w:val="single" w:sz="6" w:space="0" w:color="auto"/>
+        <w:bottom w:val="single" w:sz="6" w:space="0" w:color="auto"/>
+        <w:right w:val="single" w:sz="6" w:space="0" w:color="auto"/>
+        <w:insideH w:val="single" w:sz="6" w:space="0" w:color="auto"/>
+        <w:insideV w:val="single" w:sz="6" w:space="0" w:color="auto"/>
       </w:tblBorders>
       <w:tblLayout w:type="fixed"/>
-      <w:tblCellMar>
-        <w:top w:w="0" w:type="dxa"/>
-        <w:left w:w="108" w:type="dxa"/>
-        <w:bottom w:w="0" w:type="dxa"/>
-        <w:right w:w="108" w:type="dxa"/>
-      </w:tblCellMar>
+      <w:tblLook w:val="04A0" w:firstRow="1" w:lastRow="0" w:firstColumn="1" w:lastColumn="0" w:noHBand="0" w:noVBand="1"/>
     </w:tblPr>
     <w:tblGrid>
       <w:gridCol w:w="3162"/>
@@ -2021,22 +1986,6 @@
       <w:gridCol w:w="3162"/>
     </w:tblGrid>
     <w:tr>
-      <w:tblPrEx>
-        <w:tblBorders>
-          <w:top w:val="single" w:color="auto" w:sz="6" w:space="0"/>
-          <w:left w:val="single" w:color="auto" w:sz="6" w:space="0"/>
-          <w:bottom w:val="single" w:color="auto" w:sz="6" w:space="0"/>
-          <w:right w:val="single" w:color="auto" w:sz="6" w:space="0"/>
-          <w:insideH w:val="single" w:color="auto" w:sz="6" w:space="0"/>
-          <w:insideV w:val="single" w:color="auto" w:sz="6" w:space="0"/>
-        </w:tblBorders>
-        <w:tblCellMar>
-          <w:top w:w="0" w:type="dxa"/>
-          <w:left w:w="108" w:type="dxa"/>
-          <w:bottom w:w="0" w:type="dxa"/>
-          <w:right w:w="108" w:type="dxa"/>
-        </w:tblCellMar>
-      </w:tblPrEx>
       <w:tc>
         <w:tcPr>
           <w:tcW w:w="3162" w:type="dxa"/>
@@ -2071,7 +2020,6 @@
             <w:jc w:val="center"/>
           </w:pPr>
           <w:r>
-            <w:rPr/>
             <w:sym w:font="Symbol" w:char="F0D3"/>
           </w:r>
           <w:r>
@@ -2102,7 +2050,10 @@
             <w:fldChar w:fldCharType="separate"/>
           </w:r>
           <w:r>
-            <w:t>2020</w:t>
+            <w:rPr>
+              <w:noProof/>
+            </w:rPr>
+            <w:t>2021</w:t>
           </w:r>
           <w:r>
             <w:fldChar w:fldCharType="end"/>
@@ -2128,31 +2079,31 @@
           </w:r>
           <w:r>
             <w:rPr>
-              <w:rStyle w:val="33"/>
+              <w:rStyle w:val="ad"/>
             </w:rPr>
             <w:fldChar w:fldCharType="begin"/>
           </w:r>
           <w:r>
             <w:rPr>
-              <w:rStyle w:val="33"/>
+              <w:rStyle w:val="ad"/>
             </w:rPr>
             <w:instrText xml:space="preserve"> PAGE </w:instrText>
           </w:r>
           <w:r>
             <w:rPr>
-              <w:rStyle w:val="33"/>
+              <w:rStyle w:val="ad"/>
             </w:rPr>
             <w:fldChar w:fldCharType="separate"/>
           </w:r>
           <w:r>
             <w:rPr>
-              <w:rStyle w:val="33"/>
+              <w:rStyle w:val="ad"/>
             </w:rPr>
             <w:t>5</w:t>
           </w:r>
           <w:r>
             <w:rPr>
-              <w:rStyle w:val="33"/>
+              <w:rStyle w:val="ad"/>
             </w:rPr>
             <w:fldChar w:fldCharType="end"/>
           </w:r>
@@ -2162,24 +2113,49 @@
   </w:tbl>
   <w:p>
     <w:pPr>
-      <w:pStyle w:val="19"/>
+      <w:pStyle w:val="a7"/>
     </w:pPr>
   </w:p>
 </w:ftr>
 </file>
 
 <file path=word/footer3.xml><?xml version="1.0" encoding="utf-8"?>
-<w:ftr xmlns:wpc="http://schemas.microsoft.com/office/word/2010/wordprocessingCanvas" xmlns:mc="http://schemas.openxmlformats.org/markup-compatibility/2006" xmlns:o="urn:schemas-microsoft-com:office:office" xmlns:r="http://schemas.openxmlformats.org/officeDocument/2006/relationships" xmlns:m="http://schemas.openxmlformats.org/officeDocument/2006/math" xmlns:v="urn:schemas-microsoft-com:vml" xmlns:wp14="http://schemas.microsoft.com/office/word/2010/wordprocessingDrawing" xmlns:wp="http://schemas.openxmlformats.org/drawingml/2006/wordprocessingDrawing" xmlns:w10="urn:schemas-microsoft-com:office:word" xmlns:w="http://schemas.openxmlformats.org/wordprocessingml/2006/main" xmlns:w14="http://schemas.microsoft.com/office/word/2010/wordml" xmlns:w15="http://schemas.microsoft.com/office/word/2012/wordml" xmlns:wpg="http://schemas.microsoft.com/office/word/2010/wordprocessingGroup" xmlns:wpi="http://schemas.microsoft.com/office/word/2010/wordprocessingInk" xmlns:wne="http://schemas.microsoft.com/office/word/2006/wordml" xmlns:wps="http://schemas.microsoft.com/office/word/2010/wordprocessingShape" xmlns:wpsCustomData="http://www.wps.cn/officeDocument/2013/wpsCustomData" mc:Ignorable="w14 w15 wp14">
+<w:ftr xmlns:wpc="http://schemas.microsoft.com/office/word/2010/wordprocessingCanvas" xmlns:cx="http://schemas.microsoft.com/office/drawing/2014/chartex" xmlns:cx1="http://schemas.microsoft.com/office/drawing/2015/9/8/chartex" xmlns:cx2="http://schemas.microsoft.com/office/drawing/2015/10/21/chartex" xmlns:cx3="http://schemas.microsoft.com/office/drawing/2016/5/9/chartex" xmlns:cx4="http://schemas.microsoft.com/office/drawing/2016/5/10/chartex" xmlns:cx5="http://schemas.microsoft.com/office/drawing/2016/5/11/chartex" xmlns:cx6="http://schemas.microsoft.com/office/drawing/2016/5/12/chartex" xmlns:cx7="http://schemas.microsoft.com/office/drawing/2016/5/13/chartex" xmlns:cx8="http://schemas.microsoft.com/office/drawing/2016/5/14/chartex" xmlns:mc="http://schemas.openxmlformats.org/markup-compatibility/2006" xmlns:aink="http://schemas.microsoft.com/office/drawing/2016/ink" xmlns:am3d="http://schemas.microsoft.com/office/drawing/2017/model3d" xmlns:o="urn:schemas-microsoft-com:office:office" xmlns:r="http://schemas.openxmlformats.org/officeDocument/2006/relationships" xmlns:m="http://schemas.openxmlformats.org/officeDocument/2006/math" xmlns:v="urn:schemas-microsoft-com:vml" xmlns:wp14="http://schemas.microsoft.com/office/word/2010/wordprocessingDrawing" xmlns:wp="http://schemas.openxmlformats.org/drawingml/2006/wordprocessingDrawing" xmlns:w10="urn:schemas-microsoft-com:office:word" xmlns:w="http://schemas.openxmlformats.org/wordprocessingml/2006/main" xmlns:w14="http://schemas.microsoft.com/office/word/2010/wordml" xmlns:w15="http://schemas.microsoft.com/office/word/2012/wordml" xmlns:w16cex="http://schemas.microsoft.com/office/word/2018/wordml/cex" xmlns:w16cid="http://schemas.microsoft.com/office/word/2016/wordml/cid" xmlns:w16="http://schemas.microsoft.com/office/word/2018/wordml" xmlns:w16sdtdh="http://schemas.microsoft.com/office/word/2020/wordml/sdtdatahash" xmlns:w16se="http://schemas.microsoft.com/office/word/2015/wordml/symex" xmlns:wpg="http://schemas.microsoft.com/office/word/2010/wordprocessingGroup" xmlns:wpi="http://schemas.microsoft.com/office/word/2010/wordprocessingInk" xmlns:wne="http://schemas.microsoft.com/office/word/2006/wordml" xmlns:wps="http://schemas.microsoft.com/office/word/2010/wordprocessingShape" mc:Ignorable="w14 w15 w16se w16cid w16 w16cex w16sdtdh wp14">
   <w:p>
     <w:pPr>
-      <w:pStyle w:val="19"/>
+      <w:pStyle w:val="a7"/>
     </w:pPr>
   </w:p>
 </w:ftr>
 </file>
 
+<file path=word/footnotes.xml><?xml version="1.0" encoding="utf-8"?>
+<w:footnotes xmlns:wpc="http://schemas.microsoft.com/office/word/2010/wordprocessingCanvas" xmlns:cx="http://schemas.microsoft.com/office/drawing/2014/chartex" xmlns:cx1="http://schemas.microsoft.com/office/drawing/2015/9/8/chartex" xmlns:cx2="http://schemas.microsoft.com/office/drawing/2015/10/21/chartex" xmlns:cx3="http://schemas.microsoft.com/office/drawing/2016/5/9/chartex" xmlns:cx4="http://schemas.microsoft.com/office/drawing/2016/5/10/chartex" xmlns:cx5="http://schemas.microsoft.com/office/drawing/2016/5/11/chartex" xmlns:cx6="http://schemas.microsoft.com/office/drawing/2016/5/12/chartex" xmlns:cx7="http://schemas.microsoft.com/office/drawing/2016/5/13/chartex" xmlns:cx8="http://schemas.microsoft.com/office/drawing/2016/5/14/chartex" xmlns:mc="http://schemas.openxmlformats.org/markup-compatibility/2006" xmlns:aink="http://schemas.microsoft.com/office/drawing/2016/ink" xmlns:am3d="http://schemas.microsoft.com/office/drawing/2017/model3d" xmlns:o="urn:schemas-microsoft-com:office:office" xmlns:r="http://schemas.openxmlformats.org/officeDocument/2006/relationships" xmlns:m="http://schemas.openxmlformats.org/officeDocument/2006/math" xmlns:v="urn:schemas-microsoft-com:vml" xmlns:wp14="http://schemas.microsoft.com/office/word/2010/wordprocessingDrawing" xmlns:wp="http://schemas.openxmlformats.org/drawingml/2006/wordprocessingDrawing" xmlns:w10="urn:schemas-microsoft-com:office:word" xmlns:w="http://schemas.openxmlformats.org/wordprocessingml/2006/main" xmlns:w14="http://schemas.microsoft.com/office/word/2010/wordml" xmlns:w15="http://schemas.microsoft.com/office/word/2012/wordml" xmlns:w16cex="http://schemas.microsoft.com/office/word/2018/wordml/cex" xmlns:w16cid="http://schemas.microsoft.com/office/word/2016/wordml/cid" xmlns:w16="http://schemas.microsoft.com/office/word/2018/wordml" xmlns:w16sdtdh="http://schemas.microsoft.com/office/word/2020/wordml/sdtdatahash" xmlns:w16se="http://schemas.microsoft.com/office/word/2015/wordml/symex" xmlns:wpg="http://schemas.microsoft.com/office/word/2010/wordprocessingGroup" xmlns:wpi="http://schemas.microsoft.com/office/word/2010/wordprocessingInk" xmlns:wne="http://schemas.microsoft.com/office/word/2006/wordml" xmlns:wps="http://schemas.microsoft.com/office/word/2010/wordprocessingShape" mc:Ignorable="w14 w15 w16se w16cid w16 w16cex w16sdtdh wp14">
+  <w:footnote w:type="separator" w:id="-1">
+    <w:p>
+      <w:pPr>
+        <w:spacing w:line="240" w:lineRule="auto"/>
+      </w:pPr>
+      <w:r>
+        <w:separator/>
+      </w:r>
+    </w:p>
+  </w:footnote>
+  <w:footnote w:type="continuationSeparator" w:id="0">
+    <w:p>
+      <w:pPr>
+        <w:spacing w:line="240" w:lineRule="auto"/>
+      </w:pPr>
+      <w:r>
+        <w:continuationSeparator/>
+      </w:r>
+    </w:p>
+  </w:footnote>
+</w:footnotes>
+</file>
+
 <file path=word/header1.xml><?xml version="1.0" encoding="utf-8"?>
-<w:hdr xmlns:wpc="http://schemas.microsoft.com/office/word/2010/wordprocessingCanvas" xmlns:mc="http://schemas.openxmlformats.org/markup-compatibility/2006" xmlns:o="urn:schemas-microsoft-com:office:office" xmlns:r="http://schemas.openxmlformats.org/officeDocument/2006/relationships" xmlns:m="http://schemas.openxmlformats.org/officeDocument/2006/math" xmlns:v="urn:schemas-microsoft-com:vml" xmlns:wp14="http://schemas.microsoft.com/office/word/2010/wordprocessingDrawing" xmlns:wp="http://schemas.openxmlformats.org/drawingml/2006/wordprocessingDrawing" xmlns:w10="urn:schemas-microsoft-com:office:word" xmlns:w="http://schemas.openxmlformats.org/wordprocessingml/2006/main" xmlns:w14="http://schemas.microsoft.com/office/word/2010/wordml" xmlns:w15="http://schemas.microsoft.com/office/word/2012/wordml" xmlns:wpg="http://schemas.microsoft.com/office/word/2010/wordprocessingGroup" xmlns:wpi="http://schemas.microsoft.com/office/word/2010/wordprocessingInk" xmlns:wne="http://schemas.microsoft.com/office/word/2006/wordml" xmlns:wps="http://schemas.microsoft.com/office/word/2010/wordprocessingShape" xmlns:wpsCustomData="http://www.wps.cn/officeDocument/2013/wpsCustomData" mc:Ignorable="w14 w15 wp14">
+<w:hdr xmlns:wpc="http://schemas.microsoft.com/office/word/2010/wordprocessingCanvas" xmlns:cx="http://schemas.microsoft.com/office/drawing/2014/chartex" xmlns:cx1="http://schemas.microsoft.com/office/drawing/2015/9/8/chartex" xmlns:cx2="http://schemas.microsoft.com/office/drawing/2015/10/21/chartex" xmlns:cx3="http://schemas.microsoft.com/office/drawing/2016/5/9/chartex" xmlns:cx4="http://schemas.microsoft.com/office/drawing/2016/5/10/chartex" xmlns:cx5="http://schemas.microsoft.com/office/drawing/2016/5/11/chartex" xmlns:cx6="http://schemas.microsoft.com/office/drawing/2016/5/12/chartex" xmlns:cx7="http://schemas.microsoft.com/office/drawing/2016/5/13/chartex" xmlns:cx8="http://schemas.microsoft.com/office/drawing/2016/5/14/chartex" xmlns:mc="http://schemas.openxmlformats.org/markup-compatibility/2006" xmlns:aink="http://schemas.microsoft.com/office/drawing/2016/ink" xmlns:am3d="http://schemas.microsoft.com/office/drawing/2017/model3d" xmlns:o="urn:schemas-microsoft-com:office:office" xmlns:r="http://schemas.openxmlformats.org/officeDocument/2006/relationships" xmlns:m="http://schemas.openxmlformats.org/officeDocument/2006/math" xmlns:v="urn:schemas-microsoft-com:vml" xmlns:wp14="http://schemas.microsoft.com/office/word/2010/wordprocessingDrawing" xmlns:wp="http://schemas.openxmlformats.org/drawingml/2006/wordprocessingDrawing" xmlns:w10="urn:schemas-microsoft-com:office:word" xmlns:w="http://schemas.openxmlformats.org/wordprocessingml/2006/main" xmlns:w14="http://schemas.microsoft.com/office/word/2010/wordml" xmlns:w15="http://schemas.microsoft.com/office/word/2012/wordml" xmlns:w16cex="http://schemas.microsoft.com/office/word/2018/wordml/cex" xmlns:w16cid="http://schemas.microsoft.com/office/word/2016/wordml/cid" xmlns:w16="http://schemas.microsoft.com/office/word/2018/wordml" xmlns:w16sdtdh="http://schemas.microsoft.com/office/word/2020/wordml/sdtdatahash" xmlns:w16se="http://schemas.microsoft.com/office/word/2015/wordml/symex" xmlns:wpg="http://schemas.microsoft.com/office/word/2010/wordprocessingGroup" xmlns:wpi="http://schemas.microsoft.com/office/word/2010/wordprocessingInk" xmlns:wne="http://schemas.microsoft.com/office/word/2006/wordml" xmlns:wps="http://schemas.microsoft.com/office/word/2010/wordprocessingShape" mc:Ignorable="w14 w15 w16se w16cid w16 w16cex w16sdtdh wp14">
   <w:p>
     <w:pPr>
       <w:rPr>
@@ -2190,7 +2166,7 @@
   <w:p>
     <w:pPr>
       <w:pBdr>
-        <w:top w:val="single" w:color="auto" w:sz="6" w:space="1"/>
+        <w:top w:val="single" w:sz="6" w:space="1" w:color="auto"/>
       </w:pBdr>
       <w:rPr>
         <w:sz w:val="24"/>
@@ -2200,7 +2176,7 @@
   <w:p>
     <w:pPr>
       <w:pBdr>
-        <w:bottom w:val="single" w:color="auto" w:sz="6" w:space="1"/>
+        <w:bottom w:val="single" w:sz="6" w:space="1" w:color="auto"/>
       </w:pBdr>
       <w:jc w:val="right"/>
       <w:rPr>
@@ -2242,13 +2218,16 @@
       <w:t>&lt;</w:t>
     </w:r>
     <w:r>
+      <w:t xml:space="preserve"> </w:t>
+    </w:r>
+    <w:r>
       <w:rPr>
-        <w:rFonts w:hint="eastAsia" w:ascii="Arial" w:hAnsi="Arial"/>
+        <w:rFonts w:ascii="Arial" w:hAnsi="Arial"/>
         <w:b/>
         <w:sz w:val="36"/>
-        <w:lang w:val="en-US" w:eastAsia="zh-CN"/>
+        <w:lang w:eastAsia="zh-CN"/>
       </w:rPr>
-      <w:t>LianJiawei Group</w:t>
+      <w:t>Average Studio</w:t>
     </w:r>
     <w:r>
       <w:rPr>
@@ -2270,7 +2249,7 @@
   <w:p>
     <w:pPr>
       <w:pBdr>
-        <w:bottom w:val="single" w:color="auto" w:sz="6" w:space="1"/>
+        <w:bottom w:val="single" w:sz="6" w:space="1" w:color="auto"/>
       </w:pBdr>
       <w:jc w:val="right"/>
       <w:rPr>
@@ -2280,56 +2259,33 @@
   </w:p>
   <w:p>
     <w:pPr>
-      <w:pStyle w:val="20"/>
+      <w:pStyle w:val="a8"/>
     </w:pPr>
   </w:p>
 </w:hdr>
 </file>
 
 <file path=word/header2.xml><?xml version="1.0" encoding="utf-8"?>
-<w:hdr xmlns:wpc="http://schemas.microsoft.com/office/word/2010/wordprocessingCanvas" xmlns:mc="http://schemas.openxmlformats.org/markup-compatibility/2006" xmlns:o="urn:schemas-microsoft-com:office:office" xmlns:r="http://schemas.openxmlformats.org/officeDocument/2006/relationships" xmlns:m="http://schemas.openxmlformats.org/officeDocument/2006/math" xmlns:v="urn:schemas-microsoft-com:vml" xmlns:wp14="http://schemas.microsoft.com/office/word/2010/wordprocessingDrawing" xmlns:wp="http://schemas.openxmlformats.org/drawingml/2006/wordprocessingDrawing" xmlns:w10="urn:schemas-microsoft-com:office:word" xmlns:w="http://schemas.openxmlformats.org/wordprocessingml/2006/main" xmlns:w14="http://schemas.microsoft.com/office/word/2010/wordml" xmlns:w15="http://schemas.microsoft.com/office/word/2012/wordml" xmlns:wpg="http://schemas.microsoft.com/office/word/2010/wordprocessingGroup" xmlns:wpi="http://schemas.microsoft.com/office/word/2010/wordprocessingInk" xmlns:wne="http://schemas.microsoft.com/office/word/2006/wordml" xmlns:wps="http://schemas.microsoft.com/office/word/2010/wordprocessingShape" xmlns:wpsCustomData="http://www.wps.cn/officeDocument/2013/wpsCustomData" mc:Ignorable="w14 w15 wp14">
+<w:hdr xmlns:wpc="http://schemas.microsoft.com/office/word/2010/wordprocessingCanvas" xmlns:cx="http://schemas.microsoft.com/office/drawing/2014/chartex" xmlns:cx1="http://schemas.microsoft.com/office/drawing/2015/9/8/chartex" xmlns:cx2="http://schemas.microsoft.com/office/drawing/2015/10/21/chartex" xmlns:cx3="http://schemas.microsoft.com/office/drawing/2016/5/9/chartex" xmlns:cx4="http://schemas.microsoft.com/office/drawing/2016/5/10/chartex" xmlns:cx5="http://schemas.microsoft.com/office/drawing/2016/5/11/chartex" xmlns:cx6="http://schemas.microsoft.com/office/drawing/2016/5/12/chartex" xmlns:cx7="http://schemas.microsoft.com/office/drawing/2016/5/13/chartex" xmlns:cx8="http://schemas.microsoft.com/office/drawing/2016/5/14/chartex" xmlns:mc="http://schemas.openxmlformats.org/markup-compatibility/2006" xmlns:aink="http://schemas.microsoft.com/office/drawing/2016/ink" xmlns:am3d="http://schemas.microsoft.com/office/drawing/2017/model3d" xmlns:o="urn:schemas-microsoft-com:office:office" xmlns:r="http://schemas.openxmlformats.org/officeDocument/2006/relationships" xmlns:m="http://schemas.openxmlformats.org/officeDocument/2006/math" xmlns:v="urn:schemas-microsoft-com:vml" xmlns:wp14="http://schemas.microsoft.com/office/word/2010/wordprocessingDrawing" xmlns:wp="http://schemas.openxmlformats.org/drawingml/2006/wordprocessingDrawing" xmlns:w10="urn:schemas-microsoft-com:office:word" xmlns:w="http://schemas.openxmlformats.org/wordprocessingml/2006/main" xmlns:w14="http://schemas.microsoft.com/office/word/2010/wordml" xmlns:w15="http://schemas.microsoft.com/office/word/2012/wordml" xmlns:w16cex="http://schemas.microsoft.com/office/word/2018/wordml/cex" xmlns:w16cid="http://schemas.microsoft.com/office/word/2016/wordml/cid" xmlns:w16="http://schemas.microsoft.com/office/word/2018/wordml" xmlns:w16sdtdh="http://schemas.microsoft.com/office/word/2020/wordml/sdtdatahash" xmlns:w16se="http://schemas.microsoft.com/office/word/2015/wordml/symex" xmlns:wpg="http://schemas.microsoft.com/office/word/2010/wordprocessingGroup" xmlns:wpi="http://schemas.microsoft.com/office/word/2010/wordprocessingInk" xmlns:wne="http://schemas.microsoft.com/office/word/2006/wordml" xmlns:wps="http://schemas.microsoft.com/office/word/2010/wordprocessingShape" mc:Ignorable="w14 w15 w16se w16cid w16 w16cex w16sdtdh wp14">
   <w:tbl>
     <w:tblPr>
-      <w:tblStyle w:val="30"/>
       <w:tblW w:w="0" w:type="auto"/>
-      <w:tblInd w:w="0" w:type="dxa"/>
       <w:tblBorders>
-        <w:top w:val="single" w:color="auto" w:sz="6" w:space="0"/>
-        <w:left w:val="single" w:color="auto" w:sz="6" w:space="0"/>
-        <w:bottom w:val="single" w:color="auto" w:sz="6" w:space="0"/>
-        <w:right w:val="single" w:color="auto" w:sz="6" w:space="0"/>
-        <w:insideH w:val="single" w:color="auto" w:sz="6" w:space="0"/>
-        <w:insideV w:val="single" w:color="auto" w:sz="6" w:space="0"/>
+        <w:top w:val="single" w:sz="6" w:space="0" w:color="auto"/>
+        <w:left w:val="single" w:sz="6" w:space="0" w:color="auto"/>
+        <w:bottom w:val="single" w:sz="6" w:space="0" w:color="auto"/>
+        <w:right w:val="single" w:sz="6" w:space="0" w:color="auto"/>
+        <w:insideH w:val="single" w:sz="6" w:space="0" w:color="auto"/>
+        <w:insideV w:val="single" w:sz="6" w:space="0" w:color="auto"/>
       </w:tblBorders>
       <w:tblLayout w:type="fixed"/>
-      <w:tblCellMar>
-        <w:top w:w="0" w:type="dxa"/>
-        <w:left w:w="108" w:type="dxa"/>
-        <w:bottom w:w="0" w:type="dxa"/>
-        <w:right w:w="108" w:type="dxa"/>
-      </w:tblCellMar>
+      <w:tblLook w:val="04A0" w:firstRow="1" w:lastRow="0" w:firstColumn="1" w:lastColumn="0" w:noHBand="0" w:noVBand="1"/>
     </w:tblPr>
     <w:tblGrid>
       <w:gridCol w:w="6379"/>
       <w:gridCol w:w="3179"/>
     </w:tblGrid>
     <w:tr>
-      <w:tblPrEx>
-        <w:tblBorders>
-          <w:top w:val="single" w:color="auto" w:sz="6" w:space="0"/>
-          <w:left w:val="single" w:color="auto" w:sz="6" w:space="0"/>
-          <w:bottom w:val="single" w:color="auto" w:sz="6" w:space="0"/>
-          <w:right w:val="single" w:color="auto" w:sz="6" w:space="0"/>
-          <w:insideH w:val="single" w:color="auto" w:sz="6" w:space="0"/>
-          <w:insideV w:val="single" w:color="auto" w:sz="6" w:space="0"/>
-        </w:tblBorders>
-        <w:tblCellMar>
-          <w:top w:w="0" w:type="dxa"/>
-          <w:left w:w="108" w:type="dxa"/>
-          <w:bottom w:w="0" w:type="dxa"/>
-          <w:right w:w="108" w:type="dxa"/>
-        </w:tblCellMar>
-      </w:tblPrEx>
       <w:tc>
         <w:tcPr>
           <w:tcW w:w="6379" w:type="dxa"/>
@@ -2352,9 +2308,12 @@
               <w:rFonts w:hint="eastAsia"/>
               <w:lang w:eastAsia="zh-CN"/>
             </w:rPr>
-            <w:t>Monopoly</w:t>
-          </w:r>
-          <w:r>
+            <w:t>Just</w:t>
+          </w:r>
+          <w:r>
+            <w:rPr>
+              <w:lang w:eastAsia="zh-CN"/>
+            </w:rPr>
             <w:t xml:space="preserve"> </w:t>
           </w:r>
           <w:r>
@@ -2362,7 +2321,7 @@
               <w:rFonts w:hint="eastAsia"/>
               <w:lang w:eastAsia="zh-CN"/>
             </w:rPr>
-            <w:t>Game</w:t>
+            <w:t>Ask</w:t>
           </w:r>
           <w:r>
             <w:t>&gt;</w:t>
@@ -2389,10 +2348,9 @@
           </w:r>
           <w:r>
             <w:rPr>
-              <w:rFonts w:hint="eastAsia"/>
-              <w:lang w:val="en-US" w:eastAsia="zh-CN"/>
+              <w:lang w:eastAsia="zh-CN"/>
             </w:rPr>
-            <w:t>2</w:t>
+            <w:t>1</w:t>
           </w:r>
           <w:r>
             <w:t>.0&gt;</w:t>
@@ -2401,22 +2359,6 @@
       </w:tc>
     </w:tr>
     <w:tr>
-      <w:tblPrEx>
-        <w:tblBorders>
-          <w:top w:val="single" w:color="auto" w:sz="6" w:space="0"/>
-          <w:left w:val="single" w:color="auto" w:sz="6" w:space="0"/>
-          <w:bottom w:val="single" w:color="auto" w:sz="6" w:space="0"/>
-          <w:right w:val="single" w:color="auto" w:sz="6" w:space="0"/>
-          <w:insideH w:val="single" w:color="auto" w:sz="6" w:space="0"/>
-          <w:insideV w:val="single" w:color="auto" w:sz="6" w:space="0"/>
-        </w:tblBorders>
-        <w:tblCellMar>
-          <w:top w:w="0" w:type="dxa"/>
-          <w:left w:w="108" w:type="dxa"/>
-          <w:bottom w:w="0" w:type="dxa"/>
-          <w:right w:w="108" w:type="dxa"/>
-        </w:tblCellMar>
-      </w:tblPrEx>
       <w:tc>
         <w:tcPr>
           <w:tcW w:w="6379" w:type="dxa"/>
@@ -2450,9 +2392,15 @@
           <w:r>
             <w:rPr>
               <w:rFonts w:hint="eastAsia"/>
-              <w:lang w:val="en-US" w:eastAsia="zh-CN"/>
+              <w:lang w:eastAsia="zh-CN"/>
             </w:rPr>
-            <w:t>2020</w:t>
+            <w:t>202</w:t>
+          </w:r>
+          <w:r>
+            <w:rPr>
+              <w:lang w:eastAsia="zh-CN"/>
+            </w:rPr>
+            <w:t>1</w:t>
           </w:r>
           <w:r>
             <w:t>/</w:t>
@@ -2460,19 +2408,21 @@
           <w:r>
             <w:rPr>
               <w:rFonts w:hint="eastAsia"/>
-              <w:lang w:val="en-US" w:eastAsia="zh-CN"/>
+              <w:lang w:eastAsia="zh-CN"/>
             </w:rPr>
-            <w:t>06</w:t>
-          </w:r>
-          <w:r>
-            <w:t>/2</w:t>
+            <w:t>0</w:t>
           </w:r>
           <w:r>
             <w:rPr>
-              <w:rFonts w:hint="eastAsia"/>
-              <w:lang w:val="en-US" w:eastAsia="zh-CN"/>
+              <w:lang w:eastAsia="zh-CN"/>
             </w:rPr>
-            <w:t>1</w:t>
+            <w:t>4</w:t>
+          </w:r>
+          <w:r>
+            <w:t>/</w:t>
+          </w:r>
+          <w:r>
+            <w:t>13</w:t>
           </w:r>
           <w:r>
             <w:t>&gt;</w:t>
@@ -2481,22 +2431,6 @@
       </w:tc>
     </w:tr>
     <w:tr>
-      <w:tblPrEx>
-        <w:tblBorders>
-          <w:top w:val="single" w:color="auto" w:sz="6" w:space="0"/>
-          <w:left w:val="single" w:color="auto" w:sz="6" w:space="0"/>
-          <w:bottom w:val="single" w:color="auto" w:sz="6" w:space="0"/>
-          <w:right w:val="single" w:color="auto" w:sz="6" w:space="0"/>
-          <w:insideH w:val="single" w:color="auto" w:sz="6" w:space="0"/>
-          <w:insideV w:val="single" w:color="auto" w:sz="6" w:space="0"/>
-        </w:tblBorders>
-        <w:tblCellMar>
-          <w:top w:w="0" w:type="dxa"/>
-          <w:left w:w="108" w:type="dxa"/>
-          <w:bottom w:w="0" w:type="dxa"/>
-          <w:right w:w="108" w:type="dxa"/>
-        </w:tblCellMar>
-      </w:tblPrEx>
       <w:tc>
         <w:tcPr>
           <w:tcW w:w="9558" w:type="dxa"/>
@@ -2504,7 +2438,10 @@
         </w:tcPr>
         <w:p>
           <w:r>
-            <w:t>&lt;document identifier&gt;</w:t>
+            <w:t xml:space="preserve">&lt;document </w:t>
+          </w:r>
+          <w:r>
+            <w:t>identifier&gt;</w:t>
           </w:r>
         </w:p>
       </w:tc>
@@ -2512,96 +2449,96 @@
   </w:tbl>
   <w:p>
     <w:pPr>
-      <w:pStyle w:val="20"/>
+      <w:pStyle w:val="a8"/>
     </w:pPr>
   </w:p>
 </w:hdr>
 </file>
 
 <file path=word/header3.xml><?xml version="1.0" encoding="utf-8"?>
-<w:hdr xmlns:wpc="http://schemas.microsoft.com/office/word/2010/wordprocessingCanvas" xmlns:mc="http://schemas.openxmlformats.org/markup-compatibility/2006" xmlns:o="urn:schemas-microsoft-com:office:office" xmlns:r="http://schemas.openxmlformats.org/officeDocument/2006/relationships" xmlns:m="http://schemas.openxmlformats.org/officeDocument/2006/math" xmlns:v="urn:schemas-microsoft-com:vml" xmlns:wp14="http://schemas.microsoft.com/office/word/2010/wordprocessingDrawing" xmlns:wp="http://schemas.openxmlformats.org/drawingml/2006/wordprocessingDrawing" xmlns:w10="urn:schemas-microsoft-com:office:word" xmlns:w="http://schemas.openxmlformats.org/wordprocessingml/2006/main" xmlns:w14="http://schemas.microsoft.com/office/word/2010/wordml" xmlns:w15="http://schemas.microsoft.com/office/word/2012/wordml" xmlns:wpg="http://schemas.microsoft.com/office/word/2010/wordprocessingGroup" xmlns:wpi="http://schemas.microsoft.com/office/word/2010/wordprocessingInk" xmlns:wne="http://schemas.microsoft.com/office/word/2006/wordml" xmlns:wps="http://schemas.microsoft.com/office/word/2010/wordprocessingShape" xmlns:wpsCustomData="http://www.wps.cn/officeDocument/2013/wpsCustomData" mc:Ignorable="w14 w15 wp14">
+<w:hdr xmlns:wpc="http://schemas.microsoft.com/office/word/2010/wordprocessingCanvas" xmlns:cx="http://schemas.microsoft.com/office/drawing/2014/chartex" xmlns:cx1="http://schemas.microsoft.com/office/drawing/2015/9/8/chartex" xmlns:cx2="http://schemas.microsoft.com/office/drawing/2015/10/21/chartex" xmlns:cx3="http://schemas.microsoft.com/office/drawing/2016/5/9/chartex" xmlns:cx4="http://schemas.microsoft.com/office/drawing/2016/5/10/chartex" xmlns:cx5="http://schemas.microsoft.com/office/drawing/2016/5/11/chartex" xmlns:cx6="http://schemas.microsoft.com/office/drawing/2016/5/12/chartex" xmlns:cx7="http://schemas.microsoft.com/office/drawing/2016/5/13/chartex" xmlns:cx8="http://schemas.microsoft.com/office/drawing/2016/5/14/chartex" xmlns:mc="http://schemas.openxmlformats.org/markup-compatibility/2006" xmlns:aink="http://schemas.microsoft.com/office/drawing/2016/ink" xmlns:am3d="http://schemas.microsoft.com/office/drawing/2017/model3d" xmlns:o="urn:schemas-microsoft-com:office:office" xmlns:r="http://schemas.openxmlformats.org/officeDocument/2006/relationships" xmlns:m="http://schemas.openxmlformats.org/officeDocument/2006/math" xmlns:v="urn:schemas-microsoft-com:vml" xmlns:wp14="http://schemas.microsoft.com/office/word/2010/wordprocessingDrawing" xmlns:wp="http://schemas.openxmlformats.org/drawingml/2006/wordprocessingDrawing" xmlns:w10="urn:schemas-microsoft-com:office:word" xmlns:w="http://schemas.openxmlformats.org/wordprocessingml/2006/main" xmlns:w14="http://schemas.microsoft.com/office/word/2010/wordml" xmlns:w15="http://schemas.microsoft.com/office/word/2012/wordml" xmlns:w16cex="http://schemas.microsoft.com/office/word/2018/wordml/cex" xmlns:w16cid="http://schemas.microsoft.com/office/word/2016/wordml/cid" xmlns:w16="http://schemas.microsoft.com/office/word/2018/wordml" xmlns:w16sdtdh="http://schemas.microsoft.com/office/word/2020/wordml/sdtdatahash" xmlns:w16se="http://schemas.microsoft.com/office/word/2015/wordml/symex" xmlns:wpg="http://schemas.microsoft.com/office/word/2010/wordprocessingGroup" xmlns:wpi="http://schemas.microsoft.com/office/word/2010/wordprocessingInk" xmlns:wne="http://schemas.microsoft.com/office/word/2006/wordml" xmlns:wps="http://schemas.microsoft.com/office/word/2010/wordprocessingShape" mc:Ignorable="w14 w15 w16se w16cid w16 w16cex w16sdtdh wp14">
   <w:p>
     <w:pPr>
-      <w:pStyle w:val="20"/>
+      <w:pStyle w:val="a8"/>
     </w:pPr>
   </w:p>
 </w:hdr>
 </file>
 
 <file path=word/numbering.xml><?xml version="1.0" encoding="utf-8"?>
-<w:numbering xmlns:wpc="http://schemas.microsoft.com/office/word/2010/wordprocessingCanvas" xmlns:mc="http://schemas.openxmlformats.org/markup-compatibility/2006" xmlns:o="urn:schemas-microsoft-com:office:office" xmlns:r="http://schemas.openxmlformats.org/officeDocument/2006/relationships" xmlns:m="http://schemas.openxmlformats.org/officeDocument/2006/math" xmlns:v="urn:schemas-microsoft-com:vml" xmlns:wp14="http://schemas.microsoft.com/office/word/2010/wordprocessingDrawing" xmlns:wp="http://schemas.openxmlformats.org/drawingml/2006/wordprocessingDrawing" xmlns:w10="urn:schemas-microsoft-com:office:word" xmlns:w="http://schemas.openxmlformats.org/wordprocessingml/2006/main" xmlns:w14="http://schemas.microsoft.com/office/word/2010/wordml" xmlns:wpg="http://schemas.microsoft.com/office/word/2010/wordprocessingGroup" xmlns:wpi="http://schemas.microsoft.com/office/word/2010/wordprocessingInk" xmlns:wne="http://schemas.microsoft.com/office/word/2006/wordml" xmlns:wps="http://schemas.microsoft.com/office/word/2010/wordprocessingShape" mc:Ignorable="w14 wp14">
-  <w:abstractNum w:abstractNumId="0">
+<w:numbering xmlns:wpc="http://schemas.microsoft.com/office/word/2010/wordprocessingCanvas" xmlns:cx="http://schemas.microsoft.com/office/drawing/2014/chartex" xmlns:cx1="http://schemas.microsoft.com/office/drawing/2015/9/8/chartex" xmlns:cx2="http://schemas.microsoft.com/office/drawing/2015/10/21/chartex" xmlns:cx3="http://schemas.microsoft.com/office/drawing/2016/5/9/chartex" xmlns:cx4="http://schemas.microsoft.com/office/drawing/2016/5/10/chartex" xmlns:cx5="http://schemas.microsoft.com/office/drawing/2016/5/11/chartex" xmlns:cx6="http://schemas.microsoft.com/office/drawing/2016/5/12/chartex" xmlns:cx7="http://schemas.microsoft.com/office/drawing/2016/5/13/chartex" xmlns:cx8="http://schemas.microsoft.com/office/drawing/2016/5/14/chartex" xmlns:mc="http://schemas.openxmlformats.org/markup-compatibility/2006" xmlns:aink="http://schemas.microsoft.com/office/drawing/2016/ink" xmlns:am3d="http://schemas.microsoft.com/office/drawing/2017/model3d" xmlns:o="urn:schemas-microsoft-com:office:office" xmlns:r="http://schemas.openxmlformats.org/officeDocument/2006/relationships" xmlns:m="http://schemas.openxmlformats.org/officeDocument/2006/math" xmlns:v="urn:schemas-microsoft-com:vml" xmlns:wp14="http://schemas.microsoft.com/office/word/2010/wordprocessingDrawing" xmlns:wp="http://schemas.openxmlformats.org/drawingml/2006/wordprocessingDrawing" xmlns:w10="urn:schemas-microsoft-com:office:word" xmlns:w="http://schemas.openxmlformats.org/wordprocessingml/2006/main" xmlns:w14="http://schemas.microsoft.com/office/word/2010/wordml" xmlns:w15="http://schemas.microsoft.com/office/word/2012/wordml" xmlns:w16cex="http://schemas.microsoft.com/office/word/2018/wordml/cex" xmlns:w16cid="http://schemas.microsoft.com/office/word/2016/wordml/cid" xmlns:w16="http://schemas.microsoft.com/office/word/2018/wordml" xmlns:w16sdtdh="http://schemas.microsoft.com/office/word/2020/wordml/sdtdatahash" xmlns:w16se="http://schemas.microsoft.com/office/word/2015/wordml/symex" xmlns:wpg="http://schemas.microsoft.com/office/word/2010/wordprocessingGroup" xmlns:wpi="http://schemas.microsoft.com/office/word/2010/wordprocessingInk" xmlns:wne="http://schemas.microsoft.com/office/word/2006/wordml" xmlns:wps="http://schemas.microsoft.com/office/word/2010/wordprocessingShape" mc:Ignorable="w14 w15 w16se w16cid w16 w16cex w16sdtdh wp14">
+  <w:abstractNum w:abstractNumId="0" w15:restartNumberingAfterBreak="0">
     <w:nsid w:val="FFFFFFFB"/>
     <w:multiLevelType w:val="multilevel"/>
     <w:tmpl w:val="FFFFFFFB"/>
-    <w:lvl w:ilvl="0" w:tentative="0">
+    <w:lvl w:ilvl="0">
       <w:start w:val="1"/>
       <w:numFmt w:val="decimal"/>
-      <w:pStyle w:val="2"/>
+      <w:pStyle w:val="1"/>
       <w:lvlText w:val="%1."/>
       <w:legacy w:legacy="1" w:legacySpace="144" w:legacyIndent="0"/>
       <w:lvlJc w:val="left"/>
     </w:lvl>
-    <w:lvl w:ilvl="1" w:tentative="0">
+    <w:lvl w:ilvl="1">
       <w:start w:val="1"/>
       <w:numFmt w:val="decimal"/>
-      <w:pStyle w:val="3"/>
+      <w:pStyle w:val="2"/>
       <w:lvlText w:val="%1.%2"/>
       <w:legacy w:legacy="1" w:legacySpace="144" w:legacyIndent="0"/>
       <w:lvlJc w:val="left"/>
     </w:lvl>
-    <w:lvl w:ilvl="2" w:tentative="0">
+    <w:lvl w:ilvl="2">
       <w:start w:val="1"/>
       <w:numFmt w:val="decimal"/>
-      <w:pStyle w:val="4"/>
+      <w:pStyle w:val="3"/>
       <w:lvlText w:val="%1.%2.%3"/>
       <w:legacy w:legacy="1" w:legacySpace="144" w:legacyIndent="0"/>
       <w:lvlJc w:val="left"/>
     </w:lvl>
-    <w:lvl w:ilvl="3" w:tentative="0">
+    <w:lvl w:ilvl="3">
       <w:start w:val="1"/>
       <w:numFmt w:val="decimal"/>
-      <w:pStyle w:val="5"/>
+      <w:pStyle w:val="4"/>
       <w:lvlText w:val="%1.%2.%3.%4"/>
       <w:legacy w:legacy="1" w:legacySpace="144" w:legacyIndent="0"/>
       <w:lvlJc w:val="left"/>
     </w:lvl>
-    <w:lvl w:ilvl="4" w:tentative="0">
+    <w:lvl w:ilvl="4">
       <w:start w:val="1"/>
       <w:numFmt w:val="decimal"/>
-      <w:pStyle w:val="6"/>
+      <w:pStyle w:val="5"/>
       <w:lvlText w:val="%1.%2.%3.%4.%5"/>
       <w:legacy w:legacy="1" w:legacySpace="144" w:legacyIndent="0"/>
       <w:lvlJc w:val="left"/>
     </w:lvl>
-    <w:lvl w:ilvl="5" w:tentative="0">
+    <w:lvl w:ilvl="5">
       <w:start w:val="1"/>
       <w:numFmt w:val="decimal"/>
-      <w:pStyle w:val="7"/>
+      <w:pStyle w:val="6"/>
       <w:lvlText w:val="%1.%2.%3.%4.%5.%6"/>
       <w:legacy w:legacy="1" w:legacySpace="144" w:legacyIndent="0"/>
       <w:lvlJc w:val="left"/>
     </w:lvl>
-    <w:lvl w:ilvl="6" w:tentative="0">
+    <w:lvl w:ilvl="6">
       <w:start w:val="1"/>
       <w:numFmt w:val="decimal"/>
-      <w:pStyle w:val="8"/>
+      <w:pStyle w:val="7"/>
       <w:lvlText w:val="%1.%2.%3.%4.%5.%6.%7"/>
       <w:legacy w:legacy="1" w:legacySpace="144" w:legacyIndent="0"/>
       <w:lvlJc w:val="left"/>
     </w:lvl>
-    <w:lvl w:ilvl="7" w:tentative="0">
+    <w:lvl w:ilvl="7">
       <w:start w:val="1"/>
       <w:numFmt w:val="decimal"/>
-      <w:pStyle w:val="9"/>
+      <w:pStyle w:val="8"/>
       <w:lvlText w:val="%1.%2.%3.%4.%5.%6.%7.%8"/>
       <w:legacy w:legacy="1" w:legacySpace="144" w:legacyIndent="0"/>
       <w:lvlJc w:val="left"/>
     </w:lvl>
-    <w:lvl w:ilvl="8" w:tentative="0">
+    <w:lvl w:ilvl="8">
       <w:start w:val="1"/>
       <w:numFmt w:val="decimal"/>
-      <w:pStyle w:val="10"/>
+      <w:pStyle w:val="9"/>
       <w:lvlText w:val="%1.%2.%3.%4.%5.%6.%7.%8.%9"/>
       <w:legacy w:legacy="1" w:legacySpace="144" w:legacyIndent="0"/>
       <w:lvlJc w:val="left"/>
@@ -2614,287 +2551,410 @@
 </file>
 
 <file path=word/styles.xml><?xml version="1.0" encoding="utf-8"?>
-<w:styles xmlns:mc="http://schemas.openxmlformats.org/markup-compatibility/2006" xmlns:o="urn:schemas-microsoft-com:office:office" xmlns:r="http://schemas.openxmlformats.org/officeDocument/2006/relationships" xmlns:m="http://schemas.openxmlformats.org/officeDocument/2006/math" xmlns:v="urn:schemas-microsoft-com:vml" xmlns:w="http://schemas.openxmlformats.org/wordprocessingml/2006/main" xmlns:w14="http://schemas.microsoft.com/office/word/2010/wordml" xmlns:w10="urn:schemas-microsoft-com:office:word" xmlns:sl="http://schemas.openxmlformats.org/schemaLibrary/2006/main" mc:Ignorable="w14">
+<w:styles xmlns:mc="http://schemas.openxmlformats.org/markup-compatibility/2006" xmlns:r="http://schemas.openxmlformats.org/officeDocument/2006/relationships" xmlns:w="http://schemas.openxmlformats.org/wordprocessingml/2006/main" xmlns:w14="http://schemas.microsoft.com/office/word/2010/wordml" xmlns:w15="http://schemas.microsoft.com/office/word/2012/wordml" xmlns:w16cex="http://schemas.microsoft.com/office/word/2018/wordml/cex" xmlns:w16cid="http://schemas.microsoft.com/office/word/2016/wordml/cid" xmlns:w16="http://schemas.microsoft.com/office/word/2018/wordml" xmlns:w16sdtdh="http://schemas.microsoft.com/office/word/2020/wordml/sdtdatahash" xmlns:w16se="http://schemas.microsoft.com/office/word/2015/wordml/symex" mc:Ignorable="w14 w15 w16se w16cid w16 w16cex w16sdtdh">
   <w:docDefaults>
     <w:rPrDefault>
       <w:rPr>
-        <w:rFonts w:ascii="Times New Roman" w:hAnsi="Times New Roman" w:eastAsia="宋体" w:cs="Times New Roman"/>
+        <w:rFonts w:ascii="Times New Roman" w:eastAsia="宋体" w:hAnsi="Times New Roman" w:cs="Times New Roman"/>
+        <w:lang w:val="en-US" w:eastAsia="zh-CN" w:bidi="ar-SA"/>
       </w:rPr>
     </w:rPrDefault>
+    <w:pPrDefault/>
   </w:docDefaults>
-  <w:latentStyles w:count="260" w:defQFormat="0" w:defUnhideWhenUsed="1" w:defSemiHidden="1" w:defUIPriority="99" w:defLockedState="0">
-    <w:lsdException w:qFormat="1" w:unhideWhenUsed="0" w:uiPriority="0" w:semiHidden="0" w:name="Normal"/>
-    <w:lsdException w:qFormat="1" w:unhideWhenUsed="0" w:uiPriority="0" w:semiHidden="0" w:name="heading 1"/>
-    <w:lsdException w:qFormat="1" w:unhideWhenUsed="0" w:uiPriority="0" w:semiHidden="0" w:name="heading 2"/>
-    <w:lsdException w:qFormat="1" w:unhideWhenUsed="0" w:uiPriority="0" w:semiHidden="0" w:name="heading 3"/>
-    <w:lsdException w:qFormat="1" w:unhideWhenUsed="0" w:uiPriority="0" w:semiHidden="0" w:name="heading 4"/>
-    <w:lsdException w:qFormat="1" w:unhideWhenUsed="0" w:uiPriority="0" w:semiHidden="0" w:name="heading 5"/>
-    <w:lsdException w:qFormat="1" w:unhideWhenUsed="0" w:uiPriority="0" w:semiHidden="0" w:name="heading 6"/>
-    <w:lsdException w:qFormat="1" w:unhideWhenUsed="0" w:uiPriority="0" w:semiHidden="0" w:name="heading 7"/>
-    <w:lsdException w:qFormat="1" w:unhideWhenUsed="0" w:uiPriority="0" w:semiHidden="0" w:name="heading 8"/>
-    <w:lsdException w:qFormat="1" w:unhideWhenUsed="0" w:uiPriority="0" w:semiHidden="0" w:name="heading 9"/>
-    <w:lsdException w:uiPriority="99" w:name="index 1"/>
-    <w:lsdException w:uiPriority="99" w:name="index 2"/>
-    <w:lsdException w:uiPriority="99" w:name="index 3"/>
-    <w:lsdException w:uiPriority="99" w:name="index 4"/>
-    <w:lsdException w:uiPriority="99" w:name="index 5"/>
-    <w:lsdException w:uiPriority="99" w:name="index 6"/>
-    <w:lsdException w:uiPriority="99" w:name="index 7"/>
-    <w:lsdException w:uiPriority="99" w:name="index 8"/>
-    <w:lsdException w:uiPriority="99" w:name="index 9"/>
-    <w:lsdException w:unhideWhenUsed="0" w:uiPriority="0" w:name="toc 1"/>
-    <w:lsdException w:unhideWhenUsed="0" w:uiPriority="0" w:name="toc 2"/>
-    <w:lsdException w:unhideWhenUsed="0" w:uiPriority="0" w:name="toc 3"/>
-    <w:lsdException w:qFormat="1" w:unhideWhenUsed="0" w:uiPriority="0" w:name="toc 4"/>
-    <w:lsdException w:qFormat="1" w:unhideWhenUsed="0" w:uiPriority="0" w:name="toc 5"/>
-    <w:lsdException w:qFormat="1" w:unhideWhenUsed="0" w:uiPriority="0" w:name="toc 6"/>
-    <w:lsdException w:qFormat="1" w:unhideWhenUsed="0" w:uiPriority="0" w:name="toc 7"/>
-    <w:lsdException w:qFormat="1" w:unhideWhenUsed="0" w:uiPriority="0" w:name="toc 8"/>
-    <w:lsdException w:qFormat="1" w:unhideWhenUsed="0" w:uiPriority="0" w:name="toc 9"/>
-    <w:lsdException w:unhideWhenUsed="0" w:uiPriority="0" w:name="Normal Indent"/>
-    <w:lsdException w:qFormat="1" w:unhideWhenUsed="0" w:uiPriority="0" w:name="footnote text"/>
-    <w:lsdException w:uiPriority="99" w:name="annotation text"/>
-    <w:lsdException w:unhideWhenUsed="0" w:uiPriority="0" w:name="header"/>
-    <w:lsdException w:unhideWhenUsed="0" w:uiPriority="0" w:name="footer"/>
-    <w:lsdException w:uiPriority="99" w:name="index heading"/>
-    <w:lsdException w:qFormat="1" w:uiPriority="35" w:name="caption"/>
-    <w:lsdException w:uiPriority="99" w:name="table of figures"/>
-    <w:lsdException w:uiPriority="99" w:name="envelope address"/>
-    <w:lsdException w:uiPriority="99" w:name="envelope return"/>
-    <w:lsdException w:unhideWhenUsed="0" w:uiPriority="0" w:name="footnote reference"/>
-    <w:lsdException w:uiPriority="99" w:name="annotation reference"/>
-    <w:lsdException w:uiPriority="99" w:name="line number"/>
-    <w:lsdException w:unhideWhenUsed="0" w:uiPriority="0" w:name="page number"/>
-    <w:lsdException w:uiPriority="99" w:name="endnote reference"/>
-    <w:lsdException w:uiPriority="99" w:name="endnote text"/>
-    <w:lsdException w:uiPriority="99" w:name="table of authorities"/>
-    <w:lsdException w:uiPriority="99" w:name="macro"/>
-    <w:lsdException w:uiPriority="99" w:name="toa heading"/>
-    <w:lsdException w:uiPriority="99" w:name="List"/>
-    <w:lsdException w:uiPriority="99" w:name="List Bullet"/>
-    <w:lsdException w:uiPriority="99" w:name="List Number"/>
-    <w:lsdException w:uiPriority="99" w:name="List 2"/>
-    <w:lsdException w:uiPriority="99" w:name="List 3"/>
-    <w:lsdException w:uiPriority="99" w:name="List 4"/>
-    <w:lsdException w:uiPriority="99" w:name="List 5"/>
-    <w:lsdException w:uiPriority="99" w:name="List Bullet 2"/>
-    <w:lsdException w:uiPriority="99" w:name="List Bullet 3"/>
-    <w:lsdException w:uiPriority="99" w:name="List Bullet 4"/>
-    <w:lsdException w:uiPriority="99" w:name="List Bullet 5"/>
-    <w:lsdException w:uiPriority="99" w:name="List Number 2"/>
-    <w:lsdException w:uiPriority="99" w:name="List Number 3"/>
-    <w:lsdException w:uiPriority="99" w:name="List Number 4"/>
-    <w:lsdException w:uiPriority="99" w:name="List Number 5"/>
-    <w:lsdException w:qFormat="1" w:unhideWhenUsed="0" w:uiPriority="0" w:semiHidden="0" w:name="Title"/>
-    <w:lsdException w:uiPriority="99" w:name="Closing"/>
-    <w:lsdException w:uiPriority="99" w:name="Signature"/>
-    <w:lsdException w:unhideWhenUsed="0" w:uiPriority="0" w:name="Default Paragraph Font"/>
-    <w:lsdException w:qFormat="1" w:unhideWhenUsed="0" w:uiPriority="0" w:name="Body Text"/>
-    <w:lsdException w:qFormat="1" w:unhideWhenUsed="0" w:uiPriority="0" w:name="Body Text Indent"/>
-    <w:lsdException w:uiPriority="99" w:name="List Continue"/>
-    <w:lsdException w:uiPriority="99" w:name="List Continue 2"/>
-    <w:lsdException w:uiPriority="99" w:name="List Continue 3"/>
-    <w:lsdException w:uiPriority="99" w:name="List Continue 4"/>
-    <w:lsdException w:uiPriority="99" w:name="List Continue 5"/>
-    <w:lsdException w:uiPriority="99" w:name="Message Header"/>
-    <w:lsdException w:qFormat="1" w:unhideWhenUsed="0" w:uiPriority="0" w:semiHidden="0" w:name="Subtitle"/>
-    <w:lsdException w:uiPriority="99" w:name="Salutation"/>
-    <w:lsdException w:uiPriority="99" w:name="Date"/>
-    <w:lsdException w:uiPriority="99" w:name="Body Text First Indent"/>
-    <w:lsdException w:uiPriority="99" w:name="Body Text First Indent 2"/>
-    <w:lsdException w:uiPriority="99" w:name="Note Heading"/>
-    <w:lsdException w:qFormat="1" w:unhideWhenUsed="0" w:uiPriority="0" w:name="Body Text 2"/>
-    <w:lsdException w:uiPriority="99" w:name="Body Text 3"/>
-    <w:lsdException w:uiPriority="99" w:name="Body Text Indent 2"/>
-    <w:lsdException w:uiPriority="99" w:name="Body Text Indent 3"/>
-    <w:lsdException w:uiPriority="99" w:name="Block Text"/>
-    <w:lsdException w:qFormat="1" w:unhideWhenUsed="0" w:uiPriority="0" w:name="Hyperlink"/>
-    <w:lsdException w:uiPriority="99" w:name="FollowedHyperlink"/>
-    <w:lsdException w:qFormat="1" w:unhideWhenUsed="0" w:uiPriority="0" w:semiHidden="0" w:name="Strong"/>
-    <w:lsdException w:qFormat="1" w:unhideWhenUsed="0" w:uiPriority="20" w:semiHidden="0" w:name="Emphasis"/>
-    <w:lsdException w:qFormat="1" w:unhideWhenUsed="0" w:uiPriority="0" w:name="Document Map"/>
-    <w:lsdException w:uiPriority="99" w:name="Plain Text"/>
-    <w:lsdException w:uiPriority="99" w:name="E-mail Signature"/>
-    <w:lsdException w:uiPriority="99" w:name="Normal (Web)"/>
-    <w:lsdException w:uiPriority="99" w:name="HTML Acronym"/>
-    <w:lsdException w:uiPriority="99" w:name="HTML Address"/>
-    <w:lsdException w:uiPriority="99" w:name="HTML Cite"/>
-    <w:lsdException w:uiPriority="99" w:name="HTML Code"/>
-    <w:lsdException w:uiPriority="99" w:name="HTML Definition"/>
-    <w:lsdException w:uiPriority="99" w:name="HTML Keyboard"/>
-    <w:lsdException w:uiPriority="99" w:name="HTML Preformatted"/>
-    <w:lsdException w:uiPriority="99" w:name="HTML Sample"/>
-    <w:lsdException w:uiPriority="99" w:name="HTML Typewriter"/>
-    <w:lsdException w:uiPriority="99" w:name="HTML Variable"/>
-    <w:lsdException w:qFormat="1" w:uiPriority="99" w:name="Normal Table"/>
-    <w:lsdException w:uiPriority="99" w:name="annotation subject"/>
-    <w:lsdException w:uiPriority="99" w:name="Table Simple 1"/>
-    <w:lsdException w:uiPriority="99" w:name="Table Simple 2"/>
-    <w:lsdException w:uiPriority="99" w:name="Table Simple 3"/>
-    <w:lsdException w:uiPriority="99" w:name="Table Classic 1"/>
-    <w:lsdException w:uiPriority="99" w:name="Table Classic 2"/>
-    <w:lsdException w:uiPriority="99" w:name="Table Classic 3"/>
-    <w:lsdException w:uiPriority="99" w:name="Table Classic 4"/>
-    <w:lsdException w:uiPriority="99" w:name="Table Colorful 1"/>
-    <w:lsdException w:uiPriority="99" w:name="Table Colorful 2"/>
-    <w:lsdException w:uiPriority="99" w:name="Table Colorful 3"/>
-    <w:lsdException w:uiPriority="99" w:name="Table Columns 1"/>
-    <w:lsdException w:uiPriority="99" w:name="Table Columns 2"/>
-    <w:lsdException w:uiPriority="99" w:name="Table Columns 3"/>
-    <w:lsdException w:uiPriority="99" w:name="Table Columns 4"/>
-    <w:lsdException w:uiPriority="99" w:name="Table Columns 5"/>
-    <w:lsdException w:uiPriority="99" w:name="Table Grid 1"/>
-    <w:lsdException w:uiPriority="99" w:name="Table Grid 2"/>
-    <w:lsdException w:uiPriority="99" w:name="Table Grid 3"/>
-    <w:lsdException w:uiPriority="99" w:name="Table Grid 4"/>
-    <w:lsdException w:uiPriority="99" w:name="Table Grid 5"/>
-    <w:lsdException w:uiPriority="99" w:name="Table Grid 6"/>
-    <w:lsdException w:uiPriority="99" w:name="Table Grid 7"/>
-    <w:lsdException w:uiPriority="99" w:name="Table Grid 8"/>
-    <w:lsdException w:uiPriority="99" w:name="Table List 1"/>
-    <w:lsdException w:uiPriority="99" w:name="Table List 2"/>
-    <w:lsdException w:uiPriority="99" w:name="Table List 3"/>
-    <w:lsdException w:uiPriority="99" w:name="Table List 4"/>
-    <w:lsdException w:uiPriority="99" w:name="Table List 5"/>
-    <w:lsdException w:uiPriority="99" w:name="Table List 6"/>
-    <w:lsdException w:uiPriority="99" w:name="Table List 7"/>
-    <w:lsdException w:uiPriority="99" w:name="Table List 8"/>
-    <w:lsdException w:uiPriority="99" w:name="Table 3D effects 1"/>
-    <w:lsdException w:uiPriority="99" w:name="Table 3D effects 2"/>
-    <w:lsdException w:uiPriority="99" w:name="Table 3D effects 3"/>
-    <w:lsdException w:uiPriority="99" w:name="Table Contemporary"/>
-    <w:lsdException w:uiPriority="99" w:name="Table Elegant"/>
-    <w:lsdException w:uiPriority="99" w:name="Table Professional"/>
-    <w:lsdException w:uiPriority="99" w:name="Table Subtle 1"/>
-    <w:lsdException w:uiPriority="99" w:name="Table Subtle 2"/>
-    <w:lsdException w:uiPriority="99" w:name="Table Web 1"/>
-    <w:lsdException w:uiPriority="99" w:name="Table Web 2"/>
-    <w:lsdException w:uiPriority="99" w:name="Table Web 3"/>
-    <w:lsdException w:uiPriority="99" w:name="Balloon Text"/>
-    <w:lsdException w:unhideWhenUsed="0" w:uiPriority="39" w:semiHidden="0" w:name="Table Grid"/>
-    <w:lsdException w:uiPriority="99" w:name="Table Theme"/>
-    <w:lsdException w:unhideWhenUsed="0" w:uiPriority="60" w:semiHidden="0" w:name="Light Shading"/>
-    <w:lsdException w:unhideWhenUsed="0" w:uiPriority="61" w:semiHidden="0" w:name="Light List"/>
-    <w:lsdException w:unhideWhenUsed="0" w:uiPriority="62" w:semiHidden="0" w:name="Light Grid"/>
-    <w:lsdException w:unhideWhenUsed="0" w:uiPriority="63" w:semiHidden="0" w:name="Medium Shading 1"/>
-    <w:lsdException w:unhideWhenUsed="0" w:uiPriority="64" w:semiHidden="0" w:name="Medium Shading 2"/>
-    <w:lsdException w:unhideWhenUsed="0" w:uiPriority="65" w:semiHidden="0" w:name="Medium List 1"/>
-    <w:lsdException w:unhideWhenUsed="0" w:uiPriority="66" w:semiHidden="0" w:name="Medium List 2"/>
-    <w:lsdException w:unhideWhenUsed="0" w:uiPriority="67" w:semiHidden="0" w:name="Medium Grid 1"/>
-    <w:lsdException w:unhideWhenUsed="0" w:uiPriority="68" w:semiHidden="0" w:name="Medium Grid 2"/>
-    <w:lsdException w:unhideWhenUsed="0" w:uiPriority="69" w:semiHidden="0" w:name="Medium Grid 3"/>
-    <w:lsdException w:unhideWhenUsed="0" w:uiPriority="70" w:semiHidden="0" w:name="Dark List"/>
-    <w:lsdException w:unhideWhenUsed="0" w:uiPriority="71" w:semiHidden="0" w:name="Colorful Shading"/>
-    <w:lsdException w:unhideWhenUsed="0" w:uiPriority="72" w:semiHidden="0" w:name="Colorful List"/>
-    <w:lsdException w:unhideWhenUsed="0" w:uiPriority="73" w:semiHidden="0" w:name="Colorful Grid"/>
-    <w:lsdException w:unhideWhenUsed="0" w:uiPriority="60" w:semiHidden="0" w:name="Light Shading Accent 1"/>
-    <w:lsdException w:unhideWhenUsed="0" w:uiPriority="61" w:semiHidden="0" w:name="Light List Accent 1"/>
-    <w:lsdException w:unhideWhenUsed="0" w:uiPriority="62" w:semiHidden="0" w:name="Light Grid Accent 1"/>
-    <w:lsdException w:unhideWhenUsed="0" w:uiPriority="63" w:semiHidden="0" w:name="Medium Shading 1 Accent 1"/>
-    <w:lsdException w:unhideWhenUsed="0" w:uiPriority="64" w:semiHidden="0" w:name="Medium Shading 2 Accent 1"/>
-    <w:lsdException w:unhideWhenUsed="0" w:uiPriority="65" w:semiHidden="0" w:name="Medium List 1 Accent 1"/>
-    <w:lsdException w:unhideWhenUsed="0" w:uiPriority="66" w:semiHidden="0" w:name="Medium List 2 Accent 1"/>
-    <w:lsdException w:unhideWhenUsed="0" w:uiPriority="67" w:semiHidden="0" w:name="Medium Grid 1 Accent 1"/>
-    <w:lsdException w:unhideWhenUsed="0" w:uiPriority="68" w:semiHidden="0" w:name="Medium Grid 2 Accent 1"/>
-    <w:lsdException w:unhideWhenUsed="0" w:uiPriority="69" w:semiHidden="0" w:name="Medium Grid 3 Accent 1"/>
-    <w:lsdException w:unhideWhenUsed="0" w:uiPriority="70" w:semiHidden="0" w:name="Dark List Accent 1"/>
-    <w:lsdException w:unhideWhenUsed="0" w:uiPriority="71" w:semiHidden="0" w:name="Colorful Shading Accent 1"/>
-    <w:lsdException w:unhideWhenUsed="0" w:uiPriority="72" w:semiHidden="0" w:name="Colorful List Accent 1"/>
-    <w:lsdException w:unhideWhenUsed="0" w:uiPriority="73" w:semiHidden="0" w:name="Colorful Grid Accent 1"/>
-    <w:lsdException w:unhideWhenUsed="0" w:uiPriority="60" w:semiHidden="0" w:name="Light Shading Accent 2"/>
-    <w:lsdException w:unhideWhenUsed="0" w:uiPriority="61" w:semiHidden="0" w:name="Light List Accent 2"/>
-    <w:lsdException w:unhideWhenUsed="0" w:uiPriority="62" w:semiHidden="0" w:name="Light Grid Accent 2"/>
-    <w:lsdException w:unhideWhenUsed="0" w:uiPriority="63" w:semiHidden="0" w:name="Medium Shading 1 Accent 2"/>
-    <w:lsdException w:unhideWhenUsed="0" w:uiPriority="64" w:semiHidden="0" w:name="Medium Shading 2 Accent 2"/>
-    <w:lsdException w:unhideWhenUsed="0" w:uiPriority="65" w:semiHidden="0" w:name="Medium List 1 Accent 2"/>
-    <w:lsdException w:unhideWhenUsed="0" w:uiPriority="66" w:semiHidden="0" w:name="Medium List 2 Accent 2"/>
-    <w:lsdException w:unhideWhenUsed="0" w:uiPriority="67" w:semiHidden="0" w:name="Medium Grid 1 Accent 2"/>
-    <w:lsdException w:unhideWhenUsed="0" w:uiPriority="68" w:semiHidden="0" w:name="Medium Grid 2 Accent 2"/>
-    <w:lsdException w:unhideWhenUsed="0" w:uiPriority="69" w:semiHidden="0" w:name="Medium Grid 3 Accent 2"/>
-    <w:lsdException w:unhideWhenUsed="0" w:uiPriority="70" w:semiHidden="0" w:name="Dark List Accent 2"/>
-    <w:lsdException w:unhideWhenUsed="0" w:uiPriority="71" w:semiHidden="0" w:name="Colorful Shading Accent 2"/>
-    <w:lsdException w:unhideWhenUsed="0" w:uiPriority="72" w:semiHidden="0" w:name="Colorful List Accent 2"/>
-    <w:lsdException w:unhideWhenUsed="0" w:uiPriority="73" w:semiHidden="0" w:name="Colorful Grid Accent 2"/>
-    <w:lsdException w:unhideWhenUsed="0" w:uiPriority="60" w:semiHidden="0" w:name="Light Shading Accent 3"/>
-    <w:lsdException w:unhideWhenUsed="0" w:uiPriority="61" w:semiHidden="0" w:name="Light List Accent 3"/>
-    <w:lsdException w:unhideWhenUsed="0" w:uiPriority="62" w:semiHidden="0" w:name="Light Grid Accent 3"/>
-    <w:lsdException w:unhideWhenUsed="0" w:uiPriority="63" w:semiHidden="0" w:name="Medium Shading 1 Accent 3"/>
-    <w:lsdException w:unhideWhenUsed="0" w:uiPriority="64" w:semiHidden="0" w:name="Medium Shading 2 Accent 3"/>
-    <w:lsdException w:unhideWhenUsed="0" w:uiPriority="65" w:semiHidden="0" w:name="Medium List 1 Accent 3"/>
-    <w:lsdException w:unhideWhenUsed="0" w:uiPriority="66" w:semiHidden="0" w:name="Medium List 2 Accent 3"/>
-    <w:lsdException w:unhideWhenUsed="0" w:uiPriority="67" w:semiHidden="0" w:name="Medium Grid 1 Accent 3"/>
-    <w:lsdException w:unhideWhenUsed="0" w:uiPriority="68" w:semiHidden="0" w:name="Medium Grid 2 Accent 3"/>
-    <w:lsdException w:unhideWhenUsed="0" w:uiPriority="69" w:semiHidden="0" w:name="Medium Grid 3 Accent 3"/>
-    <w:lsdException w:unhideWhenUsed="0" w:uiPriority="70" w:semiHidden="0" w:name="Dark List Accent 3"/>
-    <w:lsdException w:unhideWhenUsed="0" w:uiPriority="71" w:semiHidden="0" w:name="Colorful Shading Accent 3"/>
-    <w:lsdException w:unhideWhenUsed="0" w:uiPriority="72" w:semiHidden="0" w:name="Colorful List Accent 3"/>
-    <w:lsdException w:unhideWhenUsed="0" w:uiPriority="73" w:semiHidden="0" w:name="Colorful Grid Accent 3"/>
-    <w:lsdException w:unhideWhenUsed="0" w:uiPriority="60" w:semiHidden="0" w:name="Light Shading Accent 4"/>
-    <w:lsdException w:unhideWhenUsed="0" w:uiPriority="61" w:semiHidden="0" w:name="Light List Accent 4"/>
-    <w:lsdException w:unhideWhenUsed="0" w:uiPriority="62" w:semiHidden="0" w:name="Light Grid Accent 4"/>
-    <w:lsdException w:unhideWhenUsed="0" w:uiPriority="63" w:semiHidden="0" w:name="Medium Shading 1 Accent 4"/>
-    <w:lsdException w:unhideWhenUsed="0" w:uiPriority="64" w:semiHidden="0" w:name="Medium Shading 2 Accent 4"/>
-    <w:lsdException w:unhideWhenUsed="0" w:uiPriority="65" w:semiHidden="0" w:name="Medium List 1 Accent 4"/>
-    <w:lsdException w:unhideWhenUsed="0" w:uiPriority="66" w:semiHidden="0" w:name="Medium List 2 Accent 4"/>
-    <w:lsdException w:unhideWhenUsed="0" w:uiPriority="67" w:semiHidden="0" w:name="Medium Grid 1 Accent 4"/>
-    <w:lsdException w:unhideWhenUsed="0" w:uiPriority="68" w:semiHidden="0" w:name="Medium Grid 2 Accent 4"/>
-    <w:lsdException w:unhideWhenUsed="0" w:uiPriority="69" w:semiHidden="0" w:name="Medium Grid 3 Accent 4"/>
-    <w:lsdException w:unhideWhenUsed="0" w:uiPriority="70" w:semiHidden="0" w:name="Dark List Accent 4"/>
-    <w:lsdException w:unhideWhenUsed="0" w:uiPriority="71" w:semiHidden="0" w:name="Colorful Shading Accent 4"/>
-    <w:lsdException w:unhideWhenUsed="0" w:uiPriority="72" w:semiHidden="0" w:name="Colorful List Accent 4"/>
-    <w:lsdException w:unhideWhenUsed="0" w:uiPriority="73" w:semiHidden="0" w:name="Colorful Grid Accent 4"/>
-    <w:lsdException w:unhideWhenUsed="0" w:uiPriority="60" w:semiHidden="0" w:name="Light Shading Accent 5"/>
-    <w:lsdException w:unhideWhenUsed="0" w:uiPriority="61" w:semiHidden="0" w:name="Light List Accent 5"/>
-    <w:lsdException w:unhideWhenUsed="0" w:uiPriority="62" w:semiHidden="0" w:name="Light Grid Accent 5"/>
-    <w:lsdException w:unhideWhenUsed="0" w:uiPriority="63" w:semiHidden="0" w:name="Medium Shading 1 Accent 5"/>
-    <w:lsdException w:unhideWhenUsed="0" w:uiPriority="64" w:semiHidden="0" w:name="Medium Shading 2 Accent 5"/>
-    <w:lsdException w:unhideWhenUsed="0" w:uiPriority="65" w:semiHidden="0" w:name="Medium List 1 Accent 5"/>
-    <w:lsdException w:unhideWhenUsed="0" w:uiPriority="66" w:semiHidden="0" w:name="Medium List 2 Accent 5"/>
-    <w:lsdException w:unhideWhenUsed="0" w:uiPriority="67" w:semiHidden="0" w:name="Medium Grid 1 Accent 5"/>
-    <w:lsdException w:unhideWhenUsed="0" w:uiPriority="68" w:semiHidden="0" w:name="Medium Grid 2 Accent 5"/>
-    <w:lsdException w:unhideWhenUsed="0" w:uiPriority="69" w:semiHidden="0" w:name="Medium Grid 3 Accent 5"/>
-    <w:lsdException w:unhideWhenUsed="0" w:uiPriority="70" w:semiHidden="0" w:name="Dark List Accent 5"/>
-    <w:lsdException w:unhideWhenUsed="0" w:uiPriority="71" w:semiHidden="0" w:name="Colorful Shading Accent 5"/>
-    <w:lsdException w:unhideWhenUsed="0" w:uiPriority="72" w:semiHidden="0" w:name="Colorful List Accent 5"/>
-    <w:lsdException w:unhideWhenUsed="0" w:uiPriority="73" w:semiHidden="0" w:name="Colorful Grid Accent 5"/>
-    <w:lsdException w:unhideWhenUsed="0" w:uiPriority="60" w:semiHidden="0" w:name="Light Shading Accent 6"/>
-    <w:lsdException w:unhideWhenUsed="0" w:uiPriority="61" w:semiHidden="0" w:name="Light List Accent 6"/>
-    <w:lsdException w:unhideWhenUsed="0" w:uiPriority="62" w:semiHidden="0" w:name="Light Grid Accent 6"/>
-    <w:lsdException w:unhideWhenUsed="0" w:uiPriority="63" w:semiHidden="0" w:name="Medium Shading 1 Accent 6"/>
-    <w:lsdException w:unhideWhenUsed="0" w:uiPriority="64" w:semiHidden="0" w:name="Medium Shading 2 Accent 6"/>
-    <w:lsdException w:unhideWhenUsed="0" w:uiPriority="65" w:semiHidden="0" w:name="Medium List 1 Accent 6"/>
-    <w:lsdException w:unhideWhenUsed="0" w:uiPriority="66" w:semiHidden="0" w:name="Medium List 2 Accent 6"/>
-    <w:lsdException w:unhideWhenUsed="0" w:uiPriority="67" w:semiHidden="0" w:name="Medium Grid 1 Accent 6"/>
-    <w:lsdException w:unhideWhenUsed="0" w:uiPriority="68" w:semiHidden="0" w:name="Medium Grid 2 Accent 6"/>
-    <w:lsdException w:unhideWhenUsed="0" w:uiPriority="69" w:semiHidden="0" w:name="Medium Grid 3 Accent 6"/>
-    <w:lsdException w:unhideWhenUsed="0" w:uiPriority="70" w:semiHidden="0" w:name="Dark List Accent 6"/>
-    <w:lsdException w:unhideWhenUsed="0" w:uiPriority="71" w:semiHidden="0" w:name="Colorful Shading Accent 6"/>
-    <w:lsdException w:unhideWhenUsed="0" w:uiPriority="72" w:semiHidden="0" w:name="Colorful List Accent 6"/>
-    <w:lsdException w:unhideWhenUsed="0" w:uiPriority="73" w:semiHidden="0" w:name="Colorful Grid Accent 6"/>
+  <w:latentStyles w:defLockedState="0" w:defUIPriority="99" w:defSemiHidden="0" w:defUnhideWhenUsed="0" w:defQFormat="0" w:count="376">
+    <w:lsdException w:name="Normal" w:uiPriority="0" w:qFormat="1"/>
+    <w:lsdException w:name="heading 1" w:uiPriority="0" w:qFormat="1"/>
+    <w:lsdException w:name="heading 2" w:uiPriority="0" w:qFormat="1"/>
+    <w:lsdException w:name="heading 3" w:uiPriority="0" w:qFormat="1"/>
+    <w:lsdException w:name="heading 4" w:uiPriority="0" w:qFormat="1"/>
+    <w:lsdException w:name="heading 5" w:uiPriority="0" w:qFormat="1"/>
+    <w:lsdException w:name="heading 6" w:uiPriority="0" w:qFormat="1"/>
+    <w:lsdException w:name="heading 7" w:uiPriority="0" w:qFormat="1"/>
+    <w:lsdException w:name="heading 8" w:uiPriority="0" w:qFormat="1"/>
+    <w:lsdException w:name="heading 9" w:uiPriority="0" w:qFormat="1"/>
+    <w:lsdException w:name="index 1" w:semiHidden="1" w:unhideWhenUsed="1"/>
+    <w:lsdException w:name="index 2" w:semiHidden="1" w:unhideWhenUsed="1"/>
+    <w:lsdException w:name="index 3" w:semiHidden="1" w:unhideWhenUsed="1"/>
+    <w:lsdException w:name="index 4" w:semiHidden="1" w:unhideWhenUsed="1"/>
+    <w:lsdException w:name="index 5" w:semiHidden="1" w:unhideWhenUsed="1"/>
+    <w:lsdException w:name="index 6" w:semiHidden="1" w:unhideWhenUsed="1"/>
+    <w:lsdException w:name="index 7" w:semiHidden="1" w:unhideWhenUsed="1"/>
+    <w:lsdException w:name="index 8" w:semiHidden="1" w:unhideWhenUsed="1"/>
+    <w:lsdException w:name="index 9" w:semiHidden="1" w:unhideWhenUsed="1"/>
+    <w:lsdException w:name="toc 1" w:semiHidden="1" w:uiPriority="0"/>
+    <w:lsdException w:name="toc 2" w:semiHidden="1" w:uiPriority="0"/>
+    <w:lsdException w:name="toc 3" w:semiHidden="1" w:uiPriority="0"/>
+    <w:lsdException w:name="toc 4" w:semiHidden="1" w:uiPriority="0" w:qFormat="1"/>
+    <w:lsdException w:name="toc 5" w:semiHidden="1" w:uiPriority="0" w:qFormat="1"/>
+    <w:lsdException w:name="toc 6" w:semiHidden="1" w:uiPriority="0" w:qFormat="1"/>
+    <w:lsdException w:name="toc 7" w:semiHidden="1" w:uiPriority="0" w:qFormat="1"/>
+    <w:lsdException w:name="toc 8" w:semiHidden="1" w:uiPriority="0" w:qFormat="1"/>
+    <w:lsdException w:name="toc 9" w:semiHidden="1" w:uiPriority="0" w:qFormat="1"/>
+    <w:lsdException w:name="Normal Indent" w:semiHidden="1" w:uiPriority="0"/>
+    <w:lsdException w:name="footnote text" w:semiHidden="1" w:uiPriority="0" w:qFormat="1"/>
+    <w:lsdException w:name="annotation text" w:semiHidden="1" w:unhideWhenUsed="1"/>
+    <w:lsdException w:name="header" w:semiHidden="1" w:uiPriority="0"/>
+    <w:lsdException w:name="footer" w:semiHidden="1" w:uiPriority="0"/>
+    <w:lsdException w:name="index heading" w:semiHidden="1" w:unhideWhenUsed="1"/>
+    <w:lsdException w:name="caption" w:semiHidden="1" w:uiPriority="35" w:unhideWhenUsed="1" w:qFormat="1"/>
+    <w:lsdException w:name="table of figures" w:semiHidden="1" w:unhideWhenUsed="1"/>
+    <w:lsdException w:name="envelope address" w:semiHidden="1" w:unhideWhenUsed="1"/>
+    <w:lsdException w:name="envelope return" w:semiHidden="1" w:unhideWhenUsed="1"/>
+    <w:lsdException w:name="footnote reference" w:semiHidden="1" w:uiPriority="0"/>
+    <w:lsdException w:name="annotation reference" w:semiHidden="1" w:unhideWhenUsed="1"/>
+    <w:lsdException w:name="line number" w:semiHidden="1" w:unhideWhenUsed="1"/>
+    <w:lsdException w:name="page number" w:semiHidden="1" w:uiPriority="0"/>
+    <w:lsdException w:name="endnote reference" w:semiHidden="1" w:unhideWhenUsed="1"/>
+    <w:lsdException w:name="endnote text" w:semiHidden="1" w:unhideWhenUsed="1"/>
+    <w:lsdException w:name="table of authorities" w:semiHidden="1" w:unhideWhenUsed="1"/>
+    <w:lsdException w:name="macro" w:semiHidden="1" w:unhideWhenUsed="1"/>
+    <w:lsdException w:name="toa heading" w:semiHidden="1" w:unhideWhenUsed="1"/>
+    <w:lsdException w:name="List" w:semiHidden="1" w:unhideWhenUsed="1"/>
+    <w:lsdException w:name="List Bullet" w:semiHidden="1" w:unhideWhenUsed="1"/>
+    <w:lsdException w:name="List Number" w:semiHidden="1" w:unhideWhenUsed="1"/>
+    <w:lsdException w:name="List 2" w:semiHidden="1" w:unhideWhenUsed="1"/>
+    <w:lsdException w:name="List 3" w:semiHidden="1" w:unhideWhenUsed="1"/>
+    <w:lsdException w:name="List 4" w:semiHidden="1" w:unhideWhenUsed="1"/>
+    <w:lsdException w:name="List 5" w:semiHidden="1" w:unhideWhenUsed="1"/>
+    <w:lsdException w:name="List Bullet 2" w:semiHidden="1" w:unhideWhenUsed="1"/>
+    <w:lsdException w:name="List Bullet 3" w:semiHidden="1" w:unhideWhenUsed="1"/>
+    <w:lsdException w:name="List Bullet 4" w:semiHidden="1" w:unhideWhenUsed="1"/>
+    <w:lsdException w:name="List Bullet 5" w:semiHidden="1" w:unhideWhenUsed="1"/>
+    <w:lsdException w:name="List Number 2" w:semiHidden="1" w:unhideWhenUsed="1"/>
+    <w:lsdException w:name="List Number 3" w:semiHidden="1" w:unhideWhenUsed="1"/>
+    <w:lsdException w:name="List Number 4" w:semiHidden="1" w:unhideWhenUsed="1"/>
+    <w:lsdException w:name="List Number 5" w:semiHidden="1" w:unhideWhenUsed="1"/>
+    <w:lsdException w:name="Title" w:uiPriority="0" w:qFormat="1"/>
+    <w:lsdException w:name="Closing" w:semiHidden="1" w:unhideWhenUsed="1"/>
+    <w:lsdException w:name="Signature" w:semiHidden="1" w:unhideWhenUsed="1"/>
+    <w:lsdException w:name="Default Paragraph Font" w:semiHidden="1" w:uiPriority="0"/>
+    <w:lsdException w:name="Body Text" w:semiHidden="1" w:uiPriority="0" w:qFormat="1"/>
+    <w:lsdException w:name="Body Text Indent" w:semiHidden="1" w:uiPriority="0" w:qFormat="1"/>
+    <w:lsdException w:name="List Continue" w:semiHidden="1" w:unhideWhenUsed="1"/>
+    <w:lsdException w:name="List Continue 2" w:semiHidden="1" w:unhideWhenUsed="1"/>
+    <w:lsdException w:name="List Continue 3" w:semiHidden="1" w:unhideWhenUsed="1"/>
+    <w:lsdException w:name="List Continue 4" w:semiHidden="1" w:unhideWhenUsed="1"/>
+    <w:lsdException w:name="List Continue 5" w:semiHidden="1" w:unhideWhenUsed="1"/>
+    <w:lsdException w:name="Message Header" w:semiHidden="1" w:unhideWhenUsed="1"/>
+    <w:lsdException w:name="Subtitle" w:uiPriority="0" w:qFormat="1"/>
+    <w:lsdException w:name="Salutation" w:semiHidden="1" w:unhideWhenUsed="1"/>
+    <w:lsdException w:name="Date" w:semiHidden="1" w:unhideWhenUsed="1"/>
+    <w:lsdException w:name="Body Text First Indent" w:semiHidden="1" w:unhideWhenUsed="1"/>
+    <w:lsdException w:name="Body Text First Indent 2" w:semiHidden="1" w:unhideWhenUsed="1"/>
+    <w:lsdException w:name="Note Heading" w:semiHidden="1" w:unhideWhenUsed="1"/>
+    <w:lsdException w:name="Body Text 2" w:semiHidden="1" w:uiPriority="0" w:qFormat="1"/>
+    <w:lsdException w:name="Body Text 3" w:semiHidden="1" w:unhideWhenUsed="1"/>
+    <w:lsdException w:name="Body Text Indent 2" w:semiHidden="1" w:unhideWhenUsed="1"/>
+    <w:lsdException w:name="Body Text Indent 3" w:semiHidden="1" w:unhideWhenUsed="1"/>
+    <w:lsdException w:name="Block Text" w:semiHidden="1" w:unhideWhenUsed="1"/>
+    <w:lsdException w:name="Hyperlink" w:semiHidden="1" w:uiPriority="0" w:qFormat="1"/>
+    <w:lsdException w:name="FollowedHyperlink" w:semiHidden="1" w:unhideWhenUsed="1"/>
+    <w:lsdException w:name="Strong" w:uiPriority="0" w:qFormat="1"/>
+    <w:lsdException w:name="Emphasis" w:uiPriority="20" w:qFormat="1"/>
+    <w:lsdException w:name="Document Map" w:semiHidden="1" w:uiPriority="0" w:qFormat="1"/>
+    <w:lsdException w:name="Plain Text" w:semiHidden="1" w:unhideWhenUsed="1"/>
+    <w:lsdException w:name="E-mail Signature" w:semiHidden="1" w:unhideWhenUsed="1"/>
+    <w:lsdException w:name="HTML Top of Form" w:semiHidden="1" w:unhideWhenUsed="1"/>
+    <w:lsdException w:name="HTML Bottom of Form" w:semiHidden="1" w:unhideWhenUsed="1"/>
+    <w:lsdException w:name="Normal (Web)" w:semiHidden="1" w:unhideWhenUsed="1"/>
+    <w:lsdException w:name="HTML Acronym" w:semiHidden="1" w:unhideWhenUsed="1"/>
+    <w:lsdException w:name="HTML Address" w:semiHidden="1" w:unhideWhenUsed="1"/>
+    <w:lsdException w:name="HTML Cite" w:semiHidden="1" w:unhideWhenUsed="1"/>
+    <w:lsdException w:name="HTML Code" w:semiHidden="1" w:unhideWhenUsed="1"/>
+    <w:lsdException w:name="HTML Definition" w:semiHidden="1" w:unhideWhenUsed="1"/>
+    <w:lsdException w:name="HTML Keyboard" w:semiHidden="1" w:unhideWhenUsed="1"/>
+    <w:lsdException w:name="HTML Preformatted" w:semiHidden="1" w:unhideWhenUsed="1"/>
+    <w:lsdException w:name="HTML Sample" w:semiHidden="1" w:unhideWhenUsed="1"/>
+    <w:lsdException w:name="HTML Typewriter" w:semiHidden="1" w:unhideWhenUsed="1"/>
+    <w:lsdException w:name="HTML Variable" w:semiHidden="1" w:unhideWhenUsed="1"/>
+    <w:lsdException w:name="Normal Table" w:semiHidden="1" w:unhideWhenUsed="1" w:qFormat="1"/>
+    <w:lsdException w:name="annotation subject" w:semiHidden="1" w:unhideWhenUsed="1"/>
+    <w:lsdException w:name="No List" w:semiHidden="1" w:unhideWhenUsed="1"/>
+    <w:lsdException w:name="Outline List 1" w:semiHidden="1" w:unhideWhenUsed="1"/>
+    <w:lsdException w:name="Outline List 2" w:semiHidden="1" w:unhideWhenUsed="1"/>
+    <w:lsdException w:name="Outline List 3" w:semiHidden="1" w:unhideWhenUsed="1"/>
+    <w:lsdException w:name="Table Simple 1" w:semiHidden="1" w:unhideWhenUsed="1"/>
+    <w:lsdException w:name="Table Simple 2" w:semiHidden="1" w:unhideWhenUsed="1"/>
+    <w:lsdException w:name="Table Simple 3" w:semiHidden="1" w:unhideWhenUsed="1"/>
+    <w:lsdException w:name="Table Classic 1" w:semiHidden="1" w:unhideWhenUsed="1"/>
+    <w:lsdException w:name="Table Classic 2" w:semiHidden="1" w:unhideWhenUsed="1"/>
+    <w:lsdException w:name="Table Classic 3" w:semiHidden="1" w:unhideWhenUsed="1"/>
+    <w:lsdException w:name="Table Classic 4" w:semiHidden="1" w:unhideWhenUsed="1"/>
+    <w:lsdException w:name="Table Colorful 1" w:semiHidden="1" w:unhideWhenUsed="1"/>
+    <w:lsdException w:name="Table Colorful 2" w:semiHidden="1" w:unhideWhenUsed="1"/>
+    <w:lsdException w:name="Table Colorful 3" w:semiHidden="1" w:unhideWhenUsed="1"/>
+    <w:lsdException w:name="Table Columns 1" w:semiHidden="1" w:unhideWhenUsed="1"/>
+    <w:lsdException w:name="Table Columns 2" w:semiHidden="1" w:unhideWhenUsed="1"/>
+    <w:lsdException w:name="Table Columns 3" w:semiHidden="1" w:unhideWhenUsed="1"/>
+    <w:lsdException w:name="Table Columns 4" w:semiHidden="1" w:unhideWhenUsed="1"/>
+    <w:lsdException w:name="Table Columns 5" w:semiHidden="1" w:unhideWhenUsed="1"/>
+    <w:lsdException w:name="Table Grid 1" w:semiHidden="1" w:unhideWhenUsed="1"/>
+    <w:lsdException w:name="Table Grid 2" w:semiHidden="1" w:unhideWhenUsed="1"/>
+    <w:lsdException w:name="Table Grid 3" w:semiHidden="1" w:unhideWhenUsed="1"/>
+    <w:lsdException w:name="Table Grid 4" w:semiHidden="1" w:unhideWhenUsed="1"/>
+    <w:lsdException w:name="Table Grid 5" w:semiHidden="1" w:unhideWhenUsed="1"/>
+    <w:lsdException w:name="Table Grid 6" w:semiHidden="1" w:unhideWhenUsed="1"/>
+    <w:lsdException w:name="Table Grid 7" w:semiHidden="1" w:unhideWhenUsed="1"/>
+    <w:lsdException w:name="Table Grid 8" w:semiHidden="1" w:unhideWhenUsed="1"/>
+    <w:lsdException w:name="Table List 1" w:semiHidden="1" w:unhideWhenUsed="1"/>
+    <w:lsdException w:name="Table List 2" w:semiHidden="1" w:unhideWhenUsed="1"/>
+    <w:lsdException w:name="Table List 3" w:semiHidden="1" w:unhideWhenUsed="1"/>
+    <w:lsdException w:name="Table List 4" w:semiHidden="1" w:unhideWhenUsed="1"/>
+    <w:lsdException w:name="Table List 5" w:semiHidden="1" w:unhideWhenUsed="1"/>
+    <w:lsdException w:name="Table List 6" w:semiHidden="1" w:unhideWhenUsed="1"/>
+    <w:lsdException w:name="Table List 7" w:semiHidden="1" w:unhideWhenUsed="1"/>
+    <w:lsdException w:name="Table List 8" w:semiHidden="1" w:unhideWhenUsed="1"/>
+    <w:lsdException w:name="Table 3D effects 1" w:semiHidden="1" w:unhideWhenUsed="1"/>
+    <w:lsdException w:name="Table 3D effects 2" w:semiHidden="1" w:unhideWhenUsed="1"/>
+    <w:lsdException w:name="Table 3D effects 3" w:semiHidden="1" w:unhideWhenUsed="1"/>
+    <w:lsdException w:name="Table Contemporary" w:semiHidden="1" w:unhideWhenUsed="1"/>
+    <w:lsdException w:name="Table Elegant" w:semiHidden="1" w:unhideWhenUsed="1"/>
+    <w:lsdException w:name="Table Professional" w:semiHidden="1" w:unhideWhenUsed="1"/>
+    <w:lsdException w:name="Table Subtle 1" w:semiHidden="1" w:unhideWhenUsed="1"/>
+    <w:lsdException w:name="Table Subtle 2" w:semiHidden="1" w:unhideWhenUsed="1"/>
+    <w:lsdException w:name="Table Web 1" w:semiHidden="1" w:unhideWhenUsed="1"/>
+    <w:lsdException w:name="Table Web 2" w:semiHidden="1" w:unhideWhenUsed="1"/>
+    <w:lsdException w:name="Table Web 3" w:semiHidden="1" w:unhideWhenUsed="1"/>
+    <w:lsdException w:name="Balloon Text" w:semiHidden="1" w:unhideWhenUsed="1"/>
+    <w:lsdException w:name="Table Grid" w:uiPriority="39"/>
+    <w:lsdException w:name="Table Theme" w:semiHidden="1" w:unhideWhenUsed="1"/>
+    <w:lsdException w:name="Placeholder Text" w:semiHidden="1"/>
+    <w:lsdException w:name="Light Shading" w:uiPriority="60"/>
+    <w:lsdException w:name="Light List" w:uiPriority="61"/>
+    <w:lsdException w:name="Light Grid" w:uiPriority="62"/>
+    <w:lsdException w:name="Medium Shading 1" w:uiPriority="63"/>
+    <w:lsdException w:name="Medium Shading 2" w:uiPriority="64"/>
+    <w:lsdException w:name="Medium List 1" w:uiPriority="65"/>
+    <w:lsdException w:name="Medium List 2" w:uiPriority="66"/>
+    <w:lsdException w:name="Medium Grid 1" w:uiPriority="67"/>
+    <w:lsdException w:name="Medium Grid 2" w:uiPriority="68"/>
+    <w:lsdException w:name="Medium Grid 3" w:uiPriority="69"/>
+    <w:lsdException w:name="Dark List" w:uiPriority="70"/>
+    <w:lsdException w:name="Colorful Shading" w:uiPriority="71"/>
+    <w:lsdException w:name="Colorful List" w:uiPriority="72"/>
+    <w:lsdException w:name="Colorful Grid" w:uiPriority="73"/>
+    <w:lsdException w:name="Light Shading Accent 1" w:uiPriority="60"/>
+    <w:lsdException w:name="Light List Accent 1" w:uiPriority="61"/>
+    <w:lsdException w:name="Light Grid Accent 1" w:uiPriority="62"/>
+    <w:lsdException w:name="Medium Shading 1 Accent 1" w:uiPriority="63"/>
+    <w:lsdException w:name="Medium Shading 2 Accent 1" w:uiPriority="64"/>
+    <w:lsdException w:name="Medium List 1 Accent 1" w:uiPriority="65"/>
+    <w:lsdException w:name="Revision" w:semiHidden="1"/>
+    <w:lsdException w:name="Medium List 2 Accent 1" w:uiPriority="66"/>
+    <w:lsdException w:name="Medium Grid 1 Accent 1" w:uiPriority="67"/>
+    <w:lsdException w:name="Medium Grid 2 Accent 1" w:uiPriority="68"/>
+    <w:lsdException w:name="Medium Grid 3 Accent 1" w:uiPriority="69"/>
+    <w:lsdException w:name="Dark List Accent 1" w:uiPriority="70"/>
+    <w:lsdException w:name="Colorful Shading Accent 1" w:uiPriority="71"/>
+    <w:lsdException w:name="Colorful List Accent 1" w:uiPriority="72"/>
+    <w:lsdException w:name="Colorful Grid Accent 1" w:uiPriority="73"/>
+    <w:lsdException w:name="Light Shading Accent 2" w:uiPriority="60"/>
+    <w:lsdException w:name="Light List Accent 2" w:uiPriority="61"/>
+    <w:lsdException w:name="Light Grid Accent 2" w:uiPriority="62"/>
+    <w:lsdException w:name="Medium Shading 1 Accent 2" w:uiPriority="63"/>
+    <w:lsdException w:name="Medium Shading 2 Accent 2" w:uiPriority="64"/>
+    <w:lsdException w:name="Medium List 1 Accent 2" w:uiPriority="65"/>
+    <w:lsdException w:name="Medium List 2 Accent 2" w:uiPriority="66"/>
+    <w:lsdException w:name="Medium Grid 1 Accent 2" w:uiPriority="67"/>
+    <w:lsdException w:name="Medium Grid 2 Accent 2" w:uiPriority="68"/>
+    <w:lsdException w:name="Medium Grid 3 Accent 2" w:uiPriority="69"/>
+    <w:lsdException w:name="Dark List Accent 2" w:uiPriority="70"/>
+    <w:lsdException w:name="Colorful Shading Accent 2" w:uiPriority="71"/>
+    <w:lsdException w:name="Colorful List Accent 2" w:uiPriority="72"/>
+    <w:lsdException w:name="Colorful Grid Accent 2" w:uiPriority="73"/>
+    <w:lsdException w:name="Light Shading Accent 3" w:uiPriority="60"/>
+    <w:lsdException w:name="Light List Accent 3" w:uiPriority="61"/>
+    <w:lsdException w:name="Light Grid Accent 3" w:uiPriority="62"/>
+    <w:lsdException w:name="Medium Shading 1 Accent 3" w:uiPriority="63"/>
+    <w:lsdException w:name="Medium Shading 2 Accent 3" w:uiPriority="64"/>
+    <w:lsdException w:name="Medium List 1 Accent 3" w:uiPriority="65"/>
+    <w:lsdException w:name="Medium List 2 Accent 3" w:uiPriority="66"/>
+    <w:lsdException w:name="Medium Grid 1 Accent 3" w:uiPriority="67"/>
+    <w:lsdException w:name="Medium Grid 2 Accent 3" w:uiPriority="68"/>
+    <w:lsdException w:name="Medium Grid 3 Accent 3" w:uiPriority="69"/>
+    <w:lsdException w:name="Dark List Accent 3" w:uiPriority="70"/>
+    <w:lsdException w:name="Colorful Shading Accent 3" w:uiPriority="71"/>
+    <w:lsdException w:name="Colorful List Accent 3" w:uiPriority="72"/>
+    <w:lsdException w:name="Colorful Grid Accent 3" w:uiPriority="73"/>
+    <w:lsdException w:name="Light Shading Accent 4" w:uiPriority="60"/>
+    <w:lsdException w:name="Light List Accent 4" w:uiPriority="61"/>
+    <w:lsdException w:name="Light Grid Accent 4" w:uiPriority="62"/>
+    <w:lsdException w:name="Medium Shading 1 Accent 4" w:uiPriority="63"/>
+    <w:lsdException w:name="Medium Shading 2 Accent 4" w:uiPriority="64"/>
+    <w:lsdException w:name="Medium List 1 Accent 4" w:uiPriority="65"/>
+    <w:lsdException w:name="Medium List 2 Accent 4" w:uiPriority="66"/>
+    <w:lsdException w:name="Medium Grid 1 Accent 4" w:uiPriority="67"/>
+    <w:lsdException w:name="Medium Grid 2 Accent 4" w:uiPriority="68"/>
+    <w:lsdException w:name="Medium Grid 3 Accent 4" w:uiPriority="69"/>
+    <w:lsdException w:name="Dark List Accent 4" w:uiPriority="70"/>
+    <w:lsdException w:name="Colorful Shading Accent 4" w:uiPriority="71"/>
+    <w:lsdException w:name="Colorful List Accent 4" w:uiPriority="72"/>
+    <w:lsdException w:name="Colorful Grid Accent 4" w:uiPriority="73"/>
+    <w:lsdException w:name="Light Shading Accent 5" w:uiPriority="60"/>
+    <w:lsdException w:name="Light List Accent 5" w:uiPriority="61"/>
+    <w:lsdException w:name="Light Grid Accent 5" w:uiPriority="62"/>
+    <w:lsdException w:name="Medium Shading 1 Accent 5" w:uiPriority="63"/>
+    <w:lsdException w:name="Medium Shading 2 Accent 5" w:uiPriority="64"/>
+    <w:lsdException w:name="Medium List 1 Accent 5" w:uiPriority="65"/>
+    <w:lsdException w:name="Medium List 2 Accent 5" w:uiPriority="66"/>
+    <w:lsdException w:name="Medium Grid 1 Accent 5" w:uiPriority="67"/>
+    <w:lsdException w:name="Medium Grid 2 Accent 5" w:uiPriority="68"/>
+    <w:lsdException w:name="Medium Grid 3 Accent 5" w:uiPriority="69"/>
+    <w:lsdException w:name="Dark List Accent 5" w:uiPriority="70"/>
+    <w:lsdException w:name="Colorful Shading Accent 5" w:uiPriority="71"/>
+    <w:lsdException w:name="Colorful List Accent 5" w:uiPriority="72"/>
+    <w:lsdException w:name="Colorful Grid Accent 5" w:uiPriority="73"/>
+    <w:lsdException w:name="Light Shading Accent 6" w:uiPriority="60"/>
+    <w:lsdException w:name="Light List Accent 6" w:uiPriority="61"/>
+    <w:lsdException w:name="Light Grid Accent 6" w:uiPriority="62"/>
+    <w:lsdException w:name="Medium Shading 1 Accent 6" w:uiPriority="63"/>
+    <w:lsdException w:name="Medium Shading 2 Accent 6" w:uiPriority="64"/>
+    <w:lsdException w:name="Medium List 1 Accent 6" w:uiPriority="65"/>
+    <w:lsdException w:name="Medium List 2 Accent 6" w:uiPriority="66"/>
+    <w:lsdException w:name="Medium Grid 1 Accent 6" w:uiPriority="67"/>
+    <w:lsdException w:name="Medium Grid 2 Accent 6" w:uiPriority="68"/>
+    <w:lsdException w:name="Medium Grid 3 Accent 6" w:uiPriority="69"/>
+    <w:lsdException w:name="Dark List Accent 6" w:uiPriority="70"/>
+    <w:lsdException w:name="Colorful Shading Accent 6" w:uiPriority="71"/>
+    <w:lsdException w:name="Colorful List Accent 6" w:uiPriority="72"/>
+    <w:lsdException w:name="Colorful Grid Accent 6" w:uiPriority="73"/>
+    <w:lsdException w:name="Subtle Emphasis" w:uiPriority="19" w:qFormat="1"/>
+    <w:lsdException w:name="Intense Emphasis" w:uiPriority="21" w:qFormat="1"/>
+    <w:lsdException w:name="Subtle Reference" w:uiPriority="31" w:qFormat="1"/>
+    <w:lsdException w:name="Intense Reference" w:uiPriority="32" w:qFormat="1"/>
+    <w:lsdException w:name="Book Title" w:uiPriority="33" w:qFormat="1"/>
+    <w:lsdException w:name="Bibliography" w:semiHidden="1" w:uiPriority="37" w:unhideWhenUsed="1"/>
+    <w:lsdException w:name="TOC Heading" w:semiHidden="1" w:uiPriority="39" w:unhideWhenUsed="1" w:qFormat="1"/>
+    <w:lsdException w:name="Plain Table 1" w:uiPriority="41"/>
+    <w:lsdException w:name="Plain Table 2" w:uiPriority="42"/>
+    <w:lsdException w:name="Plain Table 3" w:uiPriority="43"/>
+    <w:lsdException w:name="Plain Table 4" w:uiPriority="44"/>
+    <w:lsdException w:name="Plain Table 5" w:uiPriority="45"/>
+    <w:lsdException w:name="Grid Table Light" w:uiPriority="40"/>
+    <w:lsdException w:name="Grid Table 1 Light" w:uiPriority="46"/>
+    <w:lsdException w:name="Grid Table 2" w:uiPriority="47"/>
+    <w:lsdException w:name="Grid Table 3" w:uiPriority="48"/>
+    <w:lsdException w:name="Grid Table 4" w:uiPriority="49"/>
+    <w:lsdException w:name="Grid Table 5 Dark" w:uiPriority="50"/>
+    <w:lsdException w:name="Grid Table 6 Colorful" w:uiPriority="51"/>
+    <w:lsdException w:name="Grid Table 7 Colorful" w:uiPriority="52"/>
+    <w:lsdException w:name="Grid Table 1 Light Accent 1" w:uiPriority="46"/>
+    <w:lsdException w:name="Grid Table 2 Accent 1" w:uiPriority="47"/>
+    <w:lsdException w:name="Grid Table 3 Accent 1" w:uiPriority="48"/>
+    <w:lsdException w:name="Grid Table 4 Accent 1" w:uiPriority="49"/>
+    <w:lsdException w:name="Grid Table 5 Dark Accent 1" w:uiPriority="50"/>
+    <w:lsdException w:name="Grid Table 6 Colorful Accent 1" w:uiPriority="51"/>
+    <w:lsdException w:name="Grid Table 7 Colorful Accent 1" w:uiPriority="52"/>
+    <w:lsdException w:name="Grid Table 1 Light Accent 2" w:uiPriority="46"/>
+    <w:lsdException w:name="Grid Table 2 Accent 2" w:uiPriority="47"/>
+    <w:lsdException w:name="Grid Table 3 Accent 2" w:uiPriority="48"/>
+    <w:lsdException w:name="Grid Table 4 Accent 2" w:uiPriority="49"/>
+    <w:lsdException w:name="Grid Table 5 Dark Accent 2" w:uiPriority="50"/>
+    <w:lsdException w:name="Grid Table 6 Colorful Accent 2" w:uiPriority="51"/>
+    <w:lsdException w:name="Grid Table 7 Colorful Accent 2" w:uiPriority="52"/>
+    <w:lsdException w:name="Grid Table 1 Light Accent 3" w:uiPriority="46"/>
+    <w:lsdException w:name="Grid Table 2 Accent 3" w:uiPriority="47"/>
+    <w:lsdException w:name="Grid Table 3 Accent 3" w:uiPriority="48"/>
+    <w:lsdException w:name="Grid Table 4 Accent 3" w:uiPriority="49"/>
+    <w:lsdException w:name="Grid Table 5 Dark Accent 3" w:uiPriority="50"/>
+    <w:lsdException w:name="Grid Table 6 Colorful Accent 3" w:uiPriority="51"/>
+    <w:lsdException w:name="Grid Table 7 Colorful Accent 3" w:uiPriority="52"/>
+    <w:lsdException w:name="Grid Table 1 Light Accent 4" w:uiPriority="46"/>
+    <w:lsdException w:name="Grid Table 2 Accent 4" w:uiPriority="47"/>
+    <w:lsdException w:name="Grid Table 3 Accent 4" w:uiPriority="48"/>
+    <w:lsdException w:name="Grid Table 4 Accent 4" w:uiPriority="49"/>
+    <w:lsdException w:name="Grid Table 5 Dark Accent 4" w:uiPriority="50"/>
+    <w:lsdException w:name="Grid Table 6 Colorful Accent 4" w:uiPriority="51"/>
+    <w:lsdException w:name="Grid Table 7 Colorful Accent 4" w:uiPriority="52"/>
+    <w:lsdException w:name="Grid Table 1 Light Accent 5" w:uiPriority="46"/>
+    <w:lsdException w:name="Grid Table 2 Accent 5" w:uiPriority="47"/>
+    <w:lsdException w:name="Grid Table 3 Accent 5" w:uiPriority="48"/>
+    <w:lsdException w:name="Grid Table 4 Accent 5" w:uiPriority="49"/>
+    <w:lsdException w:name="Grid Table 5 Dark Accent 5" w:uiPriority="50"/>
+    <w:lsdException w:name="Grid Table 6 Colorful Accent 5" w:uiPriority="51"/>
+    <w:lsdException w:name="Grid Table 7 Colorful Accent 5" w:uiPriority="52"/>
+    <w:lsdException w:name="Grid Table 1 Light Accent 6" w:uiPriority="46"/>
+    <w:lsdException w:name="Grid Table 2 Accent 6" w:uiPriority="47"/>
+    <w:lsdException w:name="Grid Table 3 Accent 6" w:uiPriority="48"/>
+    <w:lsdException w:name="Grid Table 4 Accent 6" w:uiPriority="49"/>
+    <w:lsdException w:name="Grid Table 5 Dark Accent 6" w:uiPriority="50"/>
+    <w:lsdException w:name="Grid Table 6 Colorful Accent 6" w:uiPriority="51"/>
+    <w:lsdException w:name="Grid Table 7 Colorful Accent 6" w:uiPriority="52"/>
+    <w:lsdException w:name="List Table 1 Light" w:uiPriority="46"/>
+    <w:lsdException w:name="List Table 2" w:uiPriority="47"/>
+    <w:lsdException w:name="List Table 3" w:uiPriority="48"/>
+    <w:lsdException w:name="List Table 4" w:uiPriority="49"/>
+    <w:lsdException w:name="List Table 5 Dark" w:uiPriority="50"/>
+    <w:lsdException w:name="List Table 6 Colorful" w:uiPriority="51"/>
+    <w:lsdException w:name="List Table 7 Colorful" w:uiPriority="52"/>
+    <w:lsdException w:name="List Table 1 Light Accent 1" w:uiPriority="46"/>
+    <w:lsdException w:name="List Table 2 Accent 1" w:uiPriority="47"/>
+    <w:lsdException w:name="List Table 3 Accent 1" w:uiPriority="48"/>
+    <w:lsdException w:name="List Table 4 Accent 1" w:uiPriority="49"/>
+    <w:lsdException w:name="List Table 5 Dark Accent 1" w:uiPriority="50"/>
+    <w:lsdException w:name="List Table 6 Colorful Accent 1" w:uiPriority="51"/>
+    <w:lsdException w:name="List Table 7 Colorful Accent 1" w:uiPriority="52"/>
+    <w:lsdException w:name="List Table 1 Light Accent 2" w:uiPriority="46"/>
+    <w:lsdException w:name="List Table 2 Accent 2" w:uiPriority="47"/>
+    <w:lsdException w:name="List Table 3 Accent 2" w:uiPriority="48"/>
+    <w:lsdException w:name="List Table 4 Accent 2" w:uiPriority="49"/>
+    <w:lsdException w:name="List Table 5 Dark Accent 2" w:uiPriority="50"/>
+    <w:lsdException w:name="List Table 6 Colorful Accent 2" w:uiPriority="51"/>
+    <w:lsdException w:name="List Table 7 Colorful Accent 2" w:uiPriority="52"/>
+    <w:lsdException w:name="List Table 1 Light Accent 3" w:uiPriority="46"/>
+    <w:lsdException w:name="List Table 2 Accent 3" w:uiPriority="47"/>
+    <w:lsdException w:name="List Table 3 Accent 3" w:uiPriority="48"/>
+    <w:lsdException w:name="List Table 4 Accent 3" w:uiPriority="49"/>
+    <w:lsdException w:name="List Table 5 Dark Accent 3" w:uiPriority="50"/>
+    <w:lsdException w:name="List Table 6 Colorful Accent 3" w:uiPriority="51"/>
+    <w:lsdException w:name="List Table 7 Colorful Accent 3" w:uiPriority="52"/>
+    <w:lsdException w:name="List Table 1 Light Accent 4" w:uiPriority="46"/>
+    <w:lsdException w:name="List Table 2 Accent 4" w:uiPriority="47"/>
+    <w:lsdException w:name="List Table 3 Accent 4" w:uiPriority="48"/>
+    <w:lsdException w:name="List Table 4 Accent 4" w:uiPriority="49"/>
+    <w:lsdException w:name="List Table 5 Dark Accent 4" w:uiPriority="50"/>
+    <w:lsdException w:name="List Table 6 Colorful Accent 4" w:uiPriority="51"/>
+    <w:lsdException w:name="List Table 7 Colorful Accent 4" w:uiPriority="52"/>
+    <w:lsdException w:name="List Table 1 Light Accent 5" w:uiPriority="46"/>
+    <w:lsdException w:name="List Table 2 Accent 5" w:uiPriority="47"/>
+    <w:lsdException w:name="List Table 3 Accent 5" w:uiPriority="48"/>
+    <w:lsdException w:name="List Table 4 Accent 5" w:uiPriority="49"/>
+    <w:lsdException w:name="List Table 5 Dark Accent 5" w:uiPriority="50"/>
+    <w:lsdException w:name="List Table 6 Colorful Accent 5" w:uiPriority="51"/>
+    <w:lsdException w:name="List Table 7 Colorful Accent 5" w:uiPriority="52"/>
+    <w:lsdException w:name="List Table 1 Light Accent 6" w:uiPriority="46"/>
+    <w:lsdException w:name="List Table 2 Accent 6" w:uiPriority="47"/>
+    <w:lsdException w:name="List Table 3 Accent 6" w:uiPriority="48"/>
+    <w:lsdException w:name="List Table 4 Accent 6" w:uiPriority="49"/>
+    <w:lsdException w:name="List Table 5 Dark Accent 6" w:uiPriority="50"/>
+    <w:lsdException w:name="List Table 6 Colorful Accent 6" w:uiPriority="51"/>
+    <w:lsdException w:name="List Table 7 Colorful Accent 6" w:uiPriority="52"/>
+    <w:lsdException w:name="Mention" w:semiHidden="1" w:unhideWhenUsed="1"/>
+    <w:lsdException w:name="Smart Hyperlink" w:semiHidden="1" w:unhideWhenUsed="1"/>
+    <w:lsdException w:name="Hashtag" w:semiHidden="1" w:unhideWhenUsed="1"/>
+    <w:lsdException w:name="Unresolved Mention" w:semiHidden="1" w:unhideWhenUsed="1"/>
+    <w:lsdException w:name="Smart Link" w:semiHidden="1" w:unhideWhenUsed="1"/>
   </w:latentStyles>
-  <w:style w:type="paragraph" w:default="1" w:styleId="1">
+  <w:style w:type="paragraph" w:default="1" w:styleId="a">
     <w:name w:val="Normal"/>
     <w:qFormat/>
-    <w:uiPriority w:val="0"/>
     <w:pPr>
       <w:widowControl w:val="0"/>
       <w:spacing w:line="240" w:lineRule="atLeast"/>
     </w:pPr>
     <w:rPr>
-      <w:rFonts w:ascii="Times New Roman" w:hAnsi="Times New Roman" w:cs="Times New Roman" w:eastAsiaTheme="minorEastAsia"/>
-      <w:lang w:val="en-US" w:eastAsia="en-US" w:bidi="ar-SA"/>
+      <w:rFonts w:eastAsiaTheme="minorEastAsia"/>
+      <w:lang w:eastAsia="en-US"/>
     </w:rPr>
   </w:style>
-  <w:style w:type="paragraph" w:styleId="2">
+  <w:style w:type="paragraph" w:styleId="1">
     <w:name w:val="heading 1"/>
-    <w:basedOn w:val="1"/>
-    <w:next w:val="1"/>
+    <w:basedOn w:val="a"/>
+    <w:next w:val="a"/>
     <w:qFormat/>
-    <w:uiPriority w:val="0"/>
     <w:pPr>
       <w:keepNext/>
       <w:numPr>
-        <w:ilvl w:val="0"/>
         <w:numId w:val="1"/>
       </w:numPr>
       <w:spacing w:before="120" w:after="60"/>
@@ -2907,12 +2967,11 @@
       <w:sz w:val="24"/>
     </w:rPr>
   </w:style>
-  <w:style w:type="paragraph" w:styleId="3">
+  <w:style w:type="paragraph" w:styleId="2">
     <w:name w:val="heading 2"/>
-    <w:basedOn w:val="2"/>
-    <w:next w:val="1"/>
+    <w:basedOn w:val="1"/>
+    <w:next w:val="a"/>
     <w:qFormat/>
-    <w:uiPriority w:val="0"/>
     <w:pPr>
       <w:numPr>
         <w:ilvl w:val="1"/>
@@ -2923,12 +2982,11 @@
       <w:sz w:val="20"/>
     </w:rPr>
   </w:style>
-  <w:style w:type="paragraph" w:styleId="4">
+  <w:style w:type="paragraph" w:styleId="3">
     <w:name w:val="heading 3"/>
-    <w:basedOn w:val="2"/>
-    <w:next w:val="1"/>
+    <w:basedOn w:val="1"/>
+    <w:next w:val="a"/>
     <w:qFormat/>
-    <w:uiPriority w:val="0"/>
     <w:pPr>
       <w:numPr>
         <w:ilvl w:val="2"/>
@@ -2941,12 +2999,11 @@
       <w:sz w:val="20"/>
     </w:rPr>
   </w:style>
-  <w:style w:type="paragraph" w:styleId="5">
+  <w:style w:type="paragraph" w:styleId="4">
     <w:name w:val="heading 4"/>
-    <w:basedOn w:val="2"/>
-    <w:next w:val="1"/>
+    <w:basedOn w:val="1"/>
+    <w:next w:val="a"/>
     <w:qFormat/>
-    <w:uiPriority w:val="0"/>
     <w:pPr>
       <w:numPr>
         <w:ilvl w:val="3"/>
@@ -2958,12 +3015,11 @@
       <w:sz w:val="20"/>
     </w:rPr>
   </w:style>
-  <w:style w:type="paragraph" w:styleId="6">
+  <w:style w:type="paragraph" w:styleId="5">
     <w:name w:val="heading 5"/>
-    <w:basedOn w:val="1"/>
-    <w:next w:val="1"/>
+    <w:basedOn w:val="a"/>
+    <w:next w:val="a"/>
     <w:qFormat/>
-    <w:uiPriority w:val="0"/>
     <w:pPr>
       <w:numPr>
         <w:ilvl w:val="4"/>
@@ -2977,12 +3033,11 @@
       <w:sz w:val="22"/>
     </w:rPr>
   </w:style>
-  <w:style w:type="paragraph" w:styleId="7">
+  <w:style w:type="paragraph" w:styleId="6">
     <w:name w:val="heading 6"/>
-    <w:basedOn w:val="1"/>
-    <w:next w:val="1"/>
+    <w:basedOn w:val="a"/>
+    <w:next w:val="a"/>
     <w:qFormat/>
-    <w:uiPriority w:val="0"/>
     <w:pPr>
       <w:numPr>
         <w:ilvl w:val="5"/>
@@ -2997,12 +3052,11 @@
       <w:sz w:val="22"/>
     </w:rPr>
   </w:style>
-  <w:style w:type="paragraph" w:styleId="8">
+  <w:style w:type="paragraph" w:styleId="7">
     <w:name w:val="heading 7"/>
-    <w:basedOn w:val="1"/>
-    <w:next w:val="1"/>
+    <w:basedOn w:val="a"/>
+    <w:next w:val="a"/>
     <w:qFormat/>
-    <w:uiPriority w:val="0"/>
     <w:pPr>
       <w:numPr>
         <w:ilvl w:val="6"/>
@@ -3013,12 +3067,11 @@
       <w:outlineLvl w:val="6"/>
     </w:pPr>
   </w:style>
-  <w:style w:type="paragraph" w:styleId="9">
+  <w:style w:type="paragraph" w:styleId="8">
     <w:name w:val="heading 8"/>
-    <w:basedOn w:val="1"/>
-    <w:next w:val="1"/>
+    <w:basedOn w:val="a"/>
+    <w:next w:val="a"/>
     <w:qFormat/>
-    <w:uiPriority w:val="0"/>
     <w:pPr>
       <w:numPr>
         <w:ilvl w:val="7"/>
@@ -3032,12 +3085,11 @@
       <w:i/>
     </w:rPr>
   </w:style>
-  <w:style w:type="paragraph" w:styleId="10">
+  <w:style w:type="paragraph" w:styleId="9">
     <w:name w:val="heading 9"/>
-    <w:basedOn w:val="1"/>
-    <w:next w:val="1"/>
+    <w:basedOn w:val="a"/>
+    <w:next w:val="a"/>
     <w:qFormat/>
-    <w:uiPriority w:val="0"/>
     <w:pPr>
       <w:numPr>
         <w:ilvl w:val="8"/>
@@ -3053,18 +3105,19 @@
       <w:sz w:val="18"/>
     </w:rPr>
   </w:style>
-  <w:style w:type="character" w:default="1" w:styleId="31">
+  <w:style w:type="character" w:default="1" w:styleId="a0">
     <w:name w:val="Default Paragraph Font"/>
-    <w:semiHidden/>
-    <w:uiPriority w:val="0"/>
-  </w:style>
-  <w:style w:type="table" w:default="1" w:styleId="30">
-    <w:name w:val="Normal Table"/>
+    <w:uiPriority w:val="1"/>
     <w:semiHidden/>
     <w:unhideWhenUsed/>
-    <w:qFormat/>
+  </w:style>
+  <w:style w:type="table" w:default="1" w:styleId="a1">
+    <w:name w:val="Normal Table"/>
     <w:uiPriority w:val="99"/>
+    <w:semiHidden/>
+    <w:unhideWhenUsed/>
     <w:tblPr>
+      <w:tblInd w:w="0" w:type="dxa"/>
       <w:tblCellMar>
         <w:top w:w="0" w:type="dxa"/>
         <w:left w:w="108" w:type="dxa"/>
@@ -3073,32 +3126,35 @@
       </w:tblCellMar>
     </w:tblPr>
   </w:style>
-  <w:style w:type="paragraph" w:styleId="11">
+  <w:style w:type="numbering" w:default="1" w:styleId="a2">
+    <w:name w:val="No List"/>
+    <w:uiPriority w:val="99"/>
+    <w:semiHidden/>
+    <w:unhideWhenUsed/>
+  </w:style>
+  <w:style w:type="paragraph" w:styleId="TOC7">
     <w:name w:val="toc 7"/>
-    <w:basedOn w:val="1"/>
-    <w:next w:val="1"/>
+    <w:basedOn w:val="a"/>
+    <w:next w:val="a"/>
     <w:semiHidden/>
     <w:qFormat/>
-    <w:uiPriority w:val="0"/>
     <w:pPr>
       <w:ind w:left="1200"/>
     </w:pPr>
   </w:style>
-  <w:style w:type="paragraph" w:styleId="12">
+  <w:style w:type="paragraph" w:styleId="a3">
     <w:name w:val="Normal Indent"/>
-    <w:basedOn w:val="1"/>
+    <w:basedOn w:val="a"/>
     <w:semiHidden/>
-    <w:uiPriority w:val="0"/>
     <w:pPr>
       <w:ind w:left="900" w:hanging="900"/>
     </w:pPr>
   </w:style>
-  <w:style w:type="paragraph" w:styleId="13">
+  <w:style w:type="paragraph" w:styleId="a4">
     <w:name w:val="Document Map"/>
-    <w:basedOn w:val="1"/>
+    <w:basedOn w:val="a"/>
     <w:semiHidden/>
     <w:qFormat/>
-    <w:uiPriority w:val="0"/>
     <w:pPr>
       <w:shd w:val="clear" w:color="auto" w:fill="000080"/>
     </w:pPr>
@@ -3106,24 +3162,22 @@
       <w:rFonts w:ascii="Tahoma" w:hAnsi="Tahoma"/>
     </w:rPr>
   </w:style>
-  <w:style w:type="paragraph" w:styleId="14">
+  <w:style w:type="paragraph" w:styleId="a5">
     <w:name w:val="Body Text"/>
-    <w:basedOn w:val="1"/>
+    <w:basedOn w:val="a"/>
     <w:semiHidden/>
     <w:qFormat/>
-    <w:uiPriority w:val="0"/>
     <w:pPr>
       <w:keepLines/>
       <w:spacing w:after="120"/>
       <w:ind w:left="720"/>
     </w:pPr>
   </w:style>
-  <w:style w:type="paragraph" w:styleId="15">
+  <w:style w:type="paragraph" w:styleId="a6">
     <w:name w:val="Body Text Indent"/>
-    <w:basedOn w:val="1"/>
+    <w:basedOn w:val="a"/>
     <w:semiHidden/>
     <w:qFormat/>
-    <w:uiPriority w:val="0"/>
     <w:pPr>
       <w:ind w:left="720"/>
     </w:pPr>
@@ -3133,23 +3187,21 @@
       <w:u w:val="single"/>
     </w:rPr>
   </w:style>
-  <w:style w:type="paragraph" w:styleId="16">
+  <w:style w:type="paragraph" w:styleId="TOC5">
     <w:name w:val="toc 5"/>
-    <w:basedOn w:val="1"/>
-    <w:next w:val="1"/>
+    <w:basedOn w:val="a"/>
+    <w:next w:val="a"/>
     <w:semiHidden/>
     <w:qFormat/>
-    <w:uiPriority w:val="0"/>
     <w:pPr>
       <w:ind w:left="800"/>
     </w:pPr>
   </w:style>
-  <w:style w:type="paragraph" w:styleId="17">
+  <w:style w:type="paragraph" w:styleId="TOC3">
     <w:name w:val="toc 3"/>
-    <w:basedOn w:val="1"/>
-    <w:next w:val="1"/>
+    <w:basedOn w:val="a"/>
+    <w:next w:val="a"/>
     <w:semiHidden/>
-    <w:uiPriority w:val="0"/>
     <w:pPr>
       <w:tabs>
         <w:tab w:val="left" w:pos="1440"/>
@@ -3158,22 +3210,20 @@
       <w:ind w:left="864"/>
     </w:pPr>
   </w:style>
-  <w:style w:type="paragraph" w:styleId="18">
+  <w:style w:type="paragraph" w:styleId="TOC8">
     <w:name w:val="toc 8"/>
-    <w:basedOn w:val="1"/>
-    <w:next w:val="1"/>
+    <w:basedOn w:val="a"/>
+    <w:next w:val="a"/>
     <w:semiHidden/>
     <w:qFormat/>
-    <w:uiPriority w:val="0"/>
     <w:pPr>
       <w:ind w:left="1400"/>
     </w:pPr>
   </w:style>
-  <w:style w:type="paragraph" w:styleId="19">
+  <w:style w:type="paragraph" w:styleId="a7">
     <w:name w:val="footer"/>
-    <w:basedOn w:val="1"/>
+    <w:basedOn w:val="a"/>
     <w:semiHidden/>
-    <w:uiPriority w:val="0"/>
     <w:pPr>
       <w:tabs>
         <w:tab w:val="center" w:pos="4320"/>
@@ -3181,11 +3231,10 @@
       </w:tabs>
     </w:pPr>
   </w:style>
-  <w:style w:type="paragraph" w:styleId="20">
+  <w:style w:type="paragraph" w:styleId="a8">
     <w:name w:val="header"/>
-    <w:basedOn w:val="1"/>
+    <w:basedOn w:val="a"/>
     <w:semiHidden/>
-    <w:uiPriority w:val="0"/>
     <w:pPr>
       <w:tabs>
         <w:tab w:val="center" w:pos="4320"/>
@@ -3193,12 +3242,11 @@
       </w:tabs>
     </w:pPr>
   </w:style>
-  <w:style w:type="paragraph" w:styleId="21">
+  <w:style w:type="paragraph" w:styleId="TOC1">
     <w:name w:val="toc 1"/>
-    <w:basedOn w:val="1"/>
-    <w:next w:val="1"/>
+    <w:basedOn w:val="a"/>
+    <w:next w:val="a"/>
     <w:semiHidden/>
-    <w:uiPriority w:val="0"/>
     <w:pPr>
       <w:tabs>
         <w:tab w:val="right" w:pos="9360"/>
@@ -3207,22 +3255,20 @@
       <w:ind w:right="720"/>
     </w:pPr>
   </w:style>
-  <w:style w:type="paragraph" w:styleId="22">
+  <w:style w:type="paragraph" w:styleId="TOC4">
     <w:name w:val="toc 4"/>
-    <w:basedOn w:val="1"/>
-    <w:next w:val="1"/>
+    <w:basedOn w:val="a"/>
+    <w:next w:val="a"/>
     <w:semiHidden/>
     <w:qFormat/>
-    <w:uiPriority w:val="0"/>
     <w:pPr>
       <w:ind w:left="600"/>
     </w:pPr>
   </w:style>
-  <w:style w:type="paragraph" w:styleId="23">
+  <w:style w:type="paragraph" w:styleId="a9">
     <w:name w:val="Subtitle"/>
-    <w:basedOn w:val="1"/>
+    <w:basedOn w:val="a"/>
     <w:qFormat/>
-    <w:uiPriority w:val="0"/>
     <w:pPr>
       <w:spacing w:after="60"/>
       <w:jc w:val="center"/>
@@ -3234,17 +3280,16 @@
       <w:lang w:val="en-AU"/>
     </w:rPr>
   </w:style>
-  <w:style w:type="paragraph" w:styleId="24">
+  <w:style w:type="paragraph" w:styleId="aa">
     <w:name w:val="footnote text"/>
-    <w:basedOn w:val="1"/>
+    <w:basedOn w:val="a"/>
     <w:semiHidden/>
     <w:qFormat/>
-    <w:uiPriority w:val="0"/>
     <w:pPr>
       <w:keepNext/>
       <w:keepLines/>
       <w:pBdr>
-        <w:bottom w:val="single" w:color="000000" w:sz="6" w:space="0"/>
+        <w:bottom w:val="single" w:sz="6" w:space="0" w:color="000000"/>
       </w:pBdr>
       <w:spacing w:before="40" w:after="40"/>
       <w:ind w:left="360" w:hanging="360"/>
@@ -3254,23 +3299,21 @@
       <w:sz w:val="16"/>
     </w:rPr>
   </w:style>
-  <w:style w:type="paragraph" w:styleId="25">
+  <w:style w:type="paragraph" w:styleId="TOC6">
     <w:name w:val="toc 6"/>
-    <w:basedOn w:val="1"/>
-    <w:next w:val="1"/>
+    <w:basedOn w:val="a"/>
+    <w:next w:val="a"/>
     <w:semiHidden/>
     <w:qFormat/>
-    <w:uiPriority w:val="0"/>
     <w:pPr>
       <w:ind w:left="1000"/>
     </w:pPr>
   </w:style>
-  <w:style w:type="paragraph" w:styleId="26">
+  <w:style w:type="paragraph" w:styleId="TOC2">
     <w:name w:val="toc 2"/>
-    <w:basedOn w:val="1"/>
-    <w:next w:val="1"/>
+    <w:basedOn w:val="a"/>
+    <w:next w:val="a"/>
     <w:semiHidden/>
-    <w:uiPriority w:val="0"/>
     <w:pPr>
       <w:tabs>
         <w:tab w:val="right" w:pos="9360"/>
@@ -3278,34 +3321,31 @@
       <w:ind w:left="432" w:right="720"/>
     </w:pPr>
   </w:style>
-  <w:style w:type="paragraph" w:styleId="27">
+  <w:style w:type="paragraph" w:styleId="TOC9">
     <w:name w:val="toc 9"/>
-    <w:basedOn w:val="1"/>
-    <w:next w:val="1"/>
+    <w:basedOn w:val="a"/>
+    <w:next w:val="a"/>
     <w:semiHidden/>
     <w:qFormat/>
-    <w:uiPriority w:val="0"/>
     <w:pPr>
       <w:ind w:left="1600"/>
     </w:pPr>
   </w:style>
-  <w:style w:type="paragraph" w:styleId="28">
+  <w:style w:type="paragraph" w:styleId="20">
     <w:name w:val="Body Text 2"/>
-    <w:basedOn w:val="1"/>
+    <w:basedOn w:val="a"/>
     <w:semiHidden/>
     <w:qFormat/>
-    <w:uiPriority w:val="0"/>
     <w:rPr>
       <w:i/>
       <w:color w:val="0000FF"/>
     </w:rPr>
   </w:style>
-  <w:style w:type="paragraph" w:styleId="29">
+  <w:style w:type="paragraph" w:styleId="ab">
     <w:name w:val="Title"/>
-    <w:basedOn w:val="1"/>
-    <w:next w:val="1"/>
+    <w:basedOn w:val="a"/>
+    <w:next w:val="a"/>
     <w:qFormat/>
-    <w:uiPriority w:val="0"/>
     <w:pPr>
       <w:spacing w:line="240" w:lineRule="auto"/>
       <w:jc w:val="center"/>
@@ -3316,47 +3356,42 @@
       <w:sz w:val="36"/>
     </w:rPr>
   </w:style>
-  <w:style w:type="character" w:styleId="32">
+  <w:style w:type="character" w:styleId="ac">
     <w:name w:val="Strong"/>
-    <w:basedOn w:val="31"/>
+    <w:basedOn w:val="a0"/>
     <w:qFormat/>
-    <w:uiPriority w:val="0"/>
     <w:rPr>
       <w:b/>
       <w:bCs/>
     </w:rPr>
   </w:style>
-  <w:style w:type="character" w:styleId="33">
+  <w:style w:type="character" w:styleId="ad">
     <w:name w:val="page number"/>
-    <w:basedOn w:val="31"/>
+    <w:basedOn w:val="a0"/>
     <w:semiHidden/>
-    <w:uiPriority w:val="0"/>
-  </w:style>
-  <w:style w:type="character" w:styleId="34">
+  </w:style>
+  <w:style w:type="character" w:styleId="ae">
     <w:name w:val="Hyperlink"/>
-    <w:basedOn w:val="31"/>
+    <w:basedOn w:val="a0"/>
     <w:semiHidden/>
     <w:qFormat/>
-    <w:uiPriority w:val="0"/>
     <w:rPr>
       <w:color w:val="0000FF"/>
       <w:u w:val="single"/>
     </w:rPr>
   </w:style>
-  <w:style w:type="character" w:styleId="35">
+  <w:style w:type="character" w:styleId="af">
     <w:name w:val="footnote reference"/>
-    <w:basedOn w:val="31"/>
+    <w:basedOn w:val="a0"/>
     <w:semiHidden/>
-    <w:uiPriority w:val="0"/>
     <w:rPr>
       <w:sz w:val="20"/>
       <w:vertAlign w:val="superscript"/>
     </w:rPr>
   </w:style>
-  <w:style w:type="paragraph" w:customStyle="1" w:styleId="36">
+  <w:style w:type="paragraph" w:customStyle="1" w:styleId="Paragraph2">
     <w:name w:val="Paragraph2"/>
-    <w:basedOn w:val="1"/>
-    <w:uiPriority w:val="0"/>
+    <w:basedOn w:val="a"/>
     <w:pPr>
       <w:spacing w:before="80"/>
       <w:ind w:left="720"/>
@@ -3367,19 +3402,17 @@
       <w:lang w:val="en-AU"/>
     </w:rPr>
   </w:style>
-  <w:style w:type="paragraph" w:customStyle="1" w:styleId="37">
+  <w:style w:type="paragraph" w:customStyle="1" w:styleId="Bullet1">
     <w:name w:val="Bullet1"/>
-    <w:basedOn w:val="1"/>
+    <w:basedOn w:val="a"/>
     <w:qFormat/>
-    <w:uiPriority w:val="0"/>
     <w:pPr>
       <w:ind w:left="720" w:hanging="432"/>
     </w:pPr>
   </w:style>
-  <w:style w:type="paragraph" w:customStyle="1" w:styleId="38">
+  <w:style w:type="paragraph" w:customStyle="1" w:styleId="Bullet2">
     <w:name w:val="Bullet2"/>
-    <w:basedOn w:val="1"/>
-    <w:uiPriority w:val="0"/>
+    <w:basedOn w:val="a"/>
     <w:pPr>
       <w:ind w:left="1440" w:hanging="360"/>
     </w:pPr>
@@ -3387,21 +3420,19 @@
       <w:color w:val="000080"/>
     </w:rPr>
   </w:style>
-  <w:style w:type="paragraph" w:customStyle="1" w:styleId="39">
+  <w:style w:type="paragraph" w:customStyle="1" w:styleId="Tabletext">
     <w:name w:val="Tabletext"/>
-    <w:basedOn w:val="1"/>
+    <w:basedOn w:val="a"/>
     <w:qFormat/>
-    <w:uiPriority w:val="0"/>
     <w:pPr>
       <w:keepLines/>
       <w:spacing w:after="120"/>
     </w:pPr>
   </w:style>
-  <w:style w:type="paragraph" w:customStyle="1" w:styleId="40">
+  <w:style w:type="paragraph" w:customStyle="1" w:styleId="MainTitle">
     <w:name w:val="Main Title"/>
-    <w:basedOn w:val="1"/>
+    <w:basedOn w:val="a"/>
     <w:qFormat/>
-    <w:uiPriority w:val="0"/>
     <w:pPr>
       <w:spacing w:before="480" w:after="60" w:line="240" w:lineRule="auto"/>
       <w:jc w:val="center"/>
@@ -3413,42 +3444,38 @@
       <w:sz w:val="32"/>
     </w:rPr>
   </w:style>
-  <w:style w:type="paragraph" w:customStyle="1" w:styleId="41">
+  <w:style w:type="paragraph" w:customStyle="1" w:styleId="Paragraph1">
     <w:name w:val="Paragraph1"/>
-    <w:basedOn w:val="1"/>
+    <w:basedOn w:val="a"/>
     <w:qFormat/>
-    <w:uiPriority w:val="0"/>
     <w:pPr>
       <w:spacing w:before="80" w:line="240" w:lineRule="auto"/>
       <w:jc w:val="both"/>
     </w:pPr>
   </w:style>
-  <w:style w:type="paragraph" w:customStyle="1" w:styleId="42">
+  <w:style w:type="paragraph" w:customStyle="1" w:styleId="Paragraph3">
     <w:name w:val="Paragraph3"/>
-    <w:basedOn w:val="1"/>
+    <w:basedOn w:val="a"/>
     <w:qFormat/>
-    <w:uiPriority w:val="0"/>
     <w:pPr>
       <w:spacing w:before="80" w:line="240" w:lineRule="auto"/>
       <w:ind w:left="1530"/>
       <w:jc w:val="both"/>
     </w:pPr>
   </w:style>
-  <w:style w:type="paragraph" w:customStyle="1" w:styleId="43">
+  <w:style w:type="paragraph" w:customStyle="1" w:styleId="Paragraph4">
     <w:name w:val="Paragraph4"/>
-    <w:basedOn w:val="1"/>
+    <w:basedOn w:val="a"/>
     <w:qFormat/>
-    <w:uiPriority w:val="0"/>
     <w:pPr>
       <w:spacing w:before="80" w:line="240" w:lineRule="auto"/>
       <w:ind w:left="2250"/>
       <w:jc w:val="both"/>
     </w:pPr>
   </w:style>
-  <w:style w:type="paragraph" w:customStyle="1" w:styleId="44">
+  <w:style w:type="paragraph" w:customStyle="1" w:styleId="Body">
     <w:name w:val="Body"/>
-    <w:basedOn w:val="1"/>
-    <w:uiPriority w:val="0"/>
+    <w:basedOn w:val="a"/>
     <w:pPr>
       <w:widowControl/>
       <w:spacing w:before="120" w:line="240" w:lineRule="auto"/>
@@ -3458,11 +3485,10 @@
       <w:rFonts w:ascii="Book Antiqua" w:hAnsi="Book Antiqua"/>
     </w:rPr>
   </w:style>
-  <w:style w:type="paragraph" w:customStyle="1" w:styleId="45">
+  <w:style w:type="paragraph" w:customStyle="1" w:styleId="Bullet">
     <w:name w:val="Bullet"/>
-    <w:basedOn w:val="1"/>
+    <w:basedOn w:val="a"/>
     <w:qFormat/>
-    <w:uiPriority w:val="0"/>
     <w:pPr>
       <w:widowControl/>
       <w:tabs>
@@ -3476,12 +3502,11 @@
       <w:rFonts w:ascii="Book Antiqua" w:hAnsi="Book Antiqua"/>
     </w:rPr>
   </w:style>
-  <w:style w:type="paragraph" w:customStyle="1" w:styleId="46">
+  <w:style w:type="paragraph" w:customStyle="1" w:styleId="InfoBlue">
     <w:name w:val="InfoBlue"/>
-    <w:basedOn w:val="1"/>
-    <w:next w:val="14"/>
+    <w:basedOn w:val="a"/>
+    <w:next w:val="a5"/>
     <w:qFormat/>
-    <w:uiPriority w:val="0"/>
     <w:pPr>
       <w:tabs>
         <w:tab w:val="left" w:pos="1260"/>
@@ -3749,6 +3774,7 @@
     </a:fmtScheme>
   </a:themeElements>
   <a:objectDefaults/>
+  <a:extraClrSchemeLst/>
 </a:theme>
 </file>
 

</xml_diff>